<commit_message>
graduate direction update, dogovor update
</commit_message>
<xml_diff>
--- a/public/word-templates/BilateralAgreement.docx
+++ b/public/word-templates/BilateralAgreement.docx
@@ -502,7 +502,27 @@
                 <w:szCs w:val="14"/>
                 <w:lang w:val="kk-KZ" w:eastAsia="en-US"/>
               </w:rPr>
-              <w:t xml:space="preserve"> негізінде әрекет ететін академиялық қызмет жөніндегі проректоры Қ.Б. Жакупов бір тараптан және </w:t>
+              <w:t xml:space="preserve"> негізінде әрекет ететін </w:t>
+            </w:r>
+            <w:r>
+              <w:rPr>
+                <w:rFonts w:ascii="Times New Roman" w:hAnsi="Times New Roman"/>
+                <w:color w:val="000000" w:themeColor="text1"/>
+                <w:sz w:val="14"/>
+                <w:szCs w:val="14"/>
+                <w:lang w:val="kk-KZ" w:eastAsia="en-US"/>
+              </w:rPr>
+              <w:t xml:space="preserve">бірінші </w:t>
+            </w:r>
+            <w:r>
+              <w:rPr>
+                <w:rFonts w:ascii="Times New Roman" w:hAnsi="Times New Roman"/>
+                <w:color w:val="000000" w:themeColor="text1"/>
+                <w:sz w:val="14"/>
+                <w:szCs w:val="14"/>
+                <w:lang w:val="kk-KZ" w:eastAsia="en-US"/>
+              </w:rPr>
+              <w:t xml:space="preserve">проректор Қ.Б. Жакупов бір тараптан және </w:t>
             </w:r>
           </w:p>
           <w:tbl>
@@ -771,7 +791,7 @@
                 <w:sz w:val="14"/>
                 <w:szCs w:val="14"/>
               </w:rPr>
-              <w:t xml:space="preserve">лице </w:t>
+              <w:t>лице</w:t>
             </w:r>
             <w:r>
               <w:rPr>
@@ -780,6 +800,32 @@
                 <w:szCs w:val="14"/>
                 <w:lang w:val="ru-RU"/>
               </w:rPr>
+              <w:t xml:space="preserve"> </w:t>
+            </w:r>
+            <w:r>
+              <w:rPr>
+                <w:color w:val="000000" w:themeColor="text1"/>
+                <w:sz w:val="14"/>
+                <w:szCs w:val="14"/>
+                <w:lang w:val="kk-KZ"/>
+              </w:rPr>
+              <w:t>первого</w:t>
+            </w:r>
+            <w:r>
+              <w:rPr>
+                <w:color w:val="000000" w:themeColor="text1"/>
+                <w:sz w:val="14"/>
+                <w:szCs w:val="14"/>
+              </w:rPr>
+              <w:t xml:space="preserve"> </w:t>
+            </w:r>
+            <w:r>
+              <w:rPr>
+                <w:color w:val="000000" w:themeColor="text1"/>
+                <w:sz w:val="14"/>
+                <w:szCs w:val="14"/>
+                <w:lang w:val="ru-RU"/>
+              </w:rPr>
               <w:t>п</w:t>
             </w:r>
             <w:proofErr w:type="spellStart"/>
@@ -800,23 +846,6 @@
               <w:t>ректора</w:t>
             </w:r>
             <w:proofErr w:type="spellEnd"/>
-            <w:r>
-              <w:rPr>
-                <w:color w:val="000000" w:themeColor="text1"/>
-                <w:sz w:val="14"/>
-                <w:szCs w:val="14"/>
-              </w:rPr>
-              <w:t xml:space="preserve"> по </w:t>
-            </w:r>
-            <w:r>
-              <w:rPr>
-                <w:color w:val="000000" w:themeColor="text1"/>
-                <w:sz w:val="14"/>
-                <w:szCs w:val="14"/>
-                <w:lang w:val="kk-KZ"/>
-              </w:rPr>
-              <w:t>академической деятельности</w:t>
-            </w:r>
             <w:r>
               <w:rPr>
                 <w:color w:val="000000" w:themeColor="text1"/>
@@ -17848,8 +17877,6 @@
               </w:rPr>
               <w:t>Бірінші</w:t>
             </w:r>
-            <w:bookmarkStart w:id="0" w:name="_GoBack"/>
-            <w:bookmarkEnd w:id="0"/>
             <w:r>
               <w:rPr>
                 <w:rFonts w:ascii="Times New Roman" w:hAnsi="Times New Roman"/>
@@ -21913,6 +21940,8 @@
               </w:rPr>
               <w:t>Жакупов</w:t>
             </w:r>
+            <w:bookmarkStart w:id="0" w:name="_GoBack"/>
+            <w:bookmarkEnd w:id="0"/>
             <w:proofErr w:type="spellEnd"/>
           </w:p>
           <w:p>
@@ -28428,7 +28457,7 @@
 </file>
 
 <file path=customXml/itemProps1.xml><?xml version="1.0" encoding="utf-8"?>
-<ds:datastoreItem xmlns:ds="http://schemas.openxmlformats.org/officeDocument/2006/customXml" ds:itemID="{16A027EB-3AC2-4F35-89F0-250CB283B7B6}">
+<ds:datastoreItem xmlns:ds="http://schemas.openxmlformats.org/officeDocument/2006/customXml" ds:itemID="{7525C0AB-8D72-4C3E-8583-8BDF533749AE}">
   <ds:schemaRefs>
     <ds:schemaRef ds:uri="http://schemas.openxmlformats.org/officeDocument/2006/bibliography"/>
   </ds:schemaRefs>

</xml_diff>

<commit_message>
case number fix and replace bilateralAgreement
</commit_message>
<xml_diff>
--- a/public/word-templates/BilateralAgreement.docx
+++ b/public/word-templates/BilateralAgreement.docx
@@ -1,6 +1,6 @@
 
 <file path=word/document.xml><?xml version="1.0" encoding="utf-8"?>
-<w:document xmlns:wpc="http://schemas.microsoft.com/office/word/2010/wordprocessingCanvas" xmlns:cx="http://schemas.microsoft.com/office/drawing/2014/chartex" xmlns:cx1="http://schemas.microsoft.com/office/drawing/2015/9/8/chartex" xmlns:mc="http://schemas.openxmlformats.org/markup-compatibility/2006" xmlns:o="urn:schemas-microsoft-com:office:office" xmlns:r="http://schemas.openxmlformats.org/officeDocument/2006/relationships" xmlns:m="http://schemas.openxmlformats.org/officeDocument/2006/math" xmlns:v="urn:schemas-microsoft-com:vml" xmlns:wp14="http://schemas.microsoft.com/office/word/2010/wordprocessingDrawing" xmlns:wp="http://schemas.openxmlformats.org/drawingml/2006/wordprocessingDrawing" xmlns:w10="urn:schemas-microsoft-com:office:word" xmlns:w="http://schemas.openxmlformats.org/wordprocessingml/2006/main" xmlns:w14="http://schemas.microsoft.com/office/word/2010/wordml" xmlns:w15="http://schemas.microsoft.com/office/word/2012/wordml" xmlns:w16se="http://schemas.microsoft.com/office/word/2015/wordml/symex" xmlns:wpg="http://schemas.microsoft.com/office/word/2010/wordprocessingGroup" xmlns:wpi="http://schemas.microsoft.com/office/word/2010/wordprocessingInk" xmlns:wne="http://schemas.microsoft.com/office/word/2006/wordml" xmlns:wps="http://schemas.microsoft.com/office/word/2010/wordprocessingShape" mc:Ignorable="w14 w15 w16se wp14">
+<w:document xmlns:wpc="http://schemas.microsoft.com/office/word/2010/wordprocessingCanvas" xmlns:cx="http://schemas.microsoft.com/office/drawing/2014/chartex" xmlns:cx1="http://schemas.microsoft.com/office/drawing/2015/9/8/chartex" xmlns:cx2="http://schemas.microsoft.com/office/drawing/2015/10/21/chartex" xmlns:cx3="http://schemas.microsoft.com/office/drawing/2016/5/9/chartex" xmlns:cx4="http://schemas.microsoft.com/office/drawing/2016/5/10/chartex" xmlns:cx5="http://schemas.microsoft.com/office/drawing/2016/5/11/chartex" xmlns:cx6="http://schemas.microsoft.com/office/drawing/2016/5/12/chartex" xmlns:cx7="http://schemas.microsoft.com/office/drawing/2016/5/13/chartex" xmlns:cx8="http://schemas.microsoft.com/office/drawing/2016/5/14/chartex" xmlns:mc="http://schemas.openxmlformats.org/markup-compatibility/2006" xmlns:aink="http://schemas.microsoft.com/office/drawing/2016/ink" xmlns:am3d="http://schemas.microsoft.com/office/drawing/2017/model3d" xmlns:o="urn:schemas-microsoft-com:office:office" xmlns:r="http://schemas.openxmlformats.org/officeDocument/2006/relationships" xmlns:m="http://schemas.openxmlformats.org/officeDocument/2006/math" xmlns:v="urn:schemas-microsoft-com:vml" xmlns:wp14="http://schemas.microsoft.com/office/word/2010/wordprocessingDrawing" xmlns:wp="http://schemas.openxmlformats.org/drawingml/2006/wordprocessingDrawing" xmlns:w10="urn:schemas-microsoft-com:office:word" xmlns:w="http://schemas.openxmlformats.org/wordprocessingml/2006/main" xmlns:w14="http://schemas.microsoft.com/office/word/2010/wordml" xmlns:w15="http://schemas.microsoft.com/office/word/2012/wordml" xmlns:w16cex="http://schemas.microsoft.com/office/word/2018/wordml/cex" xmlns:w16cid="http://schemas.microsoft.com/office/word/2016/wordml/cid" xmlns:w16="http://schemas.microsoft.com/office/word/2018/wordml" xmlns:w16sdtdh="http://schemas.microsoft.com/office/word/2020/wordml/sdtdatahash" xmlns:w16se="http://schemas.microsoft.com/office/word/2015/wordml/symex" xmlns:wpg="http://schemas.microsoft.com/office/word/2010/wordprocessingGroup" xmlns:wpi="http://schemas.microsoft.com/office/word/2010/wordprocessingInk" xmlns:wne="http://schemas.microsoft.com/office/word/2006/wordml" xmlns:wps="http://schemas.microsoft.com/office/word/2010/wordprocessingShape" mc:Ignorable="w14 w15 w16se w16cid w16 w16cex w16sdtdh wp14">
   <w:body>
     <w:tbl>
       <w:tblPr>
@@ -19,9 +19,10 @@
       </w:tblPr>
       <w:tblGrid>
         <w:gridCol w:w="2419"/>
-        <w:gridCol w:w="2968"/>
-        <w:gridCol w:w="2551"/>
-        <w:gridCol w:w="2518"/>
+        <w:gridCol w:w="2792"/>
+        <w:gridCol w:w="383"/>
+        <w:gridCol w:w="2637"/>
+        <w:gridCol w:w="2225"/>
         <w:gridCol w:w="244"/>
       </w:tblGrid>
       <w:tr>
@@ -32,7 +33,7 @@
         </w:trPr>
         <w:tc>
           <w:tcPr>
-            <w:tcW w:w="5387" w:type="dxa"/>
+            <w:tcW w:w="5211" w:type="dxa"/>
             <w:gridSpan w:val="2"/>
           </w:tcPr>
           <w:p>
@@ -228,8 +229,8 @@
         </w:tc>
         <w:tc>
           <w:tcPr>
-            <w:tcW w:w="5069" w:type="dxa"/>
-            <w:gridSpan w:val="2"/>
+            <w:tcW w:w="5245" w:type="dxa"/>
+            <w:gridSpan w:val="3"/>
           </w:tcPr>
           <w:p>
             <w:pPr>
@@ -353,16 +354,37 @@
                 <w:szCs w:val="14"/>
                 <w:lang w:val="kk-KZ"/>
               </w:rPr>
-              <w:t xml:space="preserve">              </w:t>
-            </w:r>
-            <w:r>
-              <w:rPr>
-                <w:rFonts w:ascii="Times New Roman" w:hAnsi="Times New Roman"/>
-                <w:b/>
-                <w:sz w:val="14"/>
-                <w:szCs w:val="14"/>
-              </w:rPr>
-              <w:t>«___» ________ 202</w:t>
+              <w:t xml:space="preserve">           </w:t>
+            </w:r>
+            <w:proofErr w:type="gramStart"/>
+            <w:r>
+              <w:rPr>
+                <w:rFonts w:ascii="Times New Roman" w:hAnsi="Times New Roman"/>
+                <w:b/>
+                <w:sz w:val="14"/>
+                <w:szCs w:val="14"/>
+                <w:lang w:val="kk-KZ"/>
+              </w:rPr>
+              <w:t xml:space="preserve">   </w:t>
+            </w:r>
+            <w:r>
+              <w:rPr>
+                <w:rFonts w:ascii="Times New Roman" w:hAnsi="Times New Roman"/>
+                <w:b/>
+                <w:sz w:val="14"/>
+                <w:szCs w:val="14"/>
+              </w:rPr>
+              <w:t>«</w:t>
+            </w:r>
+            <w:proofErr w:type="gramEnd"/>
+            <w:r>
+              <w:rPr>
+                <w:rFonts w:ascii="Times New Roman" w:hAnsi="Times New Roman"/>
+                <w:b/>
+                <w:sz w:val="14"/>
+                <w:szCs w:val="14"/>
+              </w:rPr>
+              <w:t>___» ________ 202</w:t>
             </w:r>
             <w:r>
               <w:rPr>
@@ -384,7 +406,7 @@
         </w:trPr>
         <w:tc>
           <w:tcPr>
-            <w:tcW w:w="5387" w:type="dxa"/>
+            <w:tcW w:w="5211" w:type="dxa"/>
             <w:gridSpan w:val="2"/>
           </w:tcPr>
           <w:p>
@@ -396,23 +418,52 @@
               <w:jc w:val="both"/>
               <w:rPr>
                 <w:rFonts w:ascii="Times New Roman" w:hAnsi="Times New Roman"/>
-                <w:bCs/>
                 <w:color w:val="000000" w:themeColor="text1"/>
                 <w:sz w:val="14"/>
                 <w:szCs w:val="14"/>
+                <w:lang w:val="kk-KZ" w:eastAsia="en-US"/>
+              </w:rPr>
+            </w:pPr>
+            <w:r>
+              <w:rPr>
+                <w:rFonts w:ascii="Times New Roman" w:hAnsi="Times New Roman"/>
+                <w:b/>
+                <w:color w:val="000000" w:themeColor="text1"/>
+                <w:sz w:val="14"/>
+                <w:szCs w:val="14"/>
+                <w:lang w:val="kk-KZ" w:eastAsia="en-US"/>
+              </w:rPr>
+              <w:t xml:space="preserve">«Азаматтық Авиация Академиясы» Акционерлік қоғамы </w:t>
+            </w:r>
+            <w:r>
+              <w:rPr>
+                <w:rFonts w:ascii="Times New Roman" w:hAnsi="Times New Roman"/>
+                <w:color w:val="000000" w:themeColor="text1"/>
+                <w:sz w:val="14"/>
+                <w:szCs w:val="14"/>
+                <w:lang w:val="kk-KZ" w:eastAsia="en-US"/>
+              </w:rPr>
+              <w:t xml:space="preserve">(03.02.2010 күнгі №01337394 мемлекеттік лицензия, БСН 010840003460), бұдан әрі </w:t>
+            </w:r>
+            <w:r>
+              <w:rPr>
+                <w:rFonts w:ascii="Times New Roman" w:hAnsi="Times New Roman"/>
+                <w:color w:val="000000" w:themeColor="text1"/>
+                <w:sz w:val="14"/>
+                <w:szCs w:val="14"/>
                 <w:lang w:eastAsia="en-US"/>
               </w:rPr>
-            </w:pPr>
-            <w:r>
-              <w:rPr>
-                <w:rFonts w:ascii="Times New Roman" w:hAnsi="Times New Roman"/>
-                <w:b/>
+              <w:t>«</w:t>
+            </w:r>
+            <w:r>
+              <w:rPr>
+                <w:rFonts w:ascii="Times New Roman" w:hAnsi="Times New Roman"/>
                 <w:color w:val="000000" w:themeColor="text1"/>
                 <w:sz w:val="14"/>
                 <w:szCs w:val="14"/>
                 <w:lang w:val="kk-KZ" w:eastAsia="en-US"/>
               </w:rPr>
-              <w:t xml:space="preserve">«Азаматтық Авиация Академиясы» Акционерлік қоғамы </w:t>
+              <w:t>Академия» деп аталған,  атынан 2</w:t>
             </w:r>
             <w:r>
               <w:rPr>
@@ -422,7 +473,7 @@
                 <w:szCs w:val="14"/>
                 <w:lang w:val="kk-KZ" w:eastAsia="en-US"/>
               </w:rPr>
-              <w:t xml:space="preserve">(03.02.2010 күнгі №01337394 мемлекеттік лицензия, БСН 010840003460), бұдан әрі </w:t>
+              <w:t>4</w:t>
             </w:r>
             <w:r>
               <w:rPr>
@@ -430,9 +481,9 @@
                 <w:color w:val="000000" w:themeColor="text1"/>
                 <w:sz w:val="14"/>
                 <w:szCs w:val="14"/>
-                <w:lang w:eastAsia="en-US"/>
-              </w:rPr>
-              <w:t>«</w:t>
+                <w:lang w:val="kk-KZ" w:eastAsia="en-US"/>
+              </w:rPr>
+              <w:t>.01.2022 күнгі № </w:t>
             </w:r>
             <w:r>
               <w:rPr>
@@ -442,7 +493,7 @@
                 <w:szCs w:val="14"/>
                 <w:lang w:val="kk-KZ" w:eastAsia="en-US"/>
               </w:rPr>
-              <w:t>Академия» деп аталған,  атынан 2</w:t>
+              <w:t>8</w:t>
             </w:r>
             <w:r>
               <w:rPr>
@@ -452,7 +503,7 @@
                 <w:szCs w:val="14"/>
                 <w:lang w:val="kk-KZ" w:eastAsia="en-US"/>
               </w:rPr>
-              <w:t>4</w:t>
+              <w:t xml:space="preserve"> </w:t>
             </w:r>
             <w:r>
               <w:rPr>
@@ -462,7 +513,7 @@
                 <w:szCs w:val="14"/>
                 <w:lang w:val="kk-KZ" w:eastAsia="en-US"/>
               </w:rPr>
-              <w:t>.01.2022 күнгі № </w:t>
+              <w:t>бұйрық</w:t>
             </w:r>
             <w:r>
               <w:rPr>
@@ -472,57 +523,7 @@
                 <w:szCs w:val="14"/>
                 <w:lang w:val="kk-KZ" w:eastAsia="en-US"/>
               </w:rPr>
-              <w:t>8</w:t>
-            </w:r>
-            <w:r>
-              <w:rPr>
-                <w:rFonts w:ascii="Times New Roman" w:hAnsi="Times New Roman"/>
-                <w:color w:val="000000" w:themeColor="text1"/>
-                <w:sz w:val="14"/>
-                <w:szCs w:val="14"/>
-                <w:lang w:val="kk-KZ" w:eastAsia="en-US"/>
-              </w:rPr>
-              <w:t xml:space="preserve"> </w:t>
-            </w:r>
-            <w:r>
-              <w:rPr>
-                <w:rFonts w:ascii="Times New Roman" w:hAnsi="Times New Roman"/>
-                <w:color w:val="000000" w:themeColor="text1"/>
-                <w:sz w:val="14"/>
-                <w:szCs w:val="14"/>
-                <w:lang w:val="kk-KZ" w:eastAsia="en-US"/>
-              </w:rPr>
-              <w:t>бұйрық</w:t>
-            </w:r>
-            <w:r>
-              <w:rPr>
-                <w:rFonts w:ascii="Times New Roman" w:hAnsi="Times New Roman"/>
-                <w:color w:val="000000" w:themeColor="text1"/>
-                <w:sz w:val="14"/>
-                <w:szCs w:val="14"/>
-                <w:lang w:val="kk-KZ" w:eastAsia="en-US"/>
-              </w:rPr>
-              <w:t xml:space="preserve"> негізінде әрекет ететін </w:t>
-            </w:r>
-            <w:r>
-              <w:rPr>
-                <w:rFonts w:ascii="Times New Roman" w:hAnsi="Times New Roman"/>
-                <w:color w:val="000000" w:themeColor="text1"/>
-                <w:sz w:val="14"/>
-                <w:szCs w:val="14"/>
-                <w:lang w:val="kk-KZ" w:eastAsia="en-US"/>
-              </w:rPr>
-              <w:t xml:space="preserve">бірінші </w:t>
-            </w:r>
-            <w:r>
-              <w:rPr>
-                <w:rFonts w:ascii="Times New Roman" w:hAnsi="Times New Roman"/>
-                <w:color w:val="000000" w:themeColor="text1"/>
-                <w:sz w:val="14"/>
-                <w:szCs w:val="14"/>
-                <w:lang w:val="kk-KZ" w:eastAsia="en-US"/>
-              </w:rPr>
-              <w:t xml:space="preserve">проректор Қ.Б. Жакупов бір тараптан және </w:t>
+              <w:t xml:space="preserve"> негізінде әрекет ететін академиялық қызмет жөніндегі проректоры Қ.Б. Жакупов бір тараптан және </w:t>
             </w:r>
           </w:p>
           <w:tbl>
@@ -690,8 +691,8 @@
         </w:tc>
         <w:tc>
           <w:tcPr>
-            <w:tcW w:w="5069" w:type="dxa"/>
-            <w:gridSpan w:val="2"/>
+            <w:tcW w:w="5245" w:type="dxa"/>
+            <w:gridSpan w:val="3"/>
           </w:tcPr>
           <w:p>
             <w:pPr>
@@ -791,7 +792,7 @@
                 <w:sz w:val="14"/>
                 <w:szCs w:val="14"/>
               </w:rPr>
-              <w:t>лице</w:t>
+              <w:t xml:space="preserve">лице </w:t>
             </w:r>
             <w:r>
               <w:rPr>
@@ -800,22 +801,163 @@
                 <w:szCs w:val="14"/>
                 <w:lang w:val="ru-RU"/>
               </w:rPr>
+              <w:t>п</w:t>
+            </w:r>
+            <w:proofErr w:type="spellStart"/>
+            <w:r>
+              <w:rPr>
+                <w:color w:val="000000" w:themeColor="text1"/>
+                <w:sz w:val="14"/>
+                <w:szCs w:val="14"/>
+              </w:rPr>
+              <w:t>ро</w:t>
+            </w:r>
+            <w:r>
+              <w:rPr>
+                <w:color w:val="000000" w:themeColor="text1"/>
+                <w:sz w:val="14"/>
+                <w:szCs w:val="14"/>
+              </w:rPr>
+              <w:t>ректора</w:t>
+            </w:r>
+            <w:proofErr w:type="spellEnd"/>
+            <w:r>
+              <w:rPr>
+                <w:color w:val="000000" w:themeColor="text1"/>
+                <w:sz w:val="14"/>
+                <w:szCs w:val="14"/>
+              </w:rPr>
+              <w:t xml:space="preserve"> по </w:t>
+            </w:r>
+            <w:r>
+              <w:rPr>
+                <w:color w:val="000000" w:themeColor="text1"/>
+                <w:sz w:val="14"/>
+                <w:szCs w:val="14"/>
+                <w:lang w:val="kk-KZ"/>
+              </w:rPr>
+              <w:t>академической деятельности</w:t>
+            </w:r>
+            <w:r>
+              <w:rPr>
+                <w:color w:val="000000" w:themeColor="text1"/>
+                <w:sz w:val="14"/>
+                <w:szCs w:val="14"/>
+              </w:rPr>
               <w:t xml:space="preserve"> </w:t>
             </w:r>
+            <w:proofErr w:type="spellStart"/>
             <w:r>
               <w:rPr>
                 <w:color w:val="000000" w:themeColor="text1"/>
                 <w:sz w:val="14"/>
                 <w:szCs w:val="14"/>
-                <w:lang w:val="kk-KZ"/>
-              </w:rPr>
-              <w:t>первого</w:t>
-            </w:r>
+                <w:lang w:val="ru-RU"/>
+              </w:rPr>
+              <w:t>Жакупова</w:t>
+            </w:r>
+            <w:proofErr w:type="spellEnd"/>
             <w:r>
               <w:rPr>
                 <w:color w:val="000000" w:themeColor="text1"/>
                 <w:sz w:val="14"/>
                 <w:szCs w:val="14"/>
+                <w:lang w:val="ru-RU"/>
+              </w:rPr>
+              <w:t xml:space="preserve"> К.Б.</w:t>
+            </w:r>
+            <w:r>
+              <w:rPr>
+                <w:color w:val="000000" w:themeColor="text1"/>
+                <w:sz w:val="14"/>
+                <w:szCs w:val="14"/>
+              </w:rPr>
+              <w:t xml:space="preserve">, действующего на основании </w:t>
+            </w:r>
+            <w:r>
+              <w:rPr>
+                <w:color w:val="000000" w:themeColor="text1"/>
+                <w:sz w:val="14"/>
+                <w:szCs w:val="14"/>
+                <w:lang w:val="ru-RU"/>
+              </w:rPr>
+              <w:t>приказа</w:t>
+            </w:r>
+            <w:r>
+              <w:rPr>
+                <w:color w:val="000000" w:themeColor="text1"/>
+                <w:sz w:val="14"/>
+                <w:szCs w:val="14"/>
+              </w:rPr>
+              <w:t xml:space="preserve"> от </w:t>
+            </w:r>
+            <w:r>
+              <w:rPr>
+                <w:color w:val="000000" w:themeColor="text1"/>
+                <w:sz w:val="14"/>
+                <w:szCs w:val="14"/>
+                <w:lang w:val="kk-KZ"/>
+              </w:rPr>
+              <w:t>2</w:t>
+            </w:r>
+            <w:r>
+              <w:rPr>
+                <w:color w:val="000000" w:themeColor="text1"/>
+                <w:sz w:val="14"/>
+                <w:szCs w:val="14"/>
+                <w:lang w:val="kk-KZ"/>
+              </w:rPr>
+              <w:t>4</w:t>
+            </w:r>
+            <w:r>
+              <w:rPr>
+                <w:color w:val="000000" w:themeColor="text1"/>
+                <w:sz w:val="14"/>
+                <w:szCs w:val="14"/>
+              </w:rPr>
+              <w:t>.</w:t>
+            </w:r>
+            <w:r>
+              <w:rPr>
+                <w:color w:val="000000" w:themeColor="text1"/>
+                <w:sz w:val="14"/>
+                <w:szCs w:val="14"/>
+                <w:lang w:val="kk-KZ"/>
+              </w:rPr>
+              <w:t>0</w:t>
+            </w:r>
+            <w:r>
+              <w:rPr>
+                <w:color w:val="000000" w:themeColor="text1"/>
+                <w:sz w:val="14"/>
+                <w:szCs w:val="14"/>
+                <w:lang w:val="ru-RU"/>
+              </w:rPr>
+              <w:t>1</w:t>
+            </w:r>
+            <w:r>
+              <w:rPr>
+                <w:color w:val="000000" w:themeColor="text1"/>
+                <w:sz w:val="14"/>
+                <w:szCs w:val="14"/>
+              </w:rPr>
+              <w:t>.202</w:t>
+            </w:r>
+            <w:r>
+              <w:rPr>
+                <w:color w:val="000000" w:themeColor="text1"/>
+                <w:sz w:val="14"/>
+                <w:szCs w:val="14"/>
+                <w:lang w:val="kk-KZ"/>
+              </w:rPr>
+              <w:t>2</w:t>
+            </w:r>
+            <w:r>
+              <w:rPr>
+                <w:color w:val="000000" w:themeColor="text1"/>
+                <w:sz w:val="14"/>
+                <w:szCs w:val="14"/>
+                <w:lang w:val="kk-KZ"/>
               </w:rPr>
               <w:t xml:space="preserve"> </w:t>
             </w:r>
@@ -824,18 +966,17 @@
                 <w:color w:val="000000" w:themeColor="text1"/>
                 <w:sz w:val="14"/>
                 <w:szCs w:val="14"/>
-                <w:lang w:val="ru-RU"/>
-              </w:rPr>
-              <w:t>п</w:t>
-            </w:r>
-            <w:proofErr w:type="spellStart"/>
+              </w:rPr>
+              <w:t>№</w:t>
+            </w:r>
             <w:r>
               <w:rPr>
                 <w:color w:val="000000" w:themeColor="text1"/>
                 <w:sz w:val="14"/>
                 <w:szCs w:val="14"/>
-              </w:rPr>
-              <w:t>ро</w:t>
+                <w:lang w:val="ru-RU"/>
+              </w:rPr>
+              <w:t>8</w:t>
             </w:r>
             <w:r>
               <w:rPr>
@@ -843,156 +984,15 @@
                 <w:sz w:val="14"/>
                 <w:szCs w:val="14"/>
               </w:rPr>
-              <w:t>ректора</w:t>
-            </w:r>
-            <w:proofErr w:type="spellEnd"/>
+              <w:t>,</w:t>
+            </w:r>
             <w:r>
               <w:rPr>
                 <w:color w:val="000000" w:themeColor="text1"/>
                 <w:sz w:val="14"/>
                 <w:szCs w:val="14"/>
               </w:rPr>
-              <w:t xml:space="preserve"> </w:t>
-            </w:r>
-            <w:proofErr w:type="spellStart"/>
-            <w:r>
-              <w:rPr>
-                <w:color w:val="000000" w:themeColor="text1"/>
-                <w:sz w:val="14"/>
-                <w:szCs w:val="14"/>
-                <w:lang w:val="ru-RU"/>
-              </w:rPr>
-              <w:t>Жакупова</w:t>
-            </w:r>
-            <w:proofErr w:type="spellEnd"/>
-            <w:r>
-              <w:rPr>
-                <w:color w:val="000000" w:themeColor="text1"/>
-                <w:sz w:val="14"/>
-                <w:szCs w:val="14"/>
-                <w:lang w:val="ru-RU"/>
-              </w:rPr>
-              <w:t xml:space="preserve"> К.Б.</w:t>
-            </w:r>
-            <w:r>
-              <w:rPr>
-                <w:color w:val="000000" w:themeColor="text1"/>
-                <w:sz w:val="14"/>
-                <w:szCs w:val="14"/>
-              </w:rPr>
-              <w:t xml:space="preserve">, действующего на основании </w:t>
-            </w:r>
-            <w:r>
-              <w:rPr>
-                <w:color w:val="000000" w:themeColor="text1"/>
-                <w:sz w:val="14"/>
-                <w:szCs w:val="14"/>
-                <w:lang w:val="ru-RU"/>
-              </w:rPr>
-              <w:t>приказа</w:t>
-            </w:r>
-            <w:r>
-              <w:rPr>
-                <w:color w:val="000000" w:themeColor="text1"/>
-                <w:sz w:val="14"/>
-                <w:szCs w:val="14"/>
-              </w:rPr>
-              <w:t xml:space="preserve"> от </w:t>
-            </w:r>
-            <w:r>
-              <w:rPr>
-                <w:color w:val="000000" w:themeColor="text1"/>
-                <w:sz w:val="14"/>
-                <w:szCs w:val="14"/>
-                <w:lang w:val="kk-KZ"/>
-              </w:rPr>
-              <w:t>2</w:t>
-            </w:r>
-            <w:r>
-              <w:rPr>
-                <w:color w:val="000000" w:themeColor="text1"/>
-                <w:sz w:val="14"/>
-                <w:szCs w:val="14"/>
-                <w:lang w:val="kk-KZ"/>
-              </w:rPr>
-              <w:t>4</w:t>
-            </w:r>
-            <w:r>
-              <w:rPr>
-                <w:color w:val="000000" w:themeColor="text1"/>
-                <w:sz w:val="14"/>
-                <w:szCs w:val="14"/>
-              </w:rPr>
-              <w:t>.</w:t>
-            </w:r>
-            <w:r>
-              <w:rPr>
-                <w:color w:val="000000" w:themeColor="text1"/>
-                <w:sz w:val="14"/>
-                <w:szCs w:val="14"/>
-                <w:lang w:val="kk-KZ"/>
-              </w:rPr>
-              <w:t>0</w:t>
-            </w:r>
-            <w:r>
-              <w:rPr>
-                <w:color w:val="000000" w:themeColor="text1"/>
-                <w:sz w:val="14"/>
-                <w:szCs w:val="14"/>
-                <w:lang w:val="ru-RU"/>
-              </w:rPr>
-              <w:t>1</w:t>
-            </w:r>
-            <w:r>
-              <w:rPr>
-                <w:color w:val="000000" w:themeColor="text1"/>
-                <w:sz w:val="14"/>
-                <w:szCs w:val="14"/>
-              </w:rPr>
-              <w:t>.202</w:t>
-            </w:r>
-            <w:r>
-              <w:rPr>
-                <w:color w:val="000000" w:themeColor="text1"/>
-                <w:sz w:val="14"/>
-                <w:szCs w:val="14"/>
-                <w:lang w:val="kk-KZ"/>
-              </w:rPr>
-              <w:t>2</w:t>
-            </w:r>
-            <w:r>
-              <w:rPr>
-                <w:color w:val="000000" w:themeColor="text1"/>
-                <w:sz w:val="14"/>
-                <w:szCs w:val="14"/>
-                <w:lang w:val="kk-KZ"/>
-              </w:rPr>
-              <w:t xml:space="preserve"> </w:t>
-            </w:r>
-            <w:r>
-              <w:rPr>
-                <w:color w:val="000000" w:themeColor="text1"/>
-                <w:sz w:val="14"/>
-                <w:szCs w:val="14"/>
-              </w:rPr>
-              <w:t>№</w:t>
-            </w:r>
-            <w:r>
-              <w:rPr>
-                <w:color w:val="000000" w:themeColor="text1"/>
-                <w:sz w:val="14"/>
-                <w:szCs w:val="14"/>
-                <w:lang w:val="ru-RU"/>
-              </w:rPr>
-              <w:t>8</w:t>
-            </w:r>
-            <w:r>
-              <w:rPr>
-                <w:color w:val="000000" w:themeColor="text1"/>
-                <w:sz w:val="14"/>
-                <w:szCs w:val="14"/>
-              </w:rPr>
-              <w:t xml:space="preserve">, именуемое в дальнейшем «Академия», </w:t>
+              <w:t xml:space="preserve"> именуемое в дальнейшем «Академия», </w:t>
             </w:r>
             <w:r>
               <w:rPr>
@@ -1102,7 +1102,7 @@
               <w:rPr>
                 <w:sz w:val="10"/>
                 <w:szCs w:val="10"/>
-                <w:lang w:val="en-US"/>
+                <w:lang w:val="ru-RU"/>
               </w:rPr>
               <w:t xml:space="preserve">                     </w:t>
             </w:r>
@@ -1136,7 +1136,15 @@
                 <w:szCs w:val="14"/>
                 <w:lang w:val="ru-RU"/>
               </w:rPr>
-              <w:t xml:space="preserve">  </w:t>
+              <w:t xml:space="preserve"> </w:t>
+            </w:r>
+            <w:r>
+              <w:rPr>
+                <w:sz w:val="14"/>
+                <w:szCs w:val="14"/>
+                <w:lang w:val="ru-RU"/>
+              </w:rPr>
+              <w:t xml:space="preserve"> </w:t>
             </w:r>
             <w:proofErr w:type="gramEnd"/>
             <w:r>
@@ -1145,7 +1153,7 @@
                 <w:szCs w:val="14"/>
                 <w:lang w:val="ru-RU"/>
               </w:rPr>
-              <w:t xml:space="preserve">                                                           </w:t>
+              <w:t xml:space="preserve">                                                         </w:t>
             </w:r>
             <w:r>
               <w:rPr>
@@ -1256,7 +1264,7 @@
         </w:trPr>
         <w:tc>
           <w:tcPr>
-            <w:tcW w:w="5387" w:type="dxa"/>
+            <w:tcW w:w="5211" w:type="dxa"/>
             <w:gridSpan w:val="2"/>
           </w:tcPr>
           <w:p>
@@ -1466,6 +1474,27 @@
               </w:rPr>
               <w:t xml:space="preserve">                                                          (білім беру бағдарламасының атауы)</w:t>
             </w:r>
+          </w:p>
+          <w:p>
+            <w:pPr>
+              <w:pStyle w:val="a8"/>
+              <w:shd w:val="clear" w:color="auto" w:fill="FFFFFF" w:themeFill="background1"/>
+              <w:tabs>
+                <w:tab w:val="left" w:pos="318"/>
+                <w:tab w:val="left" w:pos="426"/>
+                <w:tab w:val="left" w:pos="595"/>
+                <w:tab w:val="left" w:pos="5529"/>
+              </w:tabs>
+              <w:spacing w:after="0" w:line="240" w:lineRule="auto"/>
+              <w:ind w:left="0"/>
+              <w:jc w:val="both"/>
+              <w:rPr>
+                <w:rFonts w:ascii="Times New Roman" w:hAnsi="Times New Roman"/>
+                <w:sz w:val="14"/>
+                <w:szCs w:val="14"/>
+                <w:lang w:val="kk-KZ" w:eastAsia="en-US"/>
+              </w:rPr>
+            </w:pPr>
           </w:p>
           <w:p>
             <w:pPr>
@@ -2035,172 +2064,20 @@
               <w:jc w:val="both"/>
               <w:rPr>
                 <w:rFonts w:ascii="Times New Roman" w:hAnsi="Times New Roman"/>
-                <w:sz w:val="14"/>
-                <w:szCs w:val="14"/>
-                <w:lang w:val="kk-KZ"/>
-              </w:rPr>
-            </w:pPr>
-            <w:r>
-              <w:rPr>
-                <w:rFonts w:ascii="Times New Roman" w:hAnsi="Times New Roman"/>
-                <w:sz w:val="14"/>
-                <w:szCs w:val="14"/>
-                <w:lang w:val="kk-KZ"/>
-              </w:rPr>
-              <w:t xml:space="preserve">оқуды аяқтаудың негізгі критерийі бұрын қол жеткізілген формальды және формальды емес білім беру нәтижелерін тануды ескере отырып, білім алушының оқу қызметінің </w:t>
-            </w:r>
-          </w:p>
-          <w:tbl>
-            <w:tblPr>
-              <w:tblStyle w:val="a3"/>
-              <w:tblW w:w="5132" w:type="dxa"/>
-              <w:tblBorders>
-                <w:top w:val="none" w:sz="0" w:space="0" w:color="auto"/>
-                <w:left w:val="none" w:sz="0" w:space="0" w:color="auto"/>
-                <w:bottom w:val="none" w:sz="0" w:space="0" w:color="auto"/>
-                <w:right w:val="none" w:sz="0" w:space="0" w:color="auto"/>
-                <w:insideH w:val="none" w:sz="0" w:space="0" w:color="auto"/>
-                <w:insideV w:val="none" w:sz="0" w:space="0" w:color="auto"/>
-              </w:tblBorders>
-              <w:tblLayout w:type="fixed"/>
-              <w:tblCellMar>
-                <w:left w:w="0" w:type="dxa"/>
-                <w:right w:w="0" w:type="dxa"/>
-              </w:tblCellMar>
-              <w:tblLook w:val="04A0" w:firstRow="1" w:lastRow="0" w:firstColumn="1" w:lastColumn="0" w:noHBand="0" w:noVBand="1"/>
-            </w:tblPr>
-            <w:tblGrid>
-              <w:gridCol w:w="4702"/>
-              <w:gridCol w:w="430"/>
-            </w:tblGrid>
-            <w:tr>
-              <w:tc>
-                <w:tcPr>
-                  <w:tcW w:w="4702" w:type="dxa"/>
-                  <w:vAlign w:val="bottom"/>
-                </w:tcPr>
-                <w:p>
-                  <w:pPr>
-                    <w:pStyle w:val="21"/>
-                    <w:tabs>
-                      <w:tab w:val="left" w:pos="318"/>
-                      <w:tab w:val="left" w:pos="426"/>
-                      <w:tab w:val="left" w:pos="595"/>
-                      <w:tab w:val="left" w:pos="5529"/>
-                    </w:tabs>
-                    <w:jc w:val="left"/>
-                    <w:rPr>
-                      <w:b/>
-                      <w:sz w:val="14"/>
-                      <w:szCs w:val="14"/>
-                      <w:lang w:val="kk-KZ"/>
-                    </w:rPr>
-                  </w:pPr>
-                  <w:r>
-                    <w:rPr>
-                      <w:sz w:val="14"/>
-                      <w:szCs w:val="14"/>
-                      <w:lang w:val="kk-KZ"/>
-                    </w:rPr>
-                    <w:t>барлық түрлерін қоса алғанда, білім алушының барлық оқу кезеңінде кемінде</w:t>
-                  </w:r>
-                </w:p>
-              </w:tc>
-              <w:tc>
-                <w:tcPr>
-                  <w:tcW w:w="430" w:type="dxa"/>
-                  <w:tcBorders>
-                    <w:bottom w:val="single" w:sz="4" w:space="0" w:color="auto"/>
-                  </w:tcBorders>
-                  <w:vAlign w:val="bottom"/>
-                </w:tcPr>
-                <w:p>
-                  <w:pPr>
-                    <w:pStyle w:val="21"/>
-                    <w:tabs>
-                      <w:tab w:val="left" w:pos="318"/>
-                      <w:tab w:val="left" w:pos="426"/>
-                      <w:tab w:val="left" w:pos="595"/>
-                      <w:tab w:val="left" w:pos="5529"/>
-                    </w:tabs>
-                    <w:jc w:val="left"/>
-                    <w:rPr>
-                      <w:b/>
-                      <w:sz w:val="14"/>
-                      <w:szCs w:val="14"/>
-                      <w:lang w:val="kk-KZ"/>
-                    </w:rPr>
-                  </w:pPr>
-                  <w:r>
-                    <w:rPr>
-                      <w:b/>
-                      <w:sz w:val="14"/>
-                      <w:szCs w:val="14"/>
-                      <w:lang w:val="kk-KZ"/>
-                    </w:rPr>
-                    <w:t xml:space="preserve"> </w:t>
-                  </w:r>
-                  <w:r>
-                    <w:rPr>
-                      <w:sz w:val="14"/>
-                      <w:szCs w:val="14"/>
-                      <w:lang w:val="kk-KZ"/>
-                    </w:rPr>
-                    <w:t xml:space="preserve"> </w:t>
-                  </w:r>
-                  <w:r>
-                    <w:rPr>
-                      <w:sz w:val="14"/>
-                      <w:szCs w:val="14"/>
-                      <w:lang w:val="kk-KZ"/>
-                    </w:rPr>
-                    <w:t>${</w:t>
-                  </w:r>
-                  <w:proofErr w:type="spellStart"/>
-                  <w:r>
-                    <w:rPr>
-                      <w:sz w:val="14"/>
-                      <w:szCs w:val="14"/>
-                      <w:lang w:val="en-US"/>
-                    </w:rPr>
-                    <w:t>cr</w:t>
-                  </w:r>
-                  <w:proofErr w:type="spellEnd"/>
-                  <w:r>
-                    <w:rPr>
-                      <w:sz w:val="14"/>
-                      <w:szCs w:val="14"/>
-                      <w:lang w:val="kk-KZ"/>
-                    </w:rPr>
-                    <w:t>}</w:t>
-                  </w:r>
-                </w:p>
-              </w:tc>
-            </w:tr>
-          </w:tbl>
-          <w:p>
-            <w:pPr>
-              <w:shd w:val="clear" w:color="auto" w:fill="FFFFFF" w:themeFill="background1"/>
-              <w:tabs>
-                <w:tab w:val="right" w:pos="5670"/>
-              </w:tabs>
-              <w:jc w:val="both"/>
-              <w:rPr>
-                <w:rFonts w:ascii="Times New Roman" w:hAnsi="Times New Roman"/>
-                <w:b/>
-                <w:sz w:val="14"/>
-                <w:szCs w:val="14"/>
-                <w:lang w:val="kk-KZ"/>
-              </w:rPr>
-            </w:pPr>
-            <w:r>
-              <w:rPr>
-                <w:rFonts w:ascii="Times New Roman" w:hAnsi="Times New Roman"/>
-                <w:sz w:val="14"/>
-                <w:szCs w:val="14"/>
-                <w:lang w:val="kk-KZ"/>
-              </w:rPr>
-              <w:t>академиялық кредитті игеруі болып табылады.</w:t>
+                <w:b/>
+                <w:sz w:val="14"/>
+                <w:szCs w:val="14"/>
+                <w:lang w:val="kk-KZ"/>
+              </w:rPr>
+            </w:pPr>
+            <w:r>
+              <w:rPr>
+                <w:rFonts w:ascii="Times New Roman" w:hAnsi="Times New Roman"/>
+                <w:sz w:val="14"/>
+                <w:szCs w:val="14"/>
+                <w:lang w:val="kk-KZ"/>
+              </w:rPr>
+              <w:t>оқуды аяқтаудың негізгі критерийі бұрын қол жеткізілген формальды және формальды емес білім беру нәтижелерін тануды ескере отырып, білім алушының оқу қызметінің барлық түрлерін қоса алғанда, білім алушының барлық оқу кезеңінде кемінде ________ академиялық кредитті игеруі болып табылады.</w:t>
             </w:r>
           </w:p>
           <w:p>
@@ -2224,8 +2101,8 @@
         </w:tc>
         <w:tc>
           <w:tcPr>
-            <w:tcW w:w="5069" w:type="dxa"/>
-            <w:gridSpan w:val="2"/>
+            <w:tcW w:w="5245" w:type="dxa"/>
+            <w:gridSpan w:val="3"/>
           </w:tcPr>
           <w:p>
             <w:pPr>
@@ -2498,7 +2375,7 @@
           <w:p>
             <w:pPr>
               <w:shd w:val="clear" w:color="auto" w:fill="FFFFFF" w:themeFill="background1"/>
-              <w:spacing w:line="259" w:lineRule="auto"/>
+              <w:spacing w:after="160" w:line="259" w:lineRule="auto"/>
               <w:contextualSpacing/>
               <w:jc w:val="both"/>
               <w:rPr>
@@ -2982,14 +2859,6 @@
                     <w:rPr>
                       <w:sz w:val="14"/>
                       <w:szCs w:val="14"/>
-                      <w:lang w:val="ru-RU"/>
-                    </w:rPr>
-                    <w:t xml:space="preserve"> </w:t>
-                  </w:r>
-                  <w:r>
-                    <w:rPr>
-                      <w:sz w:val="14"/>
-                      <w:szCs w:val="14"/>
                       <w:lang w:val="kk-KZ"/>
                     </w:rPr>
                     <w:t>${</w:t>
@@ -3127,47 +2996,7 @@
                 <w:szCs w:val="14"/>
                 <w:vertAlign w:val="superscript"/>
               </w:rPr>
-              <w:t>(</w:t>
-            </w:r>
-            <w:proofErr w:type="spellStart"/>
-            <w:r>
-              <w:rPr>
-                <w:rFonts w:ascii="Times New Roman" w:eastAsia="Times New Roman" w:hAnsi="Times New Roman"/>
-                <w:sz w:val="16"/>
-                <w:szCs w:val="14"/>
-                <w:vertAlign w:val="superscript"/>
-              </w:rPr>
-              <w:t>бакалавриата</w:t>
-            </w:r>
-            <w:proofErr w:type="spellEnd"/>
-            <w:r>
-              <w:rPr>
-                <w:rFonts w:ascii="Times New Roman" w:eastAsia="Times New Roman" w:hAnsi="Times New Roman"/>
-                <w:sz w:val="16"/>
-                <w:szCs w:val="14"/>
-                <w:vertAlign w:val="superscript"/>
-              </w:rPr>
-              <w:t xml:space="preserve">, магистратуры, докторантуры </w:t>
-            </w:r>
-            <w:proofErr w:type="spellStart"/>
-            <w:r>
-              <w:rPr>
-                <w:rFonts w:ascii="Times New Roman" w:eastAsia="Times New Roman" w:hAnsi="Times New Roman"/>
-                <w:sz w:val="16"/>
-                <w:szCs w:val="14"/>
-                <w:vertAlign w:val="superscript"/>
-              </w:rPr>
-              <w:t>PhD</w:t>
-            </w:r>
-            <w:proofErr w:type="spellEnd"/>
-            <w:r>
-              <w:rPr>
-                <w:rFonts w:ascii="Times New Roman" w:eastAsia="Times New Roman" w:hAnsi="Times New Roman"/>
-                <w:sz w:val="16"/>
-                <w:szCs w:val="14"/>
-                <w:vertAlign w:val="superscript"/>
-              </w:rPr>
-              <w:t>)</w:t>
+              <w:t>(бакалавриата, магистратуры, докторантуры PhD)</w:t>
             </w:r>
           </w:p>
           <w:p>
@@ -3248,7 +3077,7 @@
         </w:trPr>
         <w:tc>
           <w:tcPr>
-            <w:tcW w:w="5387" w:type="dxa"/>
+            <w:tcW w:w="5211" w:type="dxa"/>
             <w:gridSpan w:val="2"/>
           </w:tcPr>
           <w:p>
@@ -4280,7 +4109,16 @@
                 <w:szCs w:val="14"/>
                 <w:lang w:val="kk-KZ"/>
               </w:rPr>
-              <w:t xml:space="preserve">кадемияның ішкі нормативтік құжаттарымен және Қазақстан Республикасының құқықтық актілерімен белгіленген тәртіпте оның өтініші бойынша Білім алушыны білім алушылар қатарына қайта қабылдау және оқудан шығаруға; </w:t>
+              <w:t xml:space="preserve">кадемияның ішкі нормативтік құжаттарымен және Қазақстан Республикасының құқықтық актілерімен белгіленген тәртіпте оның өтініші </w:t>
+            </w:r>
+            <w:r>
+              <w:rPr>
+                <w:sz w:val="14"/>
+                <w:szCs w:val="14"/>
+                <w:lang w:val="kk-KZ"/>
+              </w:rPr>
+              <w:lastRenderedPageBreak/>
+              <w:t xml:space="preserve">бойынша Білім алушыны білім алушылар қатарына қайта қабылдау және оқудан шығаруға; </w:t>
             </w:r>
           </w:p>
           <w:p>
@@ -4310,7 +4148,6 @@
                 <w:szCs w:val="14"/>
                 <w:lang w:val="kk-KZ"/>
               </w:rPr>
-              <w:lastRenderedPageBreak/>
               <w:t>а</w:t>
             </w:r>
             <w:r>
@@ -4453,8 +4290,8 @@
         </w:tc>
         <w:tc>
           <w:tcPr>
-            <w:tcW w:w="5069" w:type="dxa"/>
-            <w:gridSpan w:val="2"/>
+            <w:tcW w:w="5245" w:type="dxa"/>
+            <w:gridSpan w:val="3"/>
           </w:tcPr>
           <w:p>
             <w:pPr>
@@ -5693,19 +5530,16 @@
                 <w:szCs w:val="14"/>
                 <w:lang w:val="ru-RU"/>
               </w:rPr>
-              <w:lastRenderedPageBreak/>
               <w:t xml:space="preserve">не допускать к прохождению преддипломной практики и </w:t>
             </w:r>
-            <w:proofErr w:type="gramStart"/>
-            <w:r>
-              <w:rPr>
-                <w:sz w:val="14"/>
-                <w:szCs w:val="14"/>
-                <w:lang w:val="ru-RU"/>
-              </w:rPr>
-              <w:t>итоговой  аттестации</w:t>
-            </w:r>
-            <w:proofErr w:type="gramEnd"/>
+            <w:r>
+              <w:rPr>
+                <w:sz w:val="14"/>
+                <w:szCs w:val="14"/>
+                <w:lang w:val="ru-RU"/>
+              </w:rPr>
+              <w:t>итоговой аттестации</w:t>
+            </w:r>
             <w:r>
               <w:rPr>
                 <w:sz w:val="14"/>
@@ -5740,6 +5574,7 @@
                 <w:szCs w:val="14"/>
                 <w:lang w:val="ru-RU"/>
               </w:rPr>
+              <w:lastRenderedPageBreak/>
               <w:t xml:space="preserve"> отчислять и восстанавливать Обучающегося в число обучающихся по его заявлению в порядке, установленном внутренними нормативными документами Академии </w:t>
             </w:r>
             <w:r>
@@ -5900,7 +5735,7 @@
         </w:trPr>
         <w:tc>
           <w:tcPr>
-            <w:tcW w:w="5387" w:type="dxa"/>
+            <w:tcW w:w="5211" w:type="dxa"/>
             <w:gridSpan w:val="2"/>
             <w:shd w:val="clear" w:color="auto" w:fill="FFFFFF" w:themeFill="background1"/>
           </w:tcPr>
@@ -8279,7 +8114,7 @@
                 <w:szCs w:val="14"/>
                 <w:lang w:val="kk-KZ"/>
               </w:rPr>
-              <w:t xml:space="preserve">білім алушының бастамасы бойынша шарт бұзылған кезде білім алушы бүкіл оқу кезеңі үшін алдын ала ақы төлеген жағдайда, оқудан шығару туралы бұйрық </w:t>
+              <w:t xml:space="preserve">білім алушының бастамасы бойынша шарт бұзылған кезде білім алушы бүкіл оқу кезеңі үшін алдын ала ақы төлеген жағдайда, оқудан шығару туралы бұйрық шыққан кезге дейін ағымдағы оқу кезеңі үшін шығыстарды шегеруді </w:t>
             </w:r>
             <w:r>
               <w:rPr>
@@ -8288,7 +8123,7 @@
                 <w:lang w:val="kk-KZ"/>
               </w:rPr>
               <w:lastRenderedPageBreak/>
-              <w:t xml:space="preserve">шыққан кезге дейін ағымдағы оқу кезеңі үшін шығыстарды шегеруді ескере отырып, өзара есеп айырысуды жүргізуге және төленген ақшаны қайтаруға </w:t>
+              <w:t xml:space="preserve">ескере отырып, өзара есеп айырысуды жүргізуге және төленген ақшаны қайтаруға </w:t>
             </w:r>
             <w:r>
               <w:rPr>
@@ -8700,49 +8535,14 @@
                 <w:lang w:val="kk-KZ"/>
               </w:rPr>
             </w:pPr>
-          </w:p>
-          <w:p>
-            <w:pPr>
-              <w:pStyle w:val="ab"/>
-              <w:shd w:val="clear" w:color="auto" w:fill="FFFFFF" w:themeFill="background1"/>
-              <w:tabs>
-                <w:tab w:val="left" w:pos="426"/>
-                <w:tab w:val="left" w:pos="5529"/>
-              </w:tabs>
-              <w:jc w:val="both"/>
-              <w:rPr>
-                <w:rFonts w:ascii="Times New Roman" w:hAnsi="Times New Roman"/>
-                <w:sz w:val="14"/>
-                <w:szCs w:val="14"/>
-                <w:lang w:val="kk-KZ"/>
-              </w:rPr>
-            </w:pPr>
-            <w:r>
-              <w:rPr>
-                <w:rFonts w:ascii="Times New Roman" w:hAnsi="Times New Roman"/>
-                <w:sz w:val="14"/>
-                <w:szCs w:val="14"/>
-                <w:lang w:val="kk-KZ"/>
-              </w:rPr>
-              <w:t>4.4. Осы Келісім-шарттың Қосымшасында көрсетілген оқу бағасы базалық болып табылады және объективті экономикалық факторларды ескере отырып, оқу жылында 1 (бір) рет</w:t>
-            </w:r>
-            <w:r>
-              <w:rPr>
-                <w:rFonts w:ascii="Times New Roman" w:hAnsi="Times New Roman"/>
-                <w:sz w:val="14"/>
-                <w:szCs w:val="14"/>
-                <w:lang w:val="kk-KZ"/>
-              </w:rPr>
-              <w:t>тен артық емес</w:t>
-            </w:r>
-            <w:r>
-              <w:rPr>
-                <w:rFonts w:ascii="Times New Roman" w:hAnsi="Times New Roman"/>
-                <w:sz w:val="14"/>
-                <w:szCs w:val="14"/>
-                <w:lang w:val="kk-KZ"/>
-              </w:rPr>
-              <w:t xml:space="preserve"> өзгертілуі мүмкін.</w:t>
+            <w:r>
+              <w:rPr>
+                <w:rFonts w:ascii="Times New Roman" w:hAnsi="Times New Roman"/>
+                <w:sz w:val="14"/>
+                <w:szCs w:val="14"/>
+                <w:lang w:val="kk-KZ"/>
+              </w:rPr>
+              <w:t>4.4. Осы Келісім-шартта көзделген оқу ақысы негізгі болып табылады және өзгертілуі мүмкін, бірақ оқу жылына 1 (бір) реттен көп емес, оқу ақысының жылдық өсімі өткен оқу жылының төлем деңгейінен инфляция деңгейі бойынша асып кетуі мүмкін. немесе объективті экономикалық факторлар болған жағдайда.</w:t>
             </w:r>
           </w:p>
           <w:p>
@@ -9115,8 +8915,8 @@
         </w:tc>
         <w:tc>
           <w:tcPr>
-            <w:tcW w:w="5069" w:type="dxa"/>
-            <w:gridSpan w:val="2"/>
+            <w:tcW w:w="5245" w:type="dxa"/>
+            <w:gridSpan w:val="3"/>
           </w:tcPr>
           <w:p>
             <w:pPr>
@@ -11397,15 +11197,13 @@
               </w:rPr>
               <w:t xml:space="preserve"> к выполнению общественных и иных </w:t>
             </w:r>
-            <w:proofErr w:type="gramStart"/>
-            <w:r>
-              <w:rPr>
-                <w:sz w:val="14"/>
-                <w:szCs w:val="14"/>
-              </w:rPr>
-              <w:t>поручений  в</w:t>
-            </w:r>
-            <w:proofErr w:type="gramEnd"/>
+            <w:r>
+              <w:rPr>
+                <w:sz w:val="14"/>
+                <w:szCs w:val="14"/>
+              </w:rPr>
+              <w:t>поручений в</w:t>
+            </w:r>
             <w:r>
               <w:rPr>
                 <w:sz w:val="14"/>
@@ -11612,7 +11410,6 @@
                 <w:szCs w:val="14"/>
                 <w:lang w:val="ru-RU"/>
               </w:rPr>
-              <w:lastRenderedPageBreak/>
               <w:t>п</w:t>
             </w:r>
             <w:proofErr w:type="spellStart"/>
@@ -11760,7 +11557,15 @@
                 <w:sz w:val="14"/>
                 <w:szCs w:val="14"/>
               </w:rPr>
-              <w:t xml:space="preserve"> вернуть выплаченные деньги с учетом вычета расходов за текущий период обучения </w:t>
+              <w:t xml:space="preserve"> вернуть выплаченные деньги с учетом вычета расходов за текущий </w:t>
+            </w:r>
+            <w:r>
+              <w:rPr>
+                <w:sz w:val="14"/>
+                <w:szCs w:val="14"/>
+              </w:rPr>
+              <w:lastRenderedPageBreak/>
+              <w:t xml:space="preserve">период обучения </w:t>
             </w:r>
             <w:r>
               <w:rPr>
@@ -12041,6 +11846,23 @@
                     </w:rPr>
                     <w:t>${</w:t>
                   </w:r>
+                  <w:r>
+                    <w:rPr>
+                      <w:rFonts w:ascii="Times New Roman" w:hAnsi="Times New Roman"/>
+                      <w:sz w:val="14"/>
+                      <w:szCs w:val="14"/>
+                      <w:lang w:val="en-US"/>
+                    </w:rPr>
+                    <w:t>price</w:t>
+                  </w:r>
+                  <w:r>
+                    <w:rPr>
+                      <w:rFonts w:ascii="Times New Roman" w:hAnsi="Times New Roman"/>
+                      <w:sz w:val="14"/>
+                      <w:szCs w:val="14"/>
+                    </w:rPr>
+                    <w:t>_</w:t>
+                  </w:r>
                   <w:proofErr w:type="spellStart"/>
                   <w:r>
                     <w:rPr>
@@ -12049,7 +11871,7 @@
                       <w:szCs w:val="14"/>
                       <w:lang w:val="en-US"/>
                     </w:rPr>
-                    <w:t>price_ru</w:t>
+                    <w:t>ru</w:t>
                   </w:r>
                   <w:proofErr w:type="spellEnd"/>
                   <w:r>
@@ -12131,10 +11953,97 @@
           </w:tbl>
           <w:p>
             <w:pPr>
+              <w:shd w:val="clear" w:color="auto" w:fill="FFFFFF" w:themeFill="background1"/>
+              <w:tabs>
+                <w:tab w:val="left" w:pos="352"/>
+                <w:tab w:val="left" w:pos="567"/>
+              </w:tabs>
+              <w:jc w:val="both"/>
+              <w:rPr>
+                <w:rFonts w:ascii="Times New Roman" w:hAnsi="Times New Roman"/>
+                <w:sz w:val="14"/>
+                <w:szCs w:val="14"/>
+              </w:rPr>
+            </w:pPr>
+            <w:r>
+              <w:rPr>
+                <w:rFonts w:ascii="Times New Roman" w:hAnsi="Times New Roman"/>
+                <w:sz w:val="14"/>
+                <w:szCs w:val="14"/>
+              </w:rPr>
+              <w:t xml:space="preserve">4.2. </w:t>
+            </w:r>
+            <w:r>
+              <w:rPr>
+                <w:rFonts w:ascii="Times New Roman" w:hAnsi="Times New Roman"/>
+                <w:sz w:val="14"/>
+                <w:szCs w:val="14"/>
+              </w:rPr>
+              <w:t>В</w:t>
+            </w:r>
+            <w:r>
+              <w:rPr>
+                <w:rFonts w:ascii="Times New Roman" w:hAnsi="Times New Roman"/>
+                <w:sz w:val="14"/>
+                <w:szCs w:val="14"/>
+              </w:rPr>
+              <w:t xml:space="preserve"> стоимость обучения не входит оплата за тренажерную и летную </w:t>
+            </w:r>
+            <w:r>
+              <w:rPr>
+                <w:rFonts w:ascii="Times New Roman" w:hAnsi="Times New Roman"/>
+                <w:sz w:val="14"/>
+                <w:szCs w:val="14"/>
+              </w:rPr>
+              <w:t>практику</w:t>
+            </w:r>
+            <w:r>
+              <w:rPr>
+                <w:rFonts w:ascii="Times New Roman" w:hAnsi="Times New Roman"/>
+                <w:sz w:val="14"/>
+                <w:szCs w:val="14"/>
+              </w:rPr>
+              <w:t>, а также прочие расходы, связанные с э</w:t>
+            </w:r>
+            <w:r>
+              <w:rPr>
+                <w:rFonts w:ascii="Times New Roman" w:hAnsi="Times New Roman"/>
+                <w:sz w:val="14"/>
+                <w:szCs w:val="14"/>
+              </w:rPr>
+              <w:t>тими видами</w:t>
+            </w:r>
+            <w:r>
+              <w:rPr>
+                <w:rFonts w:ascii="Times New Roman" w:hAnsi="Times New Roman"/>
+                <w:sz w:val="14"/>
+                <w:szCs w:val="14"/>
+              </w:rPr>
+              <w:t xml:space="preserve"> практик</w:t>
+            </w:r>
+            <w:r>
+              <w:rPr>
+                <w:rFonts w:ascii="Times New Roman" w:hAnsi="Times New Roman"/>
+                <w:sz w:val="14"/>
+                <w:szCs w:val="14"/>
+              </w:rPr>
+              <w:t>и</w:t>
+            </w:r>
+            <w:r>
+              <w:rPr>
+                <w:rFonts w:ascii="Times New Roman" w:hAnsi="Times New Roman"/>
+                <w:sz w:val="14"/>
+                <w:szCs w:val="14"/>
+              </w:rPr>
+              <w:t>.</w:t>
+            </w:r>
+          </w:p>
+          <w:p>
+            <w:pPr>
               <w:pStyle w:val="a8"/>
               <w:numPr>
                 <w:ilvl w:val="1"/>
-                <w:numId w:val="25"/>
+                <w:numId w:val="40"/>
               </w:numPr>
               <w:shd w:val="clear" w:color="auto" w:fill="FFFFFF" w:themeFill="background1"/>
               <w:tabs>
@@ -12142,7 +12051,6 @@
                 <w:tab w:val="left" w:pos="567"/>
               </w:tabs>
               <w:spacing w:after="0" w:line="240" w:lineRule="auto"/>
-              <w:ind w:left="720"/>
               <w:jc w:val="both"/>
               <w:rPr>
                 <w:rFonts w:ascii="Times New Roman" w:hAnsi="Times New Roman"/>
@@ -12156,85 +12064,38 @@
                 <w:sz w:val="14"/>
                 <w:szCs w:val="14"/>
               </w:rPr>
-              <w:t>В</w:t>
-            </w:r>
-            <w:r>
-              <w:rPr>
-                <w:rFonts w:ascii="Times New Roman" w:hAnsi="Times New Roman"/>
-                <w:sz w:val="14"/>
-                <w:szCs w:val="14"/>
-              </w:rPr>
-              <w:t xml:space="preserve"> стоимость обучения не входит оплата за тренажерную и летную </w:t>
-            </w:r>
-            <w:r>
-              <w:rPr>
-                <w:rFonts w:ascii="Times New Roman" w:hAnsi="Times New Roman"/>
-                <w:sz w:val="14"/>
-                <w:szCs w:val="14"/>
-              </w:rPr>
-              <w:t>практику</w:t>
-            </w:r>
-            <w:r>
-              <w:rPr>
-                <w:rFonts w:ascii="Times New Roman" w:hAnsi="Times New Roman"/>
-                <w:sz w:val="14"/>
-                <w:szCs w:val="14"/>
-              </w:rPr>
-              <w:t xml:space="preserve">, а </w:t>
-            </w:r>
-            <w:r>
-              <w:rPr>
-                <w:rFonts w:ascii="Times New Roman" w:hAnsi="Times New Roman"/>
-                <w:sz w:val="14"/>
-                <w:szCs w:val="14"/>
-              </w:rPr>
-              <w:t>также прочие расходы, связанные с э</w:t>
-            </w:r>
-            <w:r>
-              <w:rPr>
-                <w:rFonts w:ascii="Times New Roman" w:hAnsi="Times New Roman"/>
-                <w:sz w:val="14"/>
-                <w:szCs w:val="14"/>
-              </w:rPr>
-              <w:t>тими видами</w:t>
-            </w:r>
-            <w:r>
-              <w:rPr>
-                <w:rFonts w:ascii="Times New Roman" w:hAnsi="Times New Roman"/>
-                <w:sz w:val="14"/>
-                <w:szCs w:val="14"/>
-              </w:rPr>
-              <w:t xml:space="preserve"> практик</w:t>
-            </w:r>
-            <w:r>
-              <w:rPr>
-                <w:rFonts w:ascii="Times New Roman" w:hAnsi="Times New Roman"/>
-                <w:sz w:val="14"/>
-                <w:szCs w:val="14"/>
-              </w:rPr>
-              <w:t>и</w:t>
-            </w:r>
-            <w:r>
-              <w:rPr>
-                <w:rFonts w:ascii="Times New Roman" w:hAnsi="Times New Roman"/>
-                <w:sz w:val="14"/>
-                <w:szCs w:val="14"/>
-              </w:rPr>
-              <w:t>.</w:t>
-            </w:r>
-          </w:p>
-          <w:p>
-            <w:pPr>
+              <w:t xml:space="preserve">Оплата стоимости обучения производится </w:t>
+            </w:r>
+            <w:r>
+              <w:rPr>
+                <w:rFonts w:ascii="Times New Roman" w:hAnsi="Times New Roman"/>
+                <w:sz w:val="14"/>
+                <w:szCs w:val="14"/>
+              </w:rPr>
+              <w:t>Обучающимся</w:t>
+            </w:r>
+            <w:r>
+              <w:rPr>
+                <w:rFonts w:ascii="Times New Roman" w:hAnsi="Times New Roman"/>
+                <w:sz w:val="14"/>
+                <w:szCs w:val="14"/>
+              </w:rPr>
+              <w:t xml:space="preserve"> в соответствии с графиком оплаты (Приложение № 1 к Договору).</w:t>
+            </w:r>
+          </w:p>
+          <w:p>
+            <w:pPr>
+              <w:pStyle w:val="a8"/>
               <w:numPr>
                 <w:ilvl w:val="1"/>
-                <w:numId w:val="25"/>
+                <w:numId w:val="40"/>
               </w:numPr>
               <w:shd w:val="clear" w:color="auto" w:fill="FFFFFF" w:themeFill="background1"/>
               <w:tabs>
                 <w:tab w:val="left" w:pos="352"/>
                 <w:tab w:val="left" w:pos="567"/>
               </w:tabs>
-              <w:ind w:left="0" w:firstLine="0"/>
+              <w:spacing w:after="0" w:line="240" w:lineRule="auto"/>
               <w:jc w:val="both"/>
               <w:rPr>
                 <w:rFonts w:ascii="Times New Roman" w:hAnsi="Times New Roman"/>
@@ -12248,37 +12109,85 @@
                 <w:sz w:val="14"/>
                 <w:szCs w:val="14"/>
               </w:rPr>
-              <w:t xml:space="preserve">Оплата стоимости обучения производится </w:t>
-            </w:r>
-            <w:r>
-              <w:rPr>
-                <w:rFonts w:ascii="Times New Roman" w:hAnsi="Times New Roman"/>
-                <w:sz w:val="14"/>
-                <w:szCs w:val="14"/>
-              </w:rPr>
-              <w:t>Обучающимся</w:t>
-            </w:r>
-            <w:r>
-              <w:rPr>
-                <w:rFonts w:ascii="Times New Roman" w:hAnsi="Times New Roman"/>
-                <w:sz w:val="14"/>
-                <w:szCs w:val="14"/>
-              </w:rPr>
-              <w:t xml:space="preserve"> в соответствии с графиком оплаты (Приложение № 1 к Договору).</w:t>
+              <w:t>Предусмотренная настоящим Договором стоимость обучения,</w:t>
+            </w:r>
+            <w:r>
+              <w:rPr>
+                <w:rFonts w:ascii="Times New Roman" w:hAnsi="Times New Roman"/>
+                <w:sz w:val="14"/>
+                <w:szCs w:val="14"/>
+              </w:rPr>
+              <w:t xml:space="preserve"> является базовой и может быть изменена, но не более 1 (одного) раза за учебный год</w:t>
+            </w:r>
+            <w:r>
+              <w:rPr>
+                <w:rFonts w:ascii="Times New Roman" w:hAnsi="Times New Roman"/>
+                <w:sz w:val="14"/>
+                <w:szCs w:val="14"/>
+              </w:rPr>
+              <w:t>,</w:t>
+            </w:r>
+            <w:r>
+              <w:rPr>
+                <w:rFonts w:ascii="Times New Roman" w:hAnsi="Times New Roman"/>
+                <w:sz w:val="14"/>
+                <w:szCs w:val="14"/>
+              </w:rPr>
+              <w:t xml:space="preserve"> </w:t>
+            </w:r>
+            <w:r>
+              <w:rPr>
+                <w:rFonts w:ascii="Times New Roman" w:hAnsi="Times New Roman"/>
+                <w:sz w:val="14"/>
+                <w:szCs w:val="14"/>
+              </w:rPr>
+              <w:t>е</w:t>
+            </w:r>
+            <w:r>
+              <w:rPr>
+                <w:rFonts w:ascii="Times New Roman" w:hAnsi="Times New Roman"/>
+                <w:sz w:val="14"/>
+                <w:szCs w:val="14"/>
+              </w:rPr>
+              <w:t>жегодный рост стоимости обучения может превысить уровень оплаты предыдущего года обучения на коэффициент инфляции</w:t>
+            </w:r>
+            <w:r>
+              <w:rPr>
+                <w:rFonts w:ascii="Times New Roman" w:hAnsi="Times New Roman"/>
+                <w:sz w:val="14"/>
+                <w:szCs w:val="14"/>
+              </w:rPr>
+              <w:t xml:space="preserve"> </w:t>
+            </w:r>
+            <w:r>
+              <w:rPr>
+                <w:rFonts w:ascii="Times New Roman" w:hAnsi="Times New Roman"/>
+                <w:sz w:val="14"/>
+                <w:szCs w:val="14"/>
+                <w:lang w:val="kk-KZ"/>
+              </w:rPr>
+              <w:t>или</w:t>
+            </w:r>
+            <w:r>
+              <w:rPr>
+                <w:rFonts w:ascii="Times New Roman" w:hAnsi="Times New Roman"/>
+                <w:sz w:val="14"/>
+                <w:szCs w:val="14"/>
+              </w:rPr>
+              <w:t xml:space="preserve"> при наличии объективных экономических факторов.</w:t>
             </w:r>
           </w:p>
           <w:p>
             <w:pPr>
               <w:numPr>
                 <w:ilvl w:val="1"/>
-                <w:numId w:val="25"/>
+                <w:numId w:val="40"/>
               </w:numPr>
               <w:shd w:val="clear" w:color="auto" w:fill="FFFFFF" w:themeFill="background1"/>
               <w:tabs>
                 <w:tab w:val="left" w:pos="352"/>
                 <w:tab w:val="left" w:pos="567"/>
               </w:tabs>
-              <w:ind w:left="0" w:firstLine="0"/>
               <w:jc w:val="both"/>
               <w:rPr>
                 <w:rFonts w:ascii="Times New Roman" w:hAnsi="Times New Roman"/>
@@ -12292,21 +12201,54 @@
                 <w:sz w:val="14"/>
                 <w:szCs w:val="14"/>
               </w:rPr>
-              <w:t xml:space="preserve">Стоимость обучения, указанная в Приложении к настоящему Договору, является базовой и может быть изменена, но не более 1 (одного) раза за учебный год при наличии объективных экономических факторов. </w:t>
+              <w:t xml:space="preserve">Оплата производится только путем безналичной оплаты посредством </w:t>
+            </w:r>
+            <w:r>
+              <w:rPr>
+                <w:rFonts w:ascii="Times New Roman" w:hAnsi="Times New Roman"/>
+                <w:sz w:val="14"/>
+                <w:szCs w:val="14"/>
+                <w:lang w:val="en-US"/>
+              </w:rPr>
+              <w:t>POS</w:t>
+            </w:r>
+            <w:r>
+              <w:rPr>
+                <w:rFonts w:ascii="Times New Roman" w:hAnsi="Times New Roman"/>
+                <w:sz w:val="14"/>
+                <w:szCs w:val="14"/>
+              </w:rPr>
+              <w:t>-тер</w:t>
+            </w:r>
+            <w:r>
+              <w:rPr>
+                <w:rFonts w:ascii="Times New Roman" w:hAnsi="Times New Roman"/>
+                <w:sz w:val="14"/>
+                <w:szCs w:val="14"/>
+                <w:lang w:val="kk-KZ"/>
+              </w:rPr>
+              <w:t>минала</w:t>
+            </w:r>
+            <w:r>
+              <w:rPr>
+                <w:rFonts w:ascii="Times New Roman" w:hAnsi="Times New Roman"/>
+                <w:sz w:val="14"/>
+                <w:szCs w:val="14"/>
+              </w:rPr>
+              <w:t>, либо путем перечисления соответствующей суммы на расчетный счет Академии в национальной валюте Республики Казахстан.</w:t>
             </w:r>
           </w:p>
           <w:p>
             <w:pPr>
               <w:numPr>
                 <w:ilvl w:val="1"/>
-                <w:numId w:val="25"/>
+                <w:numId w:val="40"/>
               </w:numPr>
               <w:shd w:val="clear" w:color="auto" w:fill="FFFFFF" w:themeFill="background1"/>
               <w:tabs>
                 <w:tab w:val="left" w:pos="352"/>
                 <w:tab w:val="left" w:pos="567"/>
               </w:tabs>
-              <w:ind w:left="0" w:firstLine="0"/>
               <w:jc w:val="both"/>
               <w:rPr>
                 <w:rFonts w:ascii="Times New Roman" w:hAnsi="Times New Roman"/>
@@ -12320,55 +12262,44 @@
                 <w:sz w:val="14"/>
                 <w:szCs w:val="14"/>
               </w:rPr>
-              <w:t xml:space="preserve">Оплата производится только путем безналичной оплаты посредством </w:t>
-            </w:r>
-            <w:r>
-              <w:rPr>
-                <w:rFonts w:ascii="Times New Roman" w:hAnsi="Times New Roman"/>
-                <w:sz w:val="14"/>
-                <w:szCs w:val="14"/>
-                <w:lang w:val="en-US"/>
-              </w:rPr>
-              <w:t>POS</w:t>
-            </w:r>
-            <w:r>
-              <w:rPr>
-                <w:rFonts w:ascii="Times New Roman" w:hAnsi="Times New Roman"/>
-                <w:sz w:val="14"/>
-                <w:szCs w:val="14"/>
-              </w:rPr>
-              <w:t>-тер</w:t>
-            </w:r>
-            <w:r>
-              <w:rPr>
-                <w:rFonts w:ascii="Times New Roman" w:hAnsi="Times New Roman"/>
-                <w:sz w:val="14"/>
-                <w:szCs w:val="14"/>
-                <w:lang w:val="kk-KZ"/>
-              </w:rPr>
-              <w:t>минала</w:t>
-            </w:r>
-            <w:r>
-              <w:rPr>
-                <w:rFonts w:ascii="Times New Roman" w:hAnsi="Times New Roman"/>
-                <w:sz w:val="14"/>
-                <w:szCs w:val="14"/>
-              </w:rPr>
-              <w:t>, либо путем перечисления соответствующей суммы на расчетный счет Академии в национальной валюте Республики Казахстан.</w:t>
+              <w:t>При восстановлении</w:t>
+            </w:r>
+            <w:r>
+              <w:rPr>
+                <w:rFonts w:ascii="Times New Roman" w:hAnsi="Times New Roman"/>
+                <w:sz w:val="14"/>
+                <w:szCs w:val="14"/>
+              </w:rPr>
+              <w:t xml:space="preserve"> </w:t>
+            </w:r>
+            <w:r>
+              <w:rPr>
+                <w:rFonts w:ascii="Times New Roman" w:hAnsi="Times New Roman"/>
+                <w:sz w:val="14"/>
+                <w:szCs w:val="14"/>
+              </w:rPr>
+              <w:t xml:space="preserve">Обучающегося </w:t>
+            </w:r>
+            <w:r>
+              <w:rPr>
+                <w:rFonts w:ascii="Times New Roman" w:hAnsi="Times New Roman"/>
+                <w:sz w:val="14"/>
+                <w:szCs w:val="14"/>
+              </w:rPr>
+              <w:t>оплата за обучение производится в порядке и размерах, действующих на момент восстановления.</w:t>
             </w:r>
           </w:p>
           <w:p>
             <w:pPr>
               <w:numPr>
                 <w:ilvl w:val="1"/>
-                <w:numId w:val="25"/>
+                <w:numId w:val="40"/>
               </w:numPr>
               <w:shd w:val="clear" w:color="auto" w:fill="FFFFFF" w:themeFill="background1"/>
               <w:tabs>
                 <w:tab w:val="left" w:pos="352"/>
                 <w:tab w:val="left" w:pos="567"/>
               </w:tabs>
-              <w:ind w:left="0" w:firstLine="0"/>
               <w:jc w:val="both"/>
               <w:rPr>
                 <w:rFonts w:ascii="Times New Roman" w:hAnsi="Times New Roman"/>
@@ -12382,204 +12313,151 @@
                 <w:sz w:val="14"/>
                 <w:szCs w:val="14"/>
               </w:rPr>
-              <w:t>При восстановлении</w:t>
-            </w:r>
-            <w:r>
-              <w:rPr>
-                <w:rFonts w:ascii="Times New Roman" w:hAnsi="Times New Roman"/>
-                <w:sz w:val="14"/>
-                <w:szCs w:val="14"/>
+              <w:t>В</w:t>
+            </w:r>
+            <w:r>
+              <w:rPr>
+                <w:rFonts w:ascii="Times New Roman" w:hAnsi="Times New Roman"/>
+                <w:bCs/>
+                <w:sz w:val="14"/>
+                <w:szCs w:val="14"/>
+              </w:rPr>
+              <w:t xml:space="preserve"> случае невыполнения </w:t>
+            </w:r>
+            <w:r>
+              <w:rPr>
+                <w:rFonts w:ascii="Times New Roman" w:hAnsi="Times New Roman"/>
+                <w:bCs/>
+                <w:sz w:val="14"/>
+                <w:szCs w:val="14"/>
+                <w:lang w:val="kk-KZ"/>
+              </w:rPr>
+              <w:t>Обучающимся</w:t>
+            </w:r>
+            <w:r>
+              <w:rPr>
+                <w:rFonts w:ascii="Times New Roman" w:hAnsi="Times New Roman"/>
+                <w:bCs/>
+                <w:sz w:val="14"/>
+                <w:szCs w:val="14"/>
+                <w:lang w:val="kk-KZ"/>
               </w:rPr>
               <w:t xml:space="preserve"> </w:t>
             </w:r>
             <w:r>
               <w:rPr>
                 <w:rFonts w:ascii="Times New Roman" w:hAnsi="Times New Roman"/>
-                <w:sz w:val="14"/>
-                <w:szCs w:val="14"/>
+                <w:bCs/>
+                <w:sz w:val="14"/>
+                <w:szCs w:val="14"/>
+              </w:rPr>
+              <w:t xml:space="preserve">финансовых обязательств перед Академией </w:t>
+            </w:r>
+            <w:r>
+              <w:rPr>
+                <w:rFonts w:ascii="Times New Roman" w:hAnsi="Times New Roman"/>
+                <w:sz w:val="14"/>
+                <w:szCs w:val="14"/>
+              </w:rPr>
+              <w:t>в течение 1 (</w:t>
+            </w:r>
+            <w:r>
+              <w:rPr>
+                <w:rFonts w:ascii="Times New Roman" w:hAnsi="Times New Roman"/>
+                <w:sz w:val="14"/>
+                <w:szCs w:val="14"/>
+              </w:rPr>
+              <w:t>о</w:t>
+            </w:r>
+            <w:r>
+              <w:rPr>
+                <w:rFonts w:ascii="Times New Roman" w:hAnsi="Times New Roman"/>
+                <w:sz w:val="14"/>
+                <w:szCs w:val="14"/>
+              </w:rPr>
+              <w:t>дного) месяца после срока</w:t>
+            </w:r>
+            <w:r>
+              <w:rPr>
+                <w:rFonts w:ascii="Times New Roman" w:hAnsi="Times New Roman"/>
+                <w:bCs/>
+                <w:sz w:val="14"/>
+                <w:szCs w:val="14"/>
+              </w:rPr>
+              <w:t xml:space="preserve">, указанного в Приложении №1 к Договору, </w:t>
+            </w:r>
+            <w:r>
+              <w:rPr>
+                <w:rFonts w:ascii="Times New Roman" w:hAnsi="Times New Roman"/>
+                <w:bCs/>
+                <w:sz w:val="14"/>
+                <w:szCs w:val="14"/>
+                <w:lang w:val="kk-KZ"/>
+              </w:rPr>
+              <w:t xml:space="preserve">Академия имеет право расторгнуть Договор в одностороннем порядке и </w:t>
+            </w:r>
+            <w:proofErr w:type="spellStart"/>
+            <w:r>
+              <w:rPr>
+                <w:rFonts w:ascii="Times New Roman" w:hAnsi="Times New Roman"/>
+                <w:bCs/>
+                <w:sz w:val="14"/>
+                <w:szCs w:val="14"/>
+              </w:rPr>
+              <w:t>отчисл</w:t>
+            </w:r>
+            <w:proofErr w:type="spellEnd"/>
+            <w:r>
+              <w:rPr>
+                <w:rFonts w:ascii="Times New Roman" w:hAnsi="Times New Roman"/>
+                <w:bCs/>
+                <w:sz w:val="14"/>
+                <w:szCs w:val="14"/>
+                <w:lang w:val="kk-KZ"/>
+              </w:rPr>
+              <w:t xml:space="preserve">ить </w:t>
+            </w:r>
+            <w:r>
+              <w:rPr>
+                <w:rFonts w:ascii="Times New Roman" w:hAnsi="Times New Roman"/>
+                <w:bCs/>
+                <w:sz w:val="14"/>
+                <w:szCs w:val="14"/>
+                <w:lang w:val="kk-KZ" w:eastAsia="en-US"/>
               </w:rPr>
               <w:t xml:space="preserve">Обучающегося </w:t>
             </w:r>
             <w:r>
               <w:rPr>
                 <w:rFonts w:ascii="Times New Roman" w:hAnsi="Times New Roman"/>
-                <w:sz w:val="14"/>
-                <w:szCs w:val="14"/>
-              </w:rPr>
-              <w:t>оплата за обучение производится в порядке и размерах, действующих на момент восстановления.</w:t>
+                <w:bCs/>
+                <w:sz w:val="14"/>
+                <w:szCs w:val="14"/>
+                <w:lang w:eastAsia="en-US"/>
+              </w:rPr>
+              <w:t>без предварительного уведомления</w:t>
+            </w:r>
+            <w:r>
+              <w:rPr>
+                <w:rFonts w:ascii="Times New Roman" w:hAnsi="Times New Roman"/>
+                <w:bCs/>
+                <w:sz w:val="14"/>
+                <w:szCs w:val="14"/>
+              </w:rPr>
+              <w:t>.</w:t>
             </w:r>
           </w:p>
           <w:p>
             <w:pPr>
               <w:numPr>
                 <w:ilvl w:val="1"/>
-                <w:numId w:val="25"/>
+                <w:numId w:val="40"/>
               </w:numPr>
               <w:shd w:val="clear" w:color="auto" w:fill="FFFFFF" w:themeFill="background1"/>
               <w:tabs>
                 <w:tab w:val="left" w:pos="352"/>
                 <w:tab w:val="left" w:pos="567"/>
               </w:tabs>
-              <w:ind w:left="0" w:firstLine="0"/>
-              <w:jc w:val="both"/>
-              <w:rPr>
-                <w:rFonts w:ascii="Times New Roman" w:hAnsi="Times New Roman"/>
-                <w:sz w:val="14"/>
-                <w:szCs w:val="14"/>
-              </w:rPr>
-            </w:pPr>
-            <w:r>
-              <w:rPr>
-                <w:rFonts w:ascii="Times New Roman" w:hAnsi="Times New Roman"/>
-                <w:sz w:val="14"/>
-                <w:szCs w:val="14"/>
-              </w:rPr>
-              <w:t>В</w:t>
-            </w:r>
-            <w:r>
-              <w:rPr>
-                <w:rFonts w:ascii="Times New Roman" w:hAnsi="Times New Roman"/>
-                <w:bCs/>
-                <w:sz w:val="14"/>
-                <w:szCs w:val="14"/>
-              </w:rPr>
-              <w:t xml:space="preserve"> случае невыполнения </w:t>
-            </w:r>
-            <w:r>
-              <w:rPr>
-                <w:rFonts w:ascii="Times New Roman" w:hAnsi="Times New Roman"/>
-                <w:bCs/>
-                <w:sz w:val="14"/>
-                <w:szCs w:val="14"/>
-                <w:lang w:val="kk-KZ"/>
-              </w:rPr>
-              <w:t>Обучающимся</w:t>
-            </w:r>
-            <w:r>
-              <w:rPr>
-                <w:rFonts w:ascii="Times New Roman" w:hAnsi="Times New Roman"/>
-                <w:bCs/>
-                <w:sz w:val="14"/>
-                <w:szCs w:val="14"/>
-                <w:lang w:val="kk-KZ"/>
-              </w:rPr>
-              <w:t xml:space="preserve"> </w:t>
-            </w:r>
-            <w:r>
-              <w:rPr>
-                <w:rFonts w:ascii="Times New Roman" w:hAnsi="Times New Roman"/>
-                <w:bCs/>
-                <w:sz w:val="14"/>
-                <w:szCs w:val="14"/>
-              </w:rPr>
-              <w:t xml:space="preserve">финансовых обязательств перед Академией </w:t>
-            </w:r>
-            <w:r>
-              <w:rPr>
-                <w:rFonts w:ascii="Times New Roman" w:hAnsi="Times New Roman"/>
-                <w:sz w:val="14"/>
-                <w:szCs w:val="14"/>
-              </w:rPr>
-              <w:t>в течение 1 (</w:t>
-            </w:r>
-            <w:r>
-              <w:rPr>
-                <w:rFonts w:ascii="Times New Roman" w:hAnsi="Times New Roman"/>
-                <w:sz w:val="14"/>
-                <w:szCs w:val="14"/>
-              </w:rPr>
-              <w:t>о</w:t>
-            </w:r>
-            <w:r>
-              <w:rPr>
-                <w:rFonts w:ascii="Times New Roman" w:hAnsi="Times New Roman"/>
-                <w:sz w:val="14"/>
-                <w:szCs w:val="14"/>
-              </w:rPr>
-              <w:t>дного) месяца после срока</w:t>
-            </w:r>
-            <w:r>
-              <w:rPr>
-                <w:rFonts w:ascii="Times New Roman" w:hAnsi="Times New Roman"/>
-                <w:bCs/>
-                <w:sz w:val="14"/>
-                <w:szCs w:val="14"/>
-              </w:rPr>
-              <w:t xml:space="preserve">, указанного в Приложении №1 к Договору, </w:t>
-            </w:r>
-            <w:r>
-              <w:rPr>
-                <w:rFonts w:ascii="Times New Roman" w:hAnsi="Times New Roman"/>
-                <w:bCs/>
-                <w:sz w:val="14"/>
-                <w:szCs w:val="14"/>
-                <w:lang w:val="kk-KZ"/>
-              </w:rPr>
-              <w:t xml:space="preserve">Академия имеет право расторгнуть Договор в одностороннем порядке и </w:t>
-            </w:r>
-            <w:proofErr w:type="spellStart"/>
-            <w:r>
-              <w:rPr>
-                <w:rFonts w:ascii="Times New Roman" w:hAnsi="Times New Roman"/>
-                <w:bCs/>
-                <w:sz w:val="14"/>
-                <w:szCs w:val="14"/>
-              </w:rPr>
-              <w:t>отчисл</w:t>
-            </w:r>
-            <w:proofErr w:type="spellEnd"/>
-            <w:r>
-              <w:rPr>
-                <w:rFonts w:ascii="Times New Roman" w:hAnsi="Times New Roman"/>
-                <w:bCs/>
-                <w:sz w:val="14"/>
-                <w:szCs w:val="14"/>
-                <w:lang w:val="kk-KZ"/>
-              </w:rPr>
-              <w:t xml:space="preserve">ить </w:t>
-            </w:r>
-            <w:r>
-              <w:rPr>
-                <w:rFonts w:ascii="Times New Roman" w:hAnsi="Times New Roman"/>
-                <w:bCs/>
-                <w:sz w:val="14"/>
-                <w:szCs w:val="14"/>
-                <w:lang w:val="kk-KZ" w:eastAsia="en-US"/>
-              </w:rPr>
-              <w:t xml:space="preserve">Обучающегося </w:t>
-            </w:r>
-            <w:r>
-              <w:rPr>
-                <w:rFonts w:ascii="Times New Roman" w:hAnsi="Times New Roman"/>
-                <w:bCs/>
-                <w:sz w:val="14"/>
-                <w:szCs w:val="14"/>
-                <w:lang w:eastAsia="en-US"/>
-              </w:rPr>
-              <w:t>без предварительного уведомления</w:t>
-            </w:r>
-            <w:r>
-              <w:rPr>
-                <w:rFonts w:ascii="Times New Roman" w:hAnsi="Times New Roman"/>
-                <w:bCs/>
-                <w:sz w:val="14"/>
-                <w:szCs w:val="14"/>
-              </w:rPr>
-              <w:t>.</w:t>
-            </w:r>
-          </w:p>
-          <w:p>
-            <w:pPr>
-              <w:numPr>
-                <w:ilvl w:val="1"/>
-                <w:numId w:val="25"/>
-              </w:numPr>
-              <w:shd w:val="clear" w:color="auto" w:fill="FFFFFF" w:themeFill="background1"/>
-              <w:tabs>
-                <w:tab w:val="left" w:pos="352"/>
-                <w:tab w:val="left" w:pos="567"/>
-              </w:tabs>
-              <w:ind w:left="0" w:firstLine="0"/>
               <w:jc w:val="both"/>
               <w:rPr>
                 <w:rFonts w:ascii="Times New Roman" w:hAnsi="Times New Roman"/>
@@ -12609,7 +12487,7 @@
               <w:pStyle w:val="21"/>
               <w:numPr>
                 <w:ilvl w:val="1"/>
-                <w:numId w:val="25"/>
+                <w:numId w:val="40"/>
               </w:numPr>
               <w:shd w:val="clear" w:color="auto" w:fill="FFFFFF" w:themeFill="background1"/>
               <w:tabs>
@@ -12620,7 +12498,6 @@
                 <w:tab w:val="left" w:pos="459"/>
                 <w:tab w:val="left" w:pos="567"/>
               </w:tabs>
-              <w:ind w:left="0" w:firstLine="0"/>
               <w:rPr>
                 <w:b/>
                 <w:sz w:val="14"/>
@@ -12720,13 +12597,12 @@
             <w:pPr>
               <w:numPr>
                 <w:ilvl w:val="1"/>
-                <w:numId w:val="25"/>
+                <w:numId w:val="40"/>
               </w:numPr>
               <w:shd w:val="clear" w:color="auto" w:fill="FFFFFF" w:themeFill="background1"/>
               <w:tabs>
                 <w:tab w:val="left" w:pos="211"/>
               </w:tabs>
-              <w:ind w:left="0" w:firstLine="0"/>
               <w:jc w:val="both"/>
               <w:rPr>
                 <w:rFonts w:ascii="Times New Roman" w:hAnsi="Times New Roman"/>
@@ -12796,13 +12672,12 @@
             <w:pPr>
               <w:numPr>
                 <w:ilvl w:val="1"/>
-                <w:numId w:val="25"/>
+                <w:numId w:val="40"/>
               </w:numPr>
               <w:shd w:val="clear" w:color="auto" w:fill="FFFFFF" w:themeFill="background1"/>
               <w:tabs>
                 <w:tab w:val="left" w:pos="211"/>
               </w:tabs>
-              <w:ind w:left="0" w:firstLine="0"/>
               <w:jc w:val="both"/>
               <w:rPr>
                 <w:b/>
@@ -12845,7 +12720,7 @@
         </w:trPr>
         <w:tc>
           <w:tcPr>
-            <w:tcW w:w="5387" w:type="dxa"/>
+            <w:tcW w:w="5211" w:type="dxa"/>
             <w:gridSpan w:val="2"/>
           </w:tcPr>
           <w:p>
@@ -12945,8 +12820,8 @@
         </w:tc>
         <w:tc>
           <w:tcPr>
-            <w:tcW w:w="5069" w:type="dxa"/>
-            <w:gridSpan w:val="2"/>
+            <w:tcW w:w="5245" w:type="dxa"/>
+            <w:gridSpan w:val="3"/>
           </w:tcPr>
           <w:p>
             <w:pPr>
@@ -13052,7 +12927,7 @@
         </w:trPr>
         <w:tc>
           <w:tcPr>
-            <w:tcW w:w="5387" w:type="dxa"/>
+            <w:tcW w:w="5211" w:type="dxa"/>
             <w:gridSpan w:val="2"/>
           </w:tcPr>
           <w:p>
@@ -13253,8 +13128,8 @@
         </w:tc>
         <w:tc>
           <w:tcPr>
-            <w:tcW w:w="5069" w:type="dxa"/>
-            <w:gridSpan w:val="2"/>
+            <w:tcW w:w="5245" w:type="dxa"/>
+            <w:gridSpan w:val="3"/>
             <w:shd w:val="clear" w:color="auto" w:fill="auto"/>
           </w:tcPr>
           <w:p>
@@ -13357,7 +13232,22 @@
                 <w:sz w:val="14"/>
                 <w:szCs w:val="14"/>
               </w:rPr>
-              <w:t>Сторона, для которой создалась невозможность исполнения обязательств в виду вышеуказанных обстоятельств, обязана незамедлительно проинформировать другую Сторону о наступлении подобных обстоятельств в письменной форме, причем по требованию любой из сторон должен быть представлен удостоверяющий документ любого характера, подтверждающий возникновение препятствий по выполнению условий данного Договора.</w:t>
+              <w:t xml:space="preserve">Сторона, для которой </w:t>
+            </w:r>
+            <w:r>
+              <w:rPr>
+                <w:sz w:val="14"/>
+                <w:szCs w:val="14"/>
+                <w:lang w:val="ru-RU"/>
+              </w:rPr>
+              <w:t>возникли условия по не исполнению</w:t>
+            </w:r>
+            <w:r>
+              <w:rPr>
+                <w:sz w:val="14"/>
+                <w:szCs w:val="14"/>
+              </w:rPr>
+              <w:t xml:space="preserve"> обязательств в виду вышеуказанных обстоятельств, обязана незамедлительно проинформировать другую Сторону о наступлении подобных обстоятельств в письменной форме, причем по требованию любой из сторон должен быть представлен удостоверяющий документ любого характера, подтверждающий возникновение препятствий по выполнению условий данного Договора.</w:t>
             </w:r>
           </w:p>
           <w:p>
@@ -13413,7 +13303,7 @@
         </w:trPr>
         <w:tc>
           <w:tcPr>
-            <w:tcW w:w="5387" w:type="dxa"/>
+            <w:tcW w:w="5211" w:type="dxa"/>
             <w:gridSpan w:val="2"/>
           </w:tcPr>
           <w:p>
@@ -13919,7 +13809,6 @@
                 <w:szCs w:val="14"/>
                 <w:lang w:val="kk-KZ"/>
               </w:rPr>
-              <w:lastRenderedPageBreak/>
               <w:t>1) оқу жоспарындағы айырмашылықтарды тегін жою арқылы басқа білім беру бағдарламасына ауысуға;</w:t>
             </w:r>
           </w:p>
@@ -13943,6 +13832,7 @@
                 <w:szCs w:val="14"/>
                 <w:lang w:val="kk-KZ"/>
               </w:rPr>
+              <w:lastRenderedPageBreak/>
               <w:t>2) таңдаған білім беру бағдарламасында қосымша ақы төлеу арқылы қалуға. Бұл жағдайда Тараптар осы Келісім-шартқа қосымша келісім жасайды.</w:t>
             </w:r>
           </w:p>
@@ -14226,8 +14116,8 @@
         </w:tc>
         <w:tc>
           <w:tcPr>
-            <w:tcW w:w="5069" w:type="dxa"/>
-            <w:gridSpan w:val="2"/>
+            <w:tcW w:w="5245" w:type="dxa"/>
+            <w:gridSpan w:val="3"/>
             <w:shd w:val="clear" w:color="auto" w:fill="auto"/>
           </w:tcPr>
           <w:p>
@@ -14817,7 +14707,6 @@
                 <w:sz w:val="14"/>
                 <w:szCs w:val="14"/>
               </w:rPr>
-              <w:lastRenderedPageBreak/>
               <w:t>7.9. В случае неукомплектованности учебных групп Обучающемуся предоставляется возможность:</w:t>
             </w:r>
           </w:p>
@@ -14876,6 +14765,7 @@
                 <w:sz w:val="14"/>
                 <w:szCs w:val="14"/>
               </w:rPr>
+              <w:lastRenderedPageBreak/>
               <w:t>2) оставаться на выбранной им образовательной программе с дополнительной оплатой. При этом Сторонами заключается дополнительное соглашение к Договору.</w:t>
             </w:r>
           </w:p>
@@ -15143,8 +15033,8 @@
         </w:trPr>
         <w:tc>
           <w:tcPr>
-            <w:tcW w:w="5387" w:type="dxa"/>
-            <w:gridSpan w:val="2"/>
+            <w:tcW w:w="5594" w:type="dxa"/>
+            <w:gridSpan w:val="3"/>
           </w:tcPr>
           <w:p>
             <w:pPr>
@@ -15200,7 +15090,7 @@
         </w:tc>
         <w:tc>
           <w:tcPr>
-            <w:tcW w:w="5313" w:type="dxa"/>
+            <w:tcW w:w="5106" w:type="dxa"/>
             <w:gridSpan w:val="3"/>
           </w:tcPr>
           <w:p>
@@ -15796,7 +15686,8 @@
         </w:tc>
         <w:tc>
           <w:tcPr>
-            <w:tcW w:w="2968" w:type="dxa"/>
+            <w:tcW w:w="3175" w:type="dxa"/>
+            <w:gridSpan w:val="2"/>
           </w:tcPr>
           <w:p>
             <w:pPr>
@@ -16675,7 +16566,7 @@
         </w:tc>
         <w:tc>
           <w:tcPr>
-            <w:tcW w:w="2551" w:type="dxa"/>
+            <w:tcW w:w="2637" w:type="dxa"/>
           </w:tcPr>
           <w:p>
             <w:pPr>
@@ -17105,7 +16996,7 @@
         </w:tc>
         <w:tc>
           <w:tcPr>
-            <w:tcW w:w="2762" w:type="dxa"/>
+            <w:tcW w:w="2469" w:type="dxa"/>
             <w:gridSpan w:val="2"/>
           </w:tcPr>
           <w:p>
@@ -17835,8 +17726,8 @@
         </w:trPr>
         <w:tc>
           <w:tcPr>
-            <w:tcW w:w="5387" w:type="dxa"/>
-            <w:gridSpan w:val="2"/>
+            <w:tcW w:w="5594" w:type="dxa"/>
+            <w:gridSpan w:val="3"/>
           </w:tcPr>
           <w:p>
             <w:pPr>
@@ -17875,15 +17766,25 @@
                 <w:szCs w:val="14"/>
                 <w:lang w:val="kk-KZ"/>
               </w:rPr>
-              <w:t>Бірінші</w:t>
-            </w:r>
-            <w:r>
-              <w:rPr>
-                <w:rFonts w:ascii="Times New Roman" w:hAnsi="Times New Roman"/>
-                <w:b/>
-                <w:sz w:val="14"/>
-                <w:szCs w:val="14"/>
-                <w:lang w:val="kk-KZ"/>
+              <w:t xml:space="preserve">Аадемиялық қызмет </w:t>
+            </w:r>
+            <w:proofErr w:type="spellStart"/>
+            <w:r>
+              <w:rPr>
+                <w:rFonts w:ascii="Times New Roman" w:hAnsi="Times New Roman"/>
+                <w:b/>
+                <w:sz w:val="14"/>
+                <w:szCs w:val="14"/>
+              </w:rPr>
+              <w:t>жөніндегі</w:t>
+            </w:r>
+            <w:proofErr w:type="spellEnd"/>
+            <w:r>
+              <w:rPr>
+                <w:rFonts w:ascii="Times New Roman" w:hAnsi="Times New Roman"/>
+                <w:b/>
+                <w:sz w:val="14"/>
+                <w:szCs w:val="14"/>
               </w:rPr>
               <w:t xml:space="preserve"> проректор</w:t>
             </w:r>
@@ -17910,6 +17811,7 @@
                 <w:color w:val="000000" w:themeColor="text1"/>
                 <w:sz w:val="14"/>
                 <w:szCs w:val="14"/>
+                <w:lang w:val="kk-KZ"/>
               </w:rPr>
             </w:pPr>
             <w:r>
@@ -17920,7 +17822,7 @@
                 <w:sz w:val="14"/>
                 <w:szCs w:val="14"/>
               </w:rPr>
-              <w:t>П</w:t>
+              <w:t xml:space="preserve">Проректор по </w:t>
             </w:r>
             <w:r>
               <w:rPr>
@@ -17931,20 +17833,8 @@
                 <w:szCs w:val="14"/>
                 <w:lang w:val="kk-KZ"/>
               </w:rPr>
-              <w:t>ервый п</w:t>
-            </w:r>
-            <w:proofErr w:type="spellStart"/>
-            <w:r>
-              <w:rPr>
-                <w:rFonts w:ascii="Times New Roman" w:hAnsi="Times New Roman"/>
-                <w:b/>
-                <w:color w:val="000000" w:themeColor="text1"/>
-                <w:sz w:val="14"/>
-                <w:szCs w:val="14"/>
-              </w:rPr>
-              <w:t>роректор</w:t>
-            </w:r>
-            <w:proofErr w:type="spellEnd"/>
+              <w:t>академической деятельности</w:t>
+            </w:r>
           </w:p>
           <w:p>
             <w:pPr>
@@ -18029,7 +17919,7 @@
         </w:tc>
         <w:tc>
           <w:tcPr>
-            <w:tcW w:w="5313" w:type="dxa"/>
+            <w:tcW w:w="5106" w:type="dxa"/>
             <w:gridSpan w:val="3"/>
           </w:tcPr>
           <w:p>
@@ -18463,7 +18353,27 @@
                 <w:sz w:val="12"/>
                 <w:szCs w:val="24"/>
               </w:rPr>
-              <w:t xml:space="preserve">/подпись)                                        </w:t>
+              <w:t>/</w:t>
+            </w:r>
+            <w:proofErr w:type="gramStart"/>
+            <w:r>
+              <w:rPr>
+                <w:rFonts w:ascii="Times New Roman" w:hAnsi="Times New Roman"/>
+                <w:bCs/>
+                <w:sz w:val="12"/>
+                <w:szCs w:val="24"/>
+              </w:rPr>
+              <w:t xml:space="preserve">подпись)   </w:t>
+            </w:r>
+            <w:proofErr w:type="gramEnd"/>
+            <w:r>
+              <w:rPr>
+                <w:rFonts w:ascii="Times New Roman" w:hAnsi="Times New Roman"/>
+                <w:bCs/>
+                <w:sz w:val="12"/>
+                <w:szCs w:val="24"/>
+              </w:rPr>
+              <w:t xml:space="preserve">                                     </w:t>
             </w:r>
             <w:r>
               <w:rPr>
@@ -18563,8 +18473,8 @@
         </w:trPr>
         <w:tc>
           <w:tcPr>
-            <w:tcW w:w="5387" w:type="dxa"/>
-            <w:gridSpan w:val="2"/>
+            <w:tcW w:w="5594" w:type="dxa"/>
+            <w:gridSpan w:val="3"/>
           </w:tcPr>
           <w:p>
             <w:pPr>
@@ -18584,7 +18494,7 @@
         </w:tc>
         <w:tc>
           <w:tcPr>
-            <w:tcW w:w="5313" w:type="dxa"/>
+            <w:tcW w:w="5106" w:type="dxa"/>
             <w:gridSpan w:val="3"/>
           </w:tcPr>
           <w:p>
@@ -18908,8 +18818,8 @@
         </w:trPr>
         <w:tc>
           <w:tcPr>
-            <w:tcW w:w="5387" w:type="dxa"/>
-            <w:gridSpan w:val="2"/>
+            <w:tcW w:w="5594" w:type="dxa"/>
+            <w:gridSpan w:val="3"/>
           </w:tcPr>
           <w:p>
             <w:pPr>
@@ -18929,7 +18839,7 @@
         </w:tc>
         <w:tc>
           <w:tcPr>
-            <w:tcW w:w="5313" w:type="dxa"/>
+            <w:tcW w:w="5106" w:type="dxa"/>
             <w:gridSpan w:val="3"/>
           </w:tcPr>
           <w:p>
@@ -19129,8 +19039,8 @@
         </w:trPr>
         <w:tc>
           <w:tcPr>
-            <w:tcW w:w="5387" w:type="dxa"/>
-            <w:gridSpan w:val="2"/>
+            <w:tcW w:w="5594" w:type="dxa"/>
+            <w:gridSpan w:val="3"/>
           </w:tcPr>
           <w:p>
             <w:pPr>
@@ -19150,7 +19060,7 @@
         </w:tc>
         <w:tc>
           <w:tcPr>
-            <w:tcW w:w="5313" w:type="dxa"/>
+            <w:tcW w:w="5106" w:type="dxa"/>
             <w:gridSpan w:val="3"/>
           </w:tcPr>
           <w:p>
@@ -21008,15 +20918,6 @@
                 <w:szCs w:val="14"/>
                 <w:lang w:val="ru-RU"/>
               </w:rPr>
-              <w:t xml:space="preserve">До </w:t>
-            </w:r>
-            <w:r>
-              <w:rPr>
-                <w:b w:val="0"/>
-                <w:sz w:val="14"/>
-                <w:szCs w:val="14"/>
-                <w:lang w:val="ru-RU"/>
-              </w:rPr>
               <w:t>25</w:t>
             </w:r>
             <w:r>
@@ -21803,39 +21704,65 @@
           </w:p>
           <w:p>
             <w:pPr>
-              <w:shd w:val="clear" w:color="auto" w:fill="FFFFFF" w:themeFill="background1"/>
               <w:tabs>
                 <w:tab w:val="right" w:pos="5670"/>
               </w:tabs>
               <w:rPr>
                 <w:rFonts w:ascii="Times New Roman" w:hAnsi="Times New Roman"/>
                 <w:b/>
+                <w:bCs/>
+                <w:sz w:val="14"/>
+                <w:szCs w:val="24"/>
+              </w:rPr>
+            </w:pPr>
+            <w:r>
+              <w:rPr>
+                <w:rFonts w:ascii="Times New Roman" w:hAnsi="Times New Roman"/>
+                <w:b/>
+                <w:sz w:val="14"/>
+                <w:szCs w:val="14"/>
+                <w:lang w:val="kk-KZ"/>
+              </w:rPr>
+              <w:t>Оқу-әдістемелік, тәрбие және ынтымақтастық жөніндегі проректор</w:t>
+            </w:r>
+            <w:r>
+              <w:rPr>
+                <w:rFonts w:ascii="Times New Roman" w:hAnsi="Times New Roman"/>
+                <w:b/>
+                <w:bCs/>
+                <w:sz w:val="14"/>
+                <w:szCs w:val="24"/>
+              </w:rPr>
+              <w:t xml:space="preserve"> /</w:t>
+            </w:r>
+            <w:r>
+              <w:rPr>
+                <w:rFonts w:ascii="Times New Roman" w:hAnsi="Times New Roman"/>
+                <w:b/>
                 <w:color w:val="000000" w:themeColor="text1"/>
                 <w:sz w:val="14"/>
                 <w:szCs w:val="14"/>
               </w:rPr>
-            </w:pPr>
-            <w:r>
-              <w:rPr>
-                <w:rFonts w:ascii="Times New Roman" w:hAnsi="Times New Roman"/>
-                <w:b/>
-                <w:sz w:val="14"/>
-                <w:szCs w:val="14"/>
-                <w:lang w:val="kk-KZ"/>
-              </w:rPr>
-              <w:t>Бірінші</w:t>
-            </w:r>
-            <w:r>
-              <w:rPr>
-                <w:rFonts w:ascii="Times New Roman" w:hAnsi="Times New Roman"/>
-                <w:b/>
-                <w:sz w:val="14"/>
-                <w:szCs w:val="14"/>
-                <w:lang w:val="kk-KZ"/>
-              </w:rPr>
-              <w:t xml:space="preserve"> проректор</w:t>
-            </w:r>
-            <w:r>
+              <w:t xml:space="preserve"> Проректор </w:t>
+            </w:r>
+            <w:r>
+              <w:rPr>
+                <w:rFonts w:ascii="Times New Roman" w:hAnsi="Times New Roman"/>
+                <w:b/>
+                <w:color w:val="000000" w:themeColor="text1"/>
+                <w:sz w:val="14"/>
+                <w:szCs w:val="14"/>
+              </w:rPr>
+              <w:t>по академической деятельности</w:t>
+            </w:r>
+          </w:p>
+          <w:p>
+            <w:pPr>
+              <w:shd w:val="clear" w:color="auto" w:fill="FFFFFF" w:themeFill="background1"/>
+              <w:tabs>
+                <w:tab w:val="right" w:pos="5670"/>
+              </w:tabs>
+              <w:spacing w:after="0" w:line="240" w:lineRule="auto"/>
               <w:rPr>
                 <w:rFonts w:ascii="Times New Roman" w:hAnsi="Times New Roman"/>
                 <w:b/>
@@ -21843,105 +21770,28 @@
                 <w:sz w:val="14"/>
                 <w:szCs w:val="24"/>
               </w:rPr>
-              <w:t xml:space="preserve"> /</w:t>
-            </w:r>
-            <w:r>
-              <w:rPr>
-                <w:rFonts w:ascii="Times New Roman" w:hAnsi="Times New Roman"/>
-                <w:b/>
-                <w:color w:val="000000" w:themeColor="text1"/>
-                <w:sz w:val="14"/>
-                <w:szCs w:val="14"/>
-              </w:rPr>
-              <w:t xml:space="preserve"> </w:t>
-            </w:r>
-            <w:r>
-              <w:rPr>
-                <w:rFonts w:ascii="Times New Roman" w:hAnsi="Times New Roman"/>
-                <w:b/>
-                <w:color w:val="000000" w:themeColor="text1"/>
-                <w:sz w:val="14"/>
-                <w:szCs w:val="14"/>
-              </w:rPr>
-              <w:t>П</w:t>
-            </w:r>
-            <w:r>
-              <w:rPr>
-                <w:rFonts w:ascii="Times New Roman" w:hAnsi="Times New Roman"/>
-                <w:b/>
-                <w:color w:val="000000" w:themeColor="text1"/>
-                <w:sz w:val="14"/>
-                <w:szCs w:val="14"/>
-                <w:lang w:val="kk-KZ"/>
-              </w:rPr>
-              <w:t>ервый п</w:t>
+            </w:pPr>
+            <w:r>
+              <w:rPr>
+                <w:rFonts w:ascii="Times New Roman" w:hAnsi="Times New Roman"/>
+                <w:b/>
+                <w:bCs/>
+                <w:sz w:val="14"/>
+                <w:szCs w:val="24"/>
+              </w:rPr>
+              <w:t xml:space="preserve">__________________________ К. </w:t>
             </w:r>
             <w:proofErr w:type="spellStart"/>
             <w:r>
               <w:rPr>
                 <w:rFonts w:ascii="Times New Roman" w:hAnsi="Times New Roman"/>
                 <w:b/>
-                <w:color w:val="000000" w:themeColor="text1"/>
-                <w:sz w:val="14"/>
-                <w:szCs w:val="14"/>
-              </w:rPr>
-              <w:t>роректор</w:t>
-            </w:r>
-            <w:proofErr w:type="spellEnd"/>
-          </w:p>
-          <w:p>
-            <w:pPr>
-              <w:shd w:val="clear" w:color="auto" w:fill="FFFFFF" w:themeFill="background1"/>
-              <w:tabs>
-                <w:tab w:val="right" w:pos="5670"/>
-              </w:tabs>
-              <w:rPr>
-                <w:rFonts w:ascii="Times New Roman" w:hAnsi="Times New Roman"/>
-                <w:b/>
                 <w:bCs/>
                 <w:sz w:val="14"/>
                 <w:szCs w:val="24"/>
               </w:rPr>
-            </w:pPr>
-          </w:p>
-          <w:p>
-            <w:pPr>
-              <w:shd w:val="clear" w:color="auto" w:fill="FFFFFF" w:themeFill="background1"/>
-              <w:tabs>
-                <w:tab w:val="right" w:pos="5670"/>
-              </w:tabs>
-              <w:spacing w:after="0" w:line="240" w:lineRule="auto"/>
-              <w:rPr>
-                <w:rFonts w:ascii="Times New Roman" w:hAnsi="Times New Roman"/>
-                <w:b/>
-                <w:bCs/>
-                <w:sz w:val="14"/>
-                <w:szCs w:val="24"/>
-              </w:rPr>
-            </w:pPr>
-            <w:r>
-              <w:rPr>
-                <w:rFonts w:ascii="Times New Roman" w:hAnsi="Times New Roman"/>
-                <w:b/>
-                <w:bCs/>
-                <w:sz w:val="14"/>
-                <w:szCs w:val="24"/>
-              </w:rPr>
-              <w:t xml:space="preserve">__________________________ К. </w:t>
-            </w:r>
-            <w:proofErr w:type="spellStart"/>
-            <w:r>
-              <w:rPr>
-                <w:rFonts w:ascii="Times New Roman" w:hAnsi="Times New Roman"/>
-                <w:b/>
-                <w:bCs/>
-                <w:sz w:val="14"/>
-                <w:szCs w:val="24"/>
-              </w:rPr>
               <w:t>Жакупов</w:t>
             </w:r>
-            <w:bookmarkStart w:id="0" w:name="_GoBack"/>
-            <w:bookmarkEnd w:id="0"/>
             <w:proofErr w:type="spellEnd"/>
           </w:p>
           <w:p>
@@ -22214,6 +22064,7 @@
                 <w:bCs/>
                 <w:sz w:val="14"/>
                 <w:szCs w:val="14"/>
+                <w:lang w:val="en-US"/>
               </w:rPr>
             </w:pPr>
             <w:r>
@@ -22222,6 +22073,7 @@
                 <w:bCs/>
                 <w:sz w:val="14"/>
                 <w:szCs w:val="14"/>
+                <w:lang w:val="en-US"/>
               </w:rPr>
               <w:t>(</w:t>
             </w:r>
@@ -22242,6 +22094,7 @@
                 <w:bCs/>
                 <w:sz w:val="14"/>
                 <w:szCs w:val="14"/>
+                <w:lang w:val="en-US"/>
               </w:rPr>
               <w:t>/</w:t>
             </w:r>
@@ -22261,6 +22114,7 @@
                 <w:bCs/>
                 <w:sz w:val="14"/>
                 <w:szCs w:val="14"/>
+                <w:lang w:val="en-US"/>
               </w:rPr>
               <w:t xml:space="preserve">)   </w:t>
             </w:r>
@@ -22271,6 +22125,7 @@
                 <w:bCs/>
                 <w:sz w:val="14"/>
                 <w:szCs w:val="14"/>
+                <w:lang w:val="en-US"/>
               </w:rPr>
               <w:t xml:space="preserve">                            </w:t>
             </w:r>
@@ -22280,6 +22135,7 @@
                 <w:bCs/>
                 <w:sz w:val="14"/>
                 <w:szCs w:val="14"/>
+                <w:lang w:val="en-US"/>
               </w:rPr>
               <w:t>(</w:t>
             </w:r>
@@ -22300,6 +22156,7 @@
                 <w:bCs/>
                 <w:sz w:val="14"/>
                 <w:szCs w:val="14"/>
+                <w:lang w:val="en-US"/>
               </w:rPr>
               <w:t xml:space="preserve">, </w:t>
             </w:r>
@@ -22320,6 +22177,7 @@
                 <w:bCs/>
                 <w:sz w:val="14"/>
                 <w:szCs w:val="14"/>
+                <w:lang w:val="en-US"/>
               </w:rPr>
               <w:t xml:space="preserve">, </w:t>
             </w:r>
@@ -22340,6 +22198,7 @@
                 <w:bCs/>
                 <w:sz w:val="14"/>
                 <w:szCs w:val="14"/>
+                <w:lang w:val="en-US"/>
               </w:rPr>
               <w:t xml:space="preserve"> </w:t>
             </w:r>
@@ -22360,6 +22219,7 @@
                 <w:bCs/>
                 <w:sz w:val="14"/>
                 <w:szCs w:val="14"/>
+                <w:lang w:val="en-US"/>
               </w:rPr>
               <w:t>/</w:t>
             </w:r>
@@ -22378,6 +22238,7 @@
                 <w:bCs/>
                 <w:sz w:val="14"/>
                 <w:szCs w:val="14"/>
+                <w:lang w:val="en-US"/>
               </w:rPr>
               <w:t>.</w:t>
             </w:r>
@@ -22396,6 +22257,7 @@
                 <w:bCs/>
                 <w:sz w:val="14"/>
                 <w:szCs w:val="14"/>
+                <w:lang w:val="en-US"/>
               </w:rPr>
               <w:t>.</w:t>
             </w:r>
@@ -22414,6 +22276,7 @@
                 <w:bCs/>
                 <w:sz w:val="14"/>
                 <w:szCs w:val="14"/>
+                <w:lang w:val="en-US"/>
               </w:rPr>
               <w:t>.)</w:t>
             </w:r>
@@ -22428,6 +22291,7 @@
                 <w:bCs/>
                 <w:sz w:val="14"/>
                 <w:szCs w:val="14"/>
+                <w:lang w:val="en-US"/>
               </w:rPr>
             </w:pPr>
           </w:p>
@@ -22564,7 +22428,25 @@
                 <w:sz w:val="14"/>
                 <w:szCs w:val="14"/>
               </w:rPr>
-              <w:t>/подпись)                                        (</w:t>
+              <w:t>/</w:t>
+            </w:r>
+            <w:proofErr w:type="gramStart"/>
+            <w:r>
+              <w:rPr>
+                <w:rFonts w:ascii="Times New Roman" w:hAnsi="Times New Roman"/>
+                <w:sz w:val="14"/>
+                <w:szCs w:val="14"/>
+              </w:rPr>
+              <w:t xml:space="preserve">подпись)   </w:t>
+            </w:r>
+            <w:proofErr w:type="gramEnd"/>
+            <w:r>
+              <w:rPr>
+                <w:rFonts w:ascii="Times New Roman" w:hAnsi="Times New Roman"/>
+                <w:sz w:val="14"/>
+                <w:szCs w:val="14"/>
+              </w:rPr>
+              <w:t xml:space="preserve">                                     (</w:t>
             </w:r>
             <w:proofErr w:type="spellStart"/>
             <w:r>
@@ -22675,7 +22557,7 @@
 </file>
 
 <file path=word/endnotes.xml><?xml version="1.0" encoding="utf-8"?>
-<w:endnotes xmlns:wpc="http://schemas.microsoft.com/office/word/2010/wordprocessingCanvas" xmlns:cx="http://schemas.microsoft.com/office/drawing/2014/chartex" xmlns:cx1="http://schemas.microsoft.com/office/drawing/2015/9/8/chartex" xmlns:mc="http://schemas.openxmlformats.org/markup-compatibility/2006" xmlns:o="urn:schemas-microsoft-com:office:office" xmlns:r="http://schemas.openxmlformats.org/officeDocument/2006/relationships" xmlns:m="http://schemas.openxmlformats.org/officeDocument/2006/math" xmlns:v="urn:schemas-microsoft-com:vml" xmlns:wp14="http://schemas.microsoft.com/office/word/2010/wordprocessingDrawing" xmlns:wp="http://schemas.openxmlformats.org/drawingml/2006/wordprocessingDrawing" xmlns:w10="urn:schemas-microsoft-com:office:word" xmlns:w="http://schemas.openxmlformats.org/wordprocessingml/2006/main" xmlns:w14="http://schemas.microsoft.com/office/word/2010/wordml" xmlns:w15="http://schemas.microsoft.com/office/word/2012/wordml" xmlns:w16se="http://schemas.microsoft.com/office/word/2015/wordml/symex" xmlns:wpg="http://schemas.microsoft.com/office/word/2010/wordprocessingGroup" xmlns:wpi="http://schemas.microsoft.com/office/word/2010/wordprocessingInk" xmlns:wne="http://schemas.microsoft.com/office/word/2006/wordml" xmlns:wps="http://schemas.microsoft.com/office/word/2010/wordprocessingShape" mc:Ignorable="w14 w15 w16se wp14">
+<w:endnotes xmlns:wpc="http://schemas.microsoft.com/office/word/2010/wordprocessingCanvas" xmlns:cx="http://schemas.microsoft.com/office/drawing/2014/chartex" xmlns:cx1="http://schemas.microsoft.com/office/drawing/2015/9/8/chartex" xmlns:cx2="http://schemas.microsoft.com/office/drawing/2015/10/21/chartex" xmlns:cx3="http://schemas.microsoft.com/office/drawing/2016/5/9/chartex" xmlns:cx4="http://schemas.microsoft.com/office/drawing/2016/5/10/chartex" xmlns:cx5="http://schemas.microsoft.com/office/drawing/2016/5/11/chartex" xmlns:cx6="http://schemas.microsoft.com/office/drawing/2016/5/12/chartex" xmlns:cx7="http://schemas.microsoft.com/office/drawing/2016/5/13/chartex" xmlns:cx8="http://schemas.microsoft.com/office/drawing/2016/5/14/chartex" xmlns:mc="http://schemas.openxmlformats.org/markup-compatibility/2006" xmlns:aink="http://schemas.microsoft.com/office/drawing/2016/ink" xmlns:am3d="http://schemas.microsoft.com/office/drawing/2017/model3d" xmlns:o="urn:schemas-microsoft-com:office:office" xmlns:r="http://schemas.openxmlformats.org/officeDocument/2006/relationships" xmlns:m="http://schemas.openxmlformats.org/officeDocument/2006/math" xmlns:v="urn:schemas-microsoft-com:vml" xmlns:wp14="http://schemas.microsoft.com/office/word/2010/wordprocessingDrawing" xmlns:wp="http://schemas.openxmlformats.org/drawingml/2006/wordprocessingDrawing" xmlns:w10="urn:schemas-microsoft-com:office:word" xmlns:w="http://schemas.openxmlformats.org/wordprocessingml/2006/main" xmlns:w14="http://schemas.microsoft.com/office/word/2010/wordml" xmlns:w15="http://schemas.microsoft.com/office/word/2012/wordml" xmlns:w16cex="http://schemas.microsoft.com/office/word/2018/wordml/cex" xmlns:w16cid="http://schemas.microsoft.com/office/word/2016/wordml/cid" xmlns:w16="http://schemas.microsoft.com/office/word/2018/wordml" xmlns:w16sdtdh="http://schemas.microsoft.com/office/word/2020/wordml/sdtdatahash" xmlns:w16se="http://schemas.microsoft.com/office/word/2015/wordml/symex" xmlns:wpg="http://schemas.microsoft.com/office/word/2010/wordprocessingGroup" xmlns:wpi="http://schemas.microsoft.com/office/word/2010/wordprocessingInk" xmlns:wne="http://schemas.microsoft.com/office/word/2006/wordml" xmlns:wps="http://schemas.microsoft.com/office/word/2010/wordprocessingShape" mc:Ignorable="w14 w15 w16se w16cid w16 w16cex w16sdtdh wp14">
   <w:endnote w:type="separator" w:id="-1">
     <w:p>
       <w:pPr>
@@ -22700,7 +22582,7 @@
 </file>
 
 <file path=word/footnotes.xml><?xml version="1.0" encoding="utf-8"?>
-<w:footnotes xmlns:wpc="http://schemas.microsoft.com/office/word/2010/wordprocessingCanvas" xmlns:cx="http://schemas.microsoft.com/office/drawing/2014/chartex" xmlns:cx1="http://schemas.microsoft.com/office/drawing/2015/9/8/chartex" xmlns:mc="http://schemas.openxmlformats.org/markup-compatibility/2006" xmlns:o="urn:schemas-microsoft-com:office:office" xmlns:r="http://schemas.openxmlformats.org/officeDocument/2006/relationships" xmlns:m="http://schemas.openxmlformats.org/officeDocument/2006/math" xmlns:v="urn:schemas-microsoft-com:vml" xmlns:wp14="http://schemas.microsoft.com/office/word/2010/wordprocessingDrawing" xmlns:wp="http://schemas.openxmlformats.org/drawingml/2006/wordprocessingDrawing" xmlns:w10="urn:schemas-microsoft-com:office:word" xmlns:w="http://schemas.openxmlformats.org/wordprocessingml/2006/main" xmlns:w14="http://schemas.microsoft.com/office/word/2010/wordml" xmlns:w15="http://schemas.microsoft.com/office/word/2012/wordml" xmlns:w16se="http://schemas.microsoft.com/office/word/2015/wordml/symex" xmlns:wpg="http://schemas.microsoft.com/office/word/2010/wordprocessingGroup" xmlns:wpi="http://schemas.microsoft.com/office/word/2010/wordprocessingInk" xmlns:wne="http://schemas.microsoft.com/office/word/2006/wordml" xmlns:wps="http://schemas.microsoft.com/office/word/2010/wordprocessingShape" mc:Ignorable="w14 w15 w16se wp14">
+<w:footnotes xmlns:wpc="http://schemas.microsoft.com/office/word/2010/wordprocessingCanvas" xmlns:cx="http://schemas.microsoft.com/office/drawing/2014/chartex" xmlns:cx1="http://schemas.microsoft.com/office/drawing/2015/9/8/chartex" xmlns:cx2="http://schemas.microsoft.com/office/drawing/2015/10/21/chartex" xmlns:cx3="http://schemas.microsoft.com/office/drawing/2016/5/9/chartex" xmlns:cx4="http://schemas.microsoft.com/office/drawing/2016/5/10/chartex" xmlns:cx5="http://schemas.microsoft.com/office/drawing/2016/5/11/chartex" xmlns:cx6="http://schemas.microsoft.com/office/drawing/2016/5/12/chartex" xmlns:cx7="http://schemas.microsoft.com/office/drawing/2016/5/13/chartex" xmlns:cx8="http://schemas.microsoft.com/office/drawing/2016/5/14/chartex" xmlns:mc="http://schemas.openxmlformats.org/markup-compatibility/2006" xmlns:aink="http://schemas.microsoft.com/office/drawing/2016/ink" xmlns:am3d="http://schemas.microsoft.com/office/drawing/2017/model3d" xmlns:o="urn:schemas-microsoft-com:office:office" xmlns:r="http://schemas.openxmlformats.org/officeDocument/2006/relationships" xmlns:m="http://schemas.openxmlformats.org/officeDocument/2006/math" xmlns:v="urn:schemas-microsoft-com:vml" xmlns:wp14="http://schemas.microsoft.com/office/word/2010/wordprocessingDrawing" xmlns:wp="http://schemas.openxmlformats.org/drawingml/2006/wordprocessingDrawing" xmlns:w10="urn:schemas-microsoft-com:office:word" xmlns:w="http://schemas.openxmlformats.org/wordprocessingml/2006/main" xmlns:w14="http://schemas.microsoft.com/office/word/2010/wordml" xmlns:w15="http://schemas.microsoft.com/office/word/2012/wordml" xmlns:w16cex="http://schemas.microsoft.com/office/word/2018/wordml/cex" xmlns:w16cid="http://schemas.microsoft.com/office/word/2016/wordml/cid" xmlns:w16="http://schemas.microsoft.com/office/word/2018/wordml" xmlns:w16sdtdh="http://schemas.microsoft.com/office/word/2020/wordml/sdtdatahash" xmlns:w16se="http://schemas.microsoft.com/office/word/2015/wordml/symex" xmlns:wpg="http://schemas.microsoft.com/office/word/2010/wordprocessingGroup" xmlns:wpi="http://schemas.microsoft.com/office/word/2010/wordprocessingInk" xmlns:wne="http://schemas.microsoft.com/office/word/2006/wordml" xmlns:wps="http://schemas.microsoft.com/office/word/2010/wordprocessingShape" mc:Ignorable="w14 w15 w16se w16cid w16 w16cex w16sdtdh wp14">
   <w:footnote w:type="separator" w:id="-1">
     <w:p>
       <w:pPr>
@@ -22725,7 +22607,7 @@
 </file>
 
 <file path=word/header1.xml><?xml version="1.0" encoding="utf-8"?>
-<w:hdr xmlns:wpc="http://schemas.microsoft.com/office/word/2010/wordprocessingCanvas" xmlns:cx="http://schemas.microsoft.com/office/drawing/2014/chartex" xmlns:cx1="http://schemas.microsoft.com/office/drawing/2015/9/8/chartex" xmlns:mc="http://schemas.openxmlformats.org/markup-compatibility/2006" xmlns:o="urn:schemas-microsoft-com:office:office" xmlns:r="http://schemas.openxmlformats.org/officeDocument/2006/relationships" xmlns:m="http://schemas.openxmlformats.org/officeDocument/2006/math" xmlns:v="urn:schemas-microsoft-com:vml" xmlns:wp14="http://schemas.microsoft.com/office/word/2010/wordprocessingDrawing" xmlns:wp="http://schemas.openxmlformats.org/drawingml/2006/wordprocessingDrawing" xmlns:w10="urn:schemas-microsoft-com:office:word" xmlns:w="http://schemas.openxmlformats.org/wordprocessingml/2006/main" xmlns:w14="http://schemas.microsoft.com/office/word/2010/wordml" xmlns:w15="http://schemas.microsoft.com/office/word/2012/wordml" xmlns:w16se="http://schemas.microsoft.com/office/word/2015/wordml/symex" xmlns:wpg="http://schemas.microsoft.com/office/word/2010/wordprocessingGroup" xmlns:wpi="http://schemas.microsoft.com/office/word/2010/wordprocessingInk" xmlns:wne="http://schemas.microsoft.com/office/word/2006/wordml" xmlns:wps="http://schemas.microsoft.com/office/word/2010/wordprocessingShape" mc:Ignorable="w14 w15 w16se wp14">
+<w:hdr xmlns:wpc="http://schemas.microsoft.com/office/word/2010/wordprocessingCanvas" xmlns:cx="http://schemas.microsoft.com/office/drawing/2014/chartex" xmlns:cx1="http://schemas.microsoft.com/office/drawing/2015/9/8/chartex" xmlns:cx2="http://schemas.microsoft.com/office/drawing/2015/10/21/chartex" xmlns:cx3="http://schemas.microsoft.com/office/drawing/2016/5/9/chartex" xmlns:cx4="http://schemas.microsoft.com/office/drawing/2016/5/10/chartex" xmlns:cx5="http://schemas.microsoft.com/office/drawing/2016/5/11/chartex" xmlns:cx6="http://schemas.microsoft.com/office/drawing/2016/5/12/chartex" xmlns:cx7="http://schemas.microsoft.com/office/drawing/2016/5/13/chartex" xmlns:cx8="http://schemas.microsoft.com/office/drawing/2016/5/14/chartex" xmlns:mc="http://schemas.openxmlformats.org/markup-compatibility/2006" xmlns:aink="http://schemas.microsoft.com/office/drawing/2016/ink" xmlns:am3d="http://schemas.microsoft.com/office/drawing/2017/model3d" xmlns:o="urn:schemas-microsoft-com:office:office" xmlns:r="http://schemas.openxmlformats.org/officeDocument/2006/relationships" xmlns:m="http://schemas.openxmlformats.org/officeDocument/2006/math" xmlns:v="urn:schemas-microsoft-com:vml" xmlns:wp14="http://schemas.microsoft.com/office/word/2010/wordprocessingDrawing" xmlns:wp="http://schemas.openxmlformats.org/drawingml/2006/wordprocessingDrawing" xmlns:w10="urn:schemas-microsoft-com:office:word" xmlns:w="http://schemas.openxmlformats.org/wordprocessingml/2006/main" xmlns:w14="http://schemas.microsoft.com/office/word/2010/wordml" xmlns:w15="http://schemas.microsoft.com/office/word/2012/wordml" xmlns:w16cex="http://schemas.microsoft.com/office/word/2018/wordml/cex" xmlns:w16cid="http://schemas.microsoft.com/office/word/2016/wordml/cid" xmlns:w16="http://schemas.microsoft.com/office/word/2018/wordml" xmlns:w16sdtdh="http://schemas.microsoft.com/office/word/2020/wordml/sdtdatahash" xmlns:w16se="http://schemas.microsoft.com/office/word/2015/wordml/symex" xmlns:wpg="http://schemas.microsoft.com/office/word/2010/wordprocessingGroup" xmlns:wpi="http://schemas.microsoft.com/office/word/2010/wordprocessingInk" xmlns:wne="http://schemas.microsoft.com/office/word/2006/wordml" xmlns:wps="http://schemas.microsoft.com/office/word/2010/wordprocessingShape" mc:Ignorable="w14 w15 w16se w16cid w16 w16cex w16sdtdh wp14">
   <w:p>
     <w:pPr>
       <w:pStyle w:val="ac"/>
@@ -22736,7 +22618,7 @@
 </file>
 
 <file path=word/numbering.xml><?xml version="1.0" encoding="utf-8"?>
-<w:numbering xmlns:wpc="http://schemas.microsoft.com/office/word/2010/wordprocessingCanvas" xmlns:cx="http://schemas.microsoft.com/office/drawing/2014/chartex" xmlns:cx1="http://schemas.microsoft.com/office/drawing/2015/9/8/chartex" xmlns:mc="http://schemas.openxmlformats.org/markup-compatibility/2006" xmlns:o="urn:schemas-microsoft-com:office:office" xmlns:r="http://schemas.openxmlformats.org/officeDocument/2006/relationships" xmlns:m="http://schemas.openxmlformats.org/officeDocument/2006/math" xmlns:v="urn:schemas-microsoft-com:vml" xmlns:wp14="http://schemas.microsoft.com/office/word/2010/wordprocessingDrawing" xmlns:wp="http://schemas.openxmlformats.org/drawingml/2006/wordprocessingDrawing" xmlns:w10="urn:schemas-microsoft-com:office:word" xmlns:w="http://schemas.openxmlformats.org/wordprocessingml/2006/main" xmlns:w14="http://schemas.microsoft.com/office/word/2010/wordml" xmlns:w15="http://schemas.microsoft.com/office/word/2012/wordml" xmlns:w16se="http://schemas.microsoft.com/office/word/2015/wordml/symex" xmlns:wpg="http://schemas.microsoft.com/office/word/2010/wordprocessingGroup" xmlns:wpi="http://schemas.microsoft.com/office/word/2010/wordprocessingInk" xmlns:wne="http://schemas.microsoft.com/office/word/2006/wordml" xmlns:wps="http://schemas.microsoft.com/office/word/2010/wordprocessingShape" mc:Ignorable="w14 w15 w16se wp14">
+<w:numbering xmlns:wpc="http://schemas.microsoft.com/office/word/2010/wordprocessingCanvas" xmlns:cx="http://schemas.microsoft.com/office/drawing/2014/chartex" xmlns:cx1="http://schemas.microsoft.com/office/drawing/2015/9/8/chartex" xmlns:cx2="http://schemas.microsoft.com/office/drawing/2015/10/21/chartex" xmlns:cx3="http://schemas.microsoft.com/office/drawing/2016/5/9/chartex" xmlns:cx4="http://schemas.microsoft.com/office/drawing/2016/5/10/chartex" xmlns:cx5="http://schemas.microsoft.com/office/drawing/2016/5/11/chartex" xmlns:cx6="http://schemas.microsoft.com/office/drawing/2016/5/12/chartex" xmlns:cx7="http://schemas.microsoft.com/office/drawing/2016/5/13/chartex" xmlns:cx8="http://schemas.microsoft.com/office/drawing/2016/5/14/chartex" xmlns:mc="http://schemas.openxmlformats.org/markup-compatibility/2006" xmlns:aink="http://schemas.microsoft.com/office/drawing/2016/ink" xmlns:am3d="http://schemas.microsoft.com/office/drawing/2017/model3d" xmlns:o="urn:schemas-microsoft-com:office:office" xmlns:r="http://schemas.openxmlformats.org/officeDocument/2006/relationships" xmlns:m="http://schemas.openxmlformats.org/officeDocument/2006/math" xmlns:v="urn:schemas-microsoft-com:vml" xmlns:wp14="http://schemas.microsoft.com/office/word/2010/wordprocessingDrawing" xmlns:wp="http://schemas.openxmlformats.org/drawingml/2006/wordprocessingDrawing" xmlns:w10="urn:schemas-microsoft-com:office:word" xmlns:w="http://schemas.openxmlformats.org/wordprocessingml/2006/main" xmlns:w14="http://schemas.microsoft.com/office/word/2010/wordml" xmlns:w15="http://schemas.microsoft.com/office/word/2012/wordml" xmlns:w16cex="http://schemas.microsoft.com/office/word/2018/wordml/cex" xmlns:w16cid="http://schemas.microsoft.com/office/word/2016/wordml/cid" xmlns:w16="http://schemas.microsoft.com/office/word/2018/wordml" xmlns:w16sdtdh="http://schemas.microsoft.com/office/word/2020/wordml/sdtdatahash" xmlns:w16se="http://schemas.microsoft.com/office/word/2015/wordml/symex" xmlns:wpg="http://schemas.microsoft.com/office/word/2010/wordprocessingGroup" xmlns:wpi="http://schemas.microsoft.com/office/word/2010/wordprocessingInk" xmlns:wne="http://schemas.microsoft.com/office/word/2006/wordml" xmlns:wps="http://schemas.microsoft.com/office/word/2010/wordprocessingShape" mc:Ignorable="w14 w15 w16se w16cid w16 w16cex w16sdtdh wp14">
   <w:abstractNum w:abstractNumId="0" w15:restartNumberingAfterBreak="0">
     <w:nsid w:val="01B81183"/>
     <w:multiLevelType w:val="multilevel"/>
@@ -24114,6 +23996,119 @@
     </w:lvl>
   </w:abstractNum>
   <w:abstractNum w:abstractNumId="12" w15:restartNumberingAfterBreak="0">
+    <w:nsid w:val="1FE66881"/>
+    <w:multiLevelType w:val="multilevel"/>
+    <w:tmpl w:val="A036CF4C"/>
+    <w:lvl w:ilvl="0">
+      <w:start w:val="4"/>
+      <w:numFmt w:val="decimal"/>
+      <w:lvlText w:val="%1."/>
+      <w:lvlJc w:val="left"/>
+      <w:pPr>
+        <w:ind w:left="360" w:hanging="360"/>
+      </w:pPr>
+      <w:rPr>
+        <w:rFonts w:hint="default"/>
+      </w:rPr>
+    </w:lvl>
+    <w:lvl w:ilvl="1">
+      <w:start w:val="3"/>
+      <w:numFmt w:val="decimal"/>
+      <w:lvlText w:val="%1.%2."/>
+      <w:lvlJc w:val="left"/>
+      <w:pPr>
+        <w:ind w:left="0" w:firstLine="0"/>
+      </w:pPr>
+      <w:rPr>
+        <w:rFonts w:hint="default"/>
+      </w:rPr>
+    </w:lvl>
+    <w:lvl w:ilvl="2">
+      <w:start w:val="1"/>
+      <w:numFmt w:val="decimal"/>
+      <w:lvlText w:val="%1.%2.%3."/>
+      <w:lvlJc w:val="left"/>
+      <w:pPr>
+        <w:ind w:left="360" w:hanging="360"/>
+      </w:pPr>
+      <w:rPr>
+        <w:rFonts w:hint="default"/>
+      </w:rPr>
+    </w:lvl>
+    <w:lvl w:ilvl="3">
+      <w:start w:val="1"/>
+      <w:numFmt w:val="decimal"/>
+      <w:lvlText w:val="%1.%2.%3.%4."/>
+      <w:lvlJc w:val="left"/>
+      <w:pPr>
+        <w:ind w:left="720" w:hanging="720"/>
+      </w:pPr>
+      <w:rPr>
+        <w:rFonts w:hint="default"/>
+      </w:rPr>
+    </w:lvl>
+    <w:lvl w:ilvl="4">
+      <w:start w:val="1"/>
+      <w:numFmt w:val="decimal"/>
+      <w:lvlText w:val="%1.%2.%3.%4.%5."/>
+      <w:lvlJc w:val="left"/>
+      <w:pPr>
+        <w:ind w:left="720" w:hanging="720"/>
+      </w:pPr>
+      <w:rPr>
+        <w:rFonts w:hint="default"/>
+      </w:rPr>
+    </w:lvl>
+    <w:lvl w:ilvl="5">
+      <w:start w:val="1"/>
+      <w:numFmt w:val="decimal"/>
+      <w:lvlText w:val="%1.%2.%3.%4.%5.%6."/>
+      <w:lvlJc w:val="left"/>
+      <w:pPr>
+        <w:ind w:left="720" w:hanging="720"/>
+      </w:pPr>
+      <w:rPr>
+        <w:rFonts w:hint="default"/>
+      </w:rPr>
+    </w:lvl>
+    <w:lvl w:ilvl="6">
+      <w:start w:val="1"/>
+      <w:numFmt w:val="decimal"/>
+      <w:lvlText w:val="%1.%2.%3.%4.%5.%6.%7."/>
+      <w:lvlJc w:val="left"/>
+      <w:pPr>
+        <w:ind w:left="1080" w:hanging="1080"/>
+      </w:pPr>
+      <w:rPr>
+        <w:rFonts w:hint="default"/>
+      </w:rPr>
+    </w:lvl>
+    <w:lvl w:ilvl="7">
+      <w:start w:val="1"/>
+      <w:numFmt w:val="decimal"/>
+      <w:lvlText w:val="%1.%2.%3.%4.%5.%6.%7.%8."/>
+      <w:lvlJc w:val="left"/>
+      <w:pPr>
+        <w:ind w:left="1080" w:hanging="1080"/>
+      </w:pPr>
+      <w:rPr>
+        <w:rFonts w:hint="default"/>
+      </w:rPr>
+    </w:lvl>
+    <w:lvl w:ilvl="8">
+      <w:start w:val="1"/>
+      <w:numFmt w:val="decimal"/>
+      <w:lvlText w:val="%1.%2.%3.%4.%5.%6.%7.%8.%9."/>
+      <w:lvlJc w:val="left"/>
+      <w:pPr>
+        <w:ind w:left="1080" w:hanging="1080"/>
+      </w:pPr>
+      <w:rPr>
+        <w:rFonts w:hint="default"/>
+      </w:rPr>
+    </w:lvl>
+  </w:abstractNum>
+  <w:abstractNum w:abstractNumId="13" w15:restartNumberingAfterBreak="0">
     <w:nsid w:val="249B0CA7"/>
     <w:multiLevelType w:val="multilevel"/>
     <w:tmpl w:val="0F0C90BC"/>
@@ -24227,7 +24222,7 @@
       </w:rPr>
     </w:lvl>
   </w:abstractNum>
-  <w:abstractNum w:abstractNumId="13" w15:restartNumberingAfterBreak="0">
+  <w:abstractNum w:abstractNumId="14" w15:restartNumberingAfterBreak="0">
     <w:nsid w:val="24DF420E"/>
     <w:multiLevelType w:val="multilevel"/>
     <w:tmpl w:val="56CC5B1C"/>
@@ -24378,7 +24373,7 @@
       </w:rPr>
     </w:lvl>
   </w:abstractNum>
-  <w:abstractNum w:abstractNumId="14" w15:restartNumberingAfterBreak="0">
+  <w:abstractNum w:abstractNumId="15" w15:restartNumberingAfterBreak="0">
     <w:nsid w:val="27CF7C1B"/>
     <w:multiLevelType w:val="multilevel"/>
     <w:tmpl w:val="9D881002"/>
@@ -24492,7 +24487,7 @@
       </w:rPr>
     </w:lvl>
   </w:abstractNum>
-  <w:abstractNum w:abstractNumId="15" w15:restartNumberingAfterBreak="0">
+  <w:abstractNum w:abstractNumId="16" w15:restartNumberingAfterBreak="0">
     <w:nsid w:val="293B6DC6"/>
     <w:multiLevelType w:val="hybridMultilevel"/>
     <w:tmpl w:val="52C492BE"/>
@@ -24582,7 +24577,7 @@
       </w:pPr>
     </w:lvl>
   </w:abstractNum>
-  <w:abstractNum w:abstractNumId="16" w15:restartNumberingAfterBreak="0">
+  <w:abstractNum w:abstractNumId="17" w15:restartNumberingAfterBreak="0">
     <w:nsid w:val="29B82129"/>
     <w:multiLevelType w:val="multilevel"/>
     <w:tmpl w:val="C84812DA"/>
@@ -24695,7 +24690,7 @@
       </w:rPr>
     </w:lvl>
   </w:abstractNum>
-  <w:abstractNum w:abstractNumId="17" w15:restartNumberingAfterBreak="0">
+  <w:abstractNum w:abstractNumId="18" w15:restartNumberingAfterBreak="0">
     <w:nsid w:val="29CA62F1"/>
     <w:multiLevelType w:val="multilevel"/>
     <w:tmpl w:val="42A4188C"/>
@@ -24809,7 +24804,7 @@
       </w:rPr>
     </w:lvl>
   </w:abstractNum>
-  <w:abstractNum w:abstractNumId="18" w15:restartNumberingAfterBreak="0">
+  <w:abstractNum w:abstractNumId="19" w15:restartNumberingAfterBreak="0">
     <w:nsid w:val="2DFB3B1B"/>
     <w:multiLevelType w:val="multilevel"/>
     <w:tmpl w:val="5CE2BE92"/>
@@ -24922,7 +24917,7 @@
       </w:rPr>
     </w:lvl>
   </w:abstractNum>
-  <w:abstractNum w:abstractNumId="19" w15:restartNumberingAfterBreak="0">
+  <w:abstractNum w:abstractNumId="20" w15:restartNumberingAfterBreak="0">
     <w:nsid w:val="326B745A"/>
     <w:multiLevelType w:val="multilevel"/>
     <w:tmpl w:val="389ACDDA"/>
@@ -25035,7 +25030,7 @@
       </w:rPr>
     </w:lvl>
   </w:abstractNum>
-  <w:abstractNum w:abstractNumId="20" w15:restartNumberingAfterBreak="0">
+  <w:abstractNum w:abstractNumId="21" w15:restartNumberingAfterBreak="0">
     <w:nsid w:val="34FA18E4"/>
     <w:multiLevelType w:val="multilevel"/>
     <w:tmpl w:val="389ACDDA"/>
@@ -25148,7 +25143,7 @@
       </w:rPr>
     </w:lvl>
   </w:abstractNum>
-  <w:abstractNum w:abstractNumId="21" w15:restartNumberingAfterBreak="0">
+  <w:abstractNum w:abstractNumId="22" w15:restartNumberingAfterBreak="0">
     <w:nsid w:val="37C42B91"/>
     <w:multiLevelType w:val="multilevel"/>
     <w:tmpl w:val="FF0ABB5E"/>
@@ -25262,7 +25257,7 @@
       </w:rPr>
     </w:lvl>
   </w:abstractNum>
-  <w:abstractNum w:abstractNumId="22" w15:restartNumberingAfterBreak="0">
+  <w:abstractNum w:abstractNumId="23" w15:restartNumberingAfterBreak="0">
     <w:nsid w:val="3AFA5A40"/>
     <w:multiLevelType w:val="multilevel"/>
     <w:tmpl w:val="9A24D1C6"/>
@@ -25377,7 +25372,7 @@
       </w:rPr>
     </w:lvl>
   </w:abstractNum>
-  <w:abstractNum w:abstractNumId="23" w15:restartNumberingAfterBreak="0">
+  <w:abstractNum w:abstractNumId="24" w15:restartNumberingAfterBreak="0">
     <w:nsid w:val="401A78BC"/>
     <w:multiLevelType w:val="multilevel"/>
     <w:tmpl w:val="6A8E2B66"/>
@@ -25491,7 +25486,7 @@
       </w:rPr>
     </w:lvl>
   </w:abstractNum>
-  <w:abstractNum w:abstractNumId="24" w15:restartNumberingAfterBreak="0">
+  <w:abstractNum w:abstractNumId="25" w15:restartNumberingAfterBreak="0">
     <w:nsid w:val="429A610C"/>
     <w:multiLevelType w:val="multilevel"/>
     <w:tmpl w:val="92684AEC"/>
@@ -25604,10 +25599,10 @@
       </w:rPr>
     </w:lvl>
   </w:abstractNum>
-  <w:abstractNum w:abstractNumId="25" w15:restartNumberingAfterBreak="0">
+  <w:abstractNum w:abstractNumId="26" w15:restartNumberingAfterBreak="0">
     <w:nsid w:val="4BA24FE8"/>
     <w:multiLevelType w:val="multilevel"/>
-    <w:tmpl w:val="97422EAE"/>
+    <w:tmpl w:val="42A4188C"/>
     <w:lvl w:ilvl="0">
       <w:start w:val="4"/>
       <w:numFmt w:val="decimal"/>
@@ -25621,7 +25616,7 @@
       </w:rPr>
     </w:lvl>
     <w:lvl w:ilvl="1">
-      <w:start w:val="2"/>
+      <w:start w:val="1"/>
       <w:numFmt w:val="decimal"/>
       <w:lvlText w:val="%1.%2."/>
       <w:lvlJc w:val="left"/>
@@ -25631,7 +25626,6 @@
       <w:rPr>
         <w:rFonts w:hint="default"/>
         <w:b w:val="0"/>
-        <w:lang w:val="ru-RU"/>
       </w:rPr>
     </w:lvl>
     <w:lvl w:ilvl="2">
@@ -25719,7 +25713,7 @@
       </w:rPr>
     </w:lvl>
   </w:abstractNum>
-  <w:abstractNum w:abstractNumId="26" w15:restartNumberingAfterBreak="0">
+  <w:abstractNum w:abstractNumId="27" w15:restartNumberingAfterBreak="0">
     <w:nsid w:val="55310702"/>
     <w:multiLevelType w:val="multilevel"/>
     <w:tmpl w:val="891A214E"/>
@@ -25833,7 +25827,7 @@
       </w:rPr>
     </w:lvl>
   </w:abstractNum>
-  <w:abstractNum w:abstractNumId="27" w15:restartNumberingAfterBreak="0">
+  <w:abstractNum w:abstractNumId="28" w15:restartNumberingAfterBreak="0">
     <w:nsid w:val="565008AA"/>
     <w:multiLevelType w:val="multilevel"/>
     <w:tmpl w:val="483A2B1A"/>
@@ -25946,7 +25940,7 @@
       </w:rPr>
     </w:lvl>
   </w:abstractNum>
-  <w:abstractNum w:abstractNumId="28" w15:restartNumberingAfterBreak="0">
+  <w:abstractNum w:abstractNumId="29" w15:restartNumberingAfterBreak="0">
     <w:nsid w:val="58BE30FA"/>
     <w:multiLevelType w:val="multilevel"/>
     <w:tmpl w:val="6B448D3E"/>
@@ -26059,7 +26053,7 @@
       </w:rPr>
     </w:lvl>
   </w:abstractNum>
-  <w:abstractNum w:abstractNumId="29" w15:restartNumberingAfterBreak="0">
+  <w:abstractNum w:abstractNumId="30" w15:restartNumberingAfterBreak="0">
     <w:nsid w:val="594B6BD0"/>
     <w:multiLevelType w:val="multilevel"/>
     <w:tmpl w:val="891A214E"/>
@@ -26173,7 +26167,7 @@
       </w:rPr>
     </w:lvl>
   </w:abstractNum>
-  <w:abstractNum w:abstractNumId="30" w15:restartNumberingAfterBreak="0">
+  <w:abstractNum w:abstractNumId="31" w15:restartNumberingAfterBreak="0">
     <w:nsid w:val="5D0D7C08"/>
     <w:multiLevelType w:val="multilevel"/>
     <w:tmpl w:val="0E7E4D16"/>
@@ -26286,7 +26280,7 @@
       </w:rPr>
     </w:lvl>
   </w:abstractNum>
-  <w:abstractNum w:abstractNumId="31" w15:restartNumberingAfterBreak="0">
+  <w:abstractNum w:abstractNumId="32" w15:restartNumberingAfterBreak="0">
     <w:nsid w:val="6139010C"/>
     <w:multiLevelType w:val="multilevel"/>
     <w:tmpl w:val="BA40D05A"/>
@@ -26399,7 +26393,7 @@
       </w:rPr>
     </w:lvl>
   </w:abstractNum>
-  <w:abstractNum w:abstractNumId="32" w15:restartNumberingAfterBreak="0">
+  <w:abstractNum w:abstractNumId="33" w15:restartNumberingAfterBreak="0">
     <w:nsid w:val="617F019F"/>
     <w:multiLevelType w:val="multilevel"/>
     <w:tmpl w:val="EDF09996"/>
@@ -26548,7 +26542,7 @@
       </w:rPr>
     </w:lvl>
   </w:abstractNum>
-  <w:abstractNum w:abstractNumId="33" w15:restartNumberingAfterBreak="0">
+  <w:abstractNum w:abstractNumId="34" w15:restartNumberingAfterBreak="0">
     <w:nsid w:val="62523A7A"/>
     <w:multiLevelType w:val="multilevel"/>
     <w:tmpl w:val="2C2E4FFC"/>
@@ -26661,7 +26655,7 @@
       </w:rPr>
     </w:lvl>
   </w:abstractNum>
-  <w:abstractNum w:abstractNumId="34" w15:restartNumberingAfterBreak="0">
+  <w:abstractNum w:abstractNumId="35" w15:restartNumberingAfterBreak="0">
     <w:nsid w:val="64975251"/>
     <w:multiLevelType w:val="multilevel"/>
     <w:tmpl w:val="48042F62"/>
@@ -26774,7 +26768,7 @@
       </w:rPr>
     </w:lvl>
   </w:abstractNum>
-  <w:abstractNum w:abstractNumId="35" w15:restartNumberingAfterBreak="0">
+  <w:abstractNum w:abstractNumId="36" w15:restartNumberingAfterBreak="0">
     <w:nsid w:val="67270ED5"/>
     <w:multiLevelType w:val="multilevel"/>
     <w:tmpl w:val="72A48454"/>
@@ -26887,7 +26881,7 @@
       </w:rPr>
     </w:lvl>
   </w:abstractNum>
-  <w:abstractNum w:abstractNumId="36" w15:restartNumberingAfterBreak="0">
+  <w:abstractNum w:abstractNumId="37" w15:restartNumberingAfterBreak="0">
     <w:nsid w:val="6ACC584E"/>
     <w:multiLevelType w:val="multilevel"/>
     <w:tmpl w:val="23E2F08E"/>
@@ -27000,7 +26994,7 @@
       </w:rPr>
     </w:lvl>
   </w:abstractNum>
-  <w:abstractNum w:abstractNumId="37" w15:restartNumberingAfterBreak="0">
+  <w:abstractNum w:abstractNumId="38" w15:restartNumberingAfterBreak="0">
     <w:nsid w:val="6C647FA4"/>
     <w:multiLevelType w:val="multilevel"/>
     <w:tmpl w:val="9FE49AD0"/>
@@ -27113,7 +27107,7 @@
       </w:rPr>
     </w:lvl>
   </w:abstractNum>
-  <w:abstractNum w:abstractNumId="38" w15:restartNumberingAfterBreak="0">
+  <w:abstractNum w:abstractNumId="39" w15:restartNumberingAfterBreak="0">
     <w:nsid w:val="76FA2EFB"/>
     <w:multiLevelType w:val="multilevel"/>
     <w:tmpl w:val="03425C0E"/>
@@ -27227,19 +27221,19 @@
     </w:lvl>
   </w:abstractNum>
   <w:num w:numId="1">
-    <w:abstractNumId w:val="32"/>
+    <w:abstractNumId w:val="33"/>
   </w:num>
   <w:num w:numId="2">
-    <w:abstractNumId w:val="24"/>
+    <w:abstractNumId w:val="25"/>
   </w:num>
   <w:num w:numId="3">
-    <w:abstractNumId w:val="22"/>
+    <w:abstractNumId w:val="23"/>
   </w:num>
   <w:num w:numId="4">
     <w:abstractNumId w:val="6"/>
   </w:num>
   <w:num w:numId="5">
-    <w:abstractNumId w:val="34"/>
+    <w:abstractNumId w:val="35"/>
   </w:num>
   <w:num w:numId="6">
     <w:abstractNumId w:val="9"/>
@@ -27248,79 +27242,79 @@
     <w:abstractNumId w:val="8"/>
   </w:num>
   <w:num w:numId="8">
-    <w:abstractNumId w:val="14"/>
+    <w:abstractNumId w:val="15"/>
   </w:num>
   <w:num w:numId="9">
-    <w:abstractNumId w:val="36"/>
+    <w:abstractNumId w:val="37"/>
   </w:num>
   <w:num w:numId="10">
     <w:abstractNumId w:val="5"/>
   </w:num>
   <w:num w:numId="11">
-    <w:abstractNumId w:val="13"/>
+    <w:abstractNumId w:val="14"/>
   </w:num>
   <w:num w:numId="12">
     <w:abstractNumId w:val="3"/>
   </w:num>
   <w:num w:numId="13">
-    <w:abstractNumId w:val="30"/>
+    <w:abstractNumId w:val="31"/>
   </w:num>
   <w:num w:numId="14">
-    <w:abstractNumId w:val="37"/>
+    <w:abstractNumId w:val="38"/>
   </w:num>
   <w:num w:numId="15">
-    <w:abstractNumId w:val="12"/>
+    <w:abstractNumId w:val="13"/>
   </w:num>
   <w:num w:numId="16">
     <w:abstractNumId w:val="7"/>
   </w:num>
   <w:num w:numId="17">
-    <w:abstractNumId w:val="33"/>
+    <w:abstractNumId w:val="34"/>
   </w:num>
   <w:num w:numId="18">
     <w:abstractNumId w:val="11"/>
   </w:num>
   <w:num w:numId="19">
-    <w:abstractNumId w:val="35"/>
+    <w:abstractNumId w:val="36"/>
   </w:num>
   <w:num w:numId="20">
+    <w:abstractNumId w:val="28"/>
+  </w:num>
+  <w:num w:numId="21">
+    <w:abstractNumId w:val="16"/>
+  </w:num>
+  <w:num w:numId="22">
+    <w:abstractNumId w:val="17"/>
+  </w:num>
+  <w:num w:numId="23">
+    <w:abstractNumId w:val="29"/>
+  </w:num>
+  <w:num w:numId="24">
     <w:abstractNumId w:val="27"/>
   </w:num>
-  <w:num w:numId="21">
-    <w:abstractNumId w:val="15"/>
-  </w:num>
-  <w:num w:numId="22">
-    <w:abstractNumId w:val="16"/>
-  </w:num>
-  <w:num w:numId="23">
-    <w:abstractNumId w:val="28"/>
-  </w:num>
-  <w:num w:numId="24">
+  <w:num w:numId="25">
     <w:abstractNumId w:val="26"/>
   </w:num>
-  <w:num w:numId="25">
-    <w:abstractNumId w:val="25"/>
-  </w:num>
   <w:num w:numId="26">
-    <w:abstractNumId w:val="18"/>
+    <w:abstractNumId w:val="19"/>
   </w:num>
   <w:num w:numId="27">
-    <w:abstractNumId w:val="23"/>
+    <w:abstractNumId w:val="24"/>
   </w:num>
   <w:num w:numId="28">
-    <w:abstractNumId w:val="21"/>
+    <w:abstractNumId w:val="22"/>
   </w:num>
   <w:num w:numId="29">
     <w:abstractNumId w:val="2"/>
   </w:num>
   <w:num w:numId="30">
-    <w:abstractNumId w:val="31"/>
+    <w:abstractNumId w:val="32"/>
   </w:num>
   <w:num w:numId="31">
-    <w:abstractNumId w:val="38"/>
+    <w:abstractNumId w:val="39"/>
   </w:num>
   <w:num w:numId="32">
-    <w:abstractNumId w:val="20"/>
+    <w:abstractNumId w:val="21"/>
   </w:num>
   <w:num w:numId="33">
     <w:abstractNumId w:val="4"/>
@@ -27332,22 +27326,25 @@
     <w:abstractNumId w:val="10"/>
   </w:num>
   <w:num w:numId="36">
-    <w:abstractNumId w:val="17"/>
+    <w:abstractNumId w:val="18"/>
   </w:num>
   <w:num w:numId="37">
-    <w:abstractNumId w:val="29"/>
+    <w:abstractNumId w:val="30"/>
   </w:num>
   <w:num w:numId="38">
-    <w:abstractNumId w:val="19"/>
+    <w:abstractNumId w:val="20"/>
   </w:num>
   <w:num w:numId="39">
     <w:abstractNumId w:val="1"/>
+  </w:num>
+  <w:num w:numId="40">
+    <w:abstractNumId w:val="12"/>
   </w:num>
 </w:numbering>
 </file>
 
 <file path=word/styles.xml><?xml version="1.0" encoding="utf-8"?>
-<w:styles xmlns:mc="http://schemas.openxmlformats.org/markup-compatibility/2006" xmlns:r="http://schemas.openxmlformats.org/officeDocument/2006/relationships" xmlns:w="http://schemas.openxmlformats.org/wordprocessingml/2006/main" xmlns:w14="http://schemas.microsoft.com/office/word/2010/wordml" xmlns:w15="http://schemas.microsoft.com/office/word/2012/wordml" xmlns:w16se="http://schemas.microsoft.com/office/word/2015/wordml/symex" mc:Ignorable="w14 w15 w16se">
+<w:styles xmlns:mc="http://schemas.openxmlformats.org/markup-compatibility/2006" xmlns:r="http://schemas.openxmlformats.org/officeDocument/2006/relationships" xmlns:w="http://schemas.openxmlformats.org/wordprocessingml/2006/main" xmlns:w14="http://schemas.microsoft.com/office/word/2010/wordml" xmlns:w15="http://schemas.microsoft.com/office/word/2012/wordml" xmlns:w16cex="http://schemas.microsoft.com/office/word/2018/wordml/cex" xmlns:w16cid="http://schemas.microsoft.com/office/word/2016/wordml/cid" xmlns:w16="http://schemas.microsoft.com/office/word/2018/wordml" xmlns:w16sdtdh="http://schemas.microsoft.com/office/word/2020/wordml/sdtdatahash" xmlns:w16se="http://schemas.microsoft.com/office/word/2015/wordml/symex" mc:Ignorable="w14 w15 w16se w16cid w16 w16cex w16sdtdh">
   <w:docDefaults>
     <w:rPrDefault>
       <w:rPr>
@@ -27363,7 +27360,7 @@
       </w:pPr>
     </w:pPrDefault>
   </w:docDefaults>
-  <w:latentStyles w:defLockedState="0" w:defUIPriority="99" w:defSemiHidden="0" w:defUnhideWhenUsed="0" w:defQFormat="0" w:count="371">
+  <w:latentStyles w:defLockedState="0" w:defUIPriority="99" w:defSemiHidden="0" w:defUnhideWhenUsed="0" w:defQFormat="0" w:count="376">
     <w:lsdException w:name="Normal" w:uiPriority="0" w:qFormat="1"/>
     <w:lsdException w:name="heading 1" w:uiPriority="0" w:qFormat="1"/>
     <w:lsdException w:name="heading 2" w:semiHidden="1" w:uiPriority="0" w:unhideWhenUsed="1" w:qFormat="1"/>
@@ -27469,7 +27466,6 @@
     <w:lsdException w:name="HTML Sample" w:semiHidden="1" w:unhideWhenUsed="1"/>
     <w:lsdException w:name="HTML Typewriter" w:semiHidden="1" w:unhideWhenUsed="1"/>
     <w:lsdException w:name="HTML Variable" w:semiHidden="1" w:unhideWhenUsed="1"/>
-    <w:lsdException w:name="Normal Table" w:semiHidden="1" w:unhideWhenUsed="1"/>
     <w:lsdException w:name="annotation subject" w:semiHidden="1" w:unhideWhenUsed="1"/>
     <w:lsdException w:name="No List" w:semiHidden="1" w:unhideWhenUsed="1"/>
     <w:lsdException w:name="Outline List 1" w:semiHidden="1" w:unhideWhenUsed="1"/>
@@ -27516,10 +27512,8 @@
     <w:lsdException w:name="Table Subtle 2" w:semiHidden="1" w:unhideWhenUsed="1"/>
     <w:lsdException w:name="Table Web 1" w:semiHidden="1" w:unhideWhenUsed="1"/>
     <w:lsdException w:name="Table Web 2" w:semiHidden="1" w:unhideWhenUsed="1"/>
-    <w:lsdException w:name="Table Web 3" w:semiHidden="1" w:unhideWhenUsed="1"/>
     <w:lsdException w:name="Balloon Text" w:semiHidden="1" w:unhideWhenUsed="1"/>
     <w:lsdException w:name="Table Grid" w:uiPriority="0"/>
-    <w:lsdException w:name="Table Theme" w:semiHidden="1" w:unhideWhenUsed="1"/>
     <w:lsdException w:name="Placeholder Text" w:semiHidden="1"/>
     <w:lsdException w:name="No Spacing" w:uiPriority="1" w:qFormat="1"/>
     <w:lsdException w:name="Light Shading" w:uiPriority="60"/>
@@ -27735,6 +27729,11 @@
     <w:lsdException w:name="List Table 5 Dark Accent 6" w:uiPriority="50"/>
     <w:lsdException w:name="List Table 6 Colorful Accent 6" w:uiPriority="51"/>
     <w:lsdException w:name="List Table 7 Colorful Accent 6" w:uiPriority="52"/>
+    <w:lsdException w:name="Mention" w:semiHidden="1" w:unhideWhenUsed="1"/>
+    <w:lsdException w:name="Smart Hyperlink" w:semiHidden="1" w:unhideWhenUsed="1"/>
+    <w:lsdException w:name="Hashtag" w:semiHidden="1" w:unhideWhenUsed="1"/>
+    <w:lsdException w:name="Unresolved Mention" w:semiHidden="1" w:unhideWhenUsed="1"/>
+    <w:lsdException w:name="Smart Link" w:semiHidden="1" w:unhideWhenUsed="1"/>
   </w:latentStyles>
   <w:style w:type="paragraph" w:default="1" w:styleId="a">
     <w:name w:val="Normal"/>
@@ -28457,7 +28456,7 @@
 </file>
 
 <file path=customXml/itemProps1.xml><?xml version="1.0" encoding="utf-8"?>
-<ds:datastoreItem xmlns:ds="http://schemas.openxmlformats.org/officeDocument/2006/customXml" ds:itemID="{7525C0AB-8D72-4C3E-8583-8BDF533749AE}">
+<ds:datastoreItem xmlns:ds="http://schemas.openxmlformats.org/officeDocument/2006/customXml" ds:itemID="{973DA7BF-D1A5-4415-A272-2991F2963980}">
   <ds:schemaRefs>
     <ds:schemaRef ds:uri="http://schemas.openxmlformats.org/officeDocument/2006/bibliography"/>
   </ds:schemaRefs>

</xml_diff>

<commit_message>
Change BilateralAgreement, let edit enrollee FIO
</commit_message>
<xml_diff>
--- a/public/word-templates/BilateralAgreement.docx
+++ b/public/word-templates/BilateralAgreement.docx
@@ -1102,7 +1102,7 @@
               <w:rPr>
                 <w:sz w:val="10"/>
                 <w:szCs w:val="10"/>
-                <w:lang w:val="ru-RU"/>
+                <w:lang w:val="en-US"/>
               </w:rPr>
               <w:t xml:space="preserve">                     </w:t>
             </w:r>
@@ -1946,7 +1946,7 @@
                       <w:tab w:val="left" w:pos="595"/>
                       <w:tab w:val="left" w:pos="5529"/>
                     </w:tabs>
-                    <w:jc w:val="left"/>
+                    <w:jc w:val="center"/>
                     <w:rPr>
                       <w:b/>
                       <w:sz w:val="14"/>
@@ -1954,14 +1954,6 @@
                       <w:lang w:val="kk-KZ"/>
                     </w:rPr>
                   </w:pPr>
-                  <w:r>
-                    <w:rPr>
-                      <w:sz w:val="14"/>
-                      <w:szCs w:val="14"/>
-                      <w:lang w:val="kk-KZ"/>
-                    </w:rPr>
-                    <w:t xml:space="preserve"> </w:t>
-                  </w:r>
                   <w:r>
                     <w:rPr>
                       <w:sz w:val="14"/>
@@ -2064,32 +2056,186 @@
               <w:jc w:val="both"/>
               <w:rPr>
                 <w:rFonts w:ascii="Times New Roman" w:hAnsi="Times New Roman"/>
-                <w:b/>
-                <w:sz w:val="14"/>
-                <w:szCs w:val="14"/>
-                <w:lang w:val="kk-KZ"/>
-              </w:rPr>
-            </w:pPr>
-            <w:r>
-              <w:rPr>
-                <w:rFonts w:ascii="Times New Roman" w:hAnsi="Times New Roman"/>
-                <w:sz w:val="14"/>
-                <w:szCs w:val="14"/>
-                <w:lang w:val="kk-KZ"/>
-              </w:rPr>
-              <w:t>оқуды аяқтаудың негізгі критерийі бұрын қол жеткізілген формальды және формальды емес білім беру нәтижелерін тануды ескере отырып, білім алушының оқу қызметінің барлық түрлерін қоса алғанда, білім алушының барлық оқу кезеңінде кемінде ________ академиялық кредитті игеруі болып табылады.</w:t>
-            </w:r>
-          </w:p>
-          <w:p>
-            <w:pPr>
-              <w:pStyle w:val="21"/>
-              <w:shd w:val="clear" w:color="auto" w:fill="FFFFFF" w:themeFill="background1"/>
-              <w:tabs>
-                <w:tab w:val="left" w:pos="318"/>
-                <w:tab w:val="left" w:pos="426"/>
-                <w:tab w:val="left" w:pos="595"/>
-                <w:tab w:val="left" w:pos="5529"/>
-              </w:tabs>
+                <w:sz w:val="14"/>
+                <w:szCs w:val="14"/>
+                <w:lang w:val="kk-KZ"/>
+              </w:rPr>
+            </w:pPr>
+            <w:r>
+              <w:rPr>
+                <w:rFonts w:ascii="Times New Roman" w:hAnsi="Times New Roman"/>
+                <w:sz w:val="14"/>
+                <w:szCs w:val="14"/>
+                <w:lang w:val="kk-KZ"/>
+              </w:rPr>
+              <w:t xml:space="preserve">оқуды аяқтаудың негізгі критерийі бұрын қол жеткізілген формальды және формальды емес білім беру нәтижелерін тануды ескере отырып, білім алушының оқу қызметінің барлық түрлерін қоса алғанда, білім алушының барлық оқу </w:t>
+            </w:r>
+          </w:p>
+          <w:tbl>
+            <w:tblPr>
+              <w:tblStyle w:val="a3"/>
+              <w:tblW w:w="5221" w:type="dxa"/>
+              <w:tblLayout w:type="fixed"/>
+              <w:tblCellMar>
+                <w:left w:w="0" w:type="dxa"/>
+                <w:right w:w="0" w:type="dxa"/>
+              </w:tblCellMar>
+              <w:tblLook w:val="04A0" w:firstRow="1" w:lastRow="0" w:firstColumn="1" w:lastColumn="0" w:noHBand="0" w:noVBand="1"/>
+            </w:tblPr>
+            <w:tblGrid>
+              <w:gridCol w:w="1166"/>
+              <w:gridCol w:w="567"/>
+              <w:gridCol w:w="3488"/>
+            </w:tblGrid>
+            <w:tr>
+              <w:tc>
+                <w:tcPr>
+                  <w:tcW w:w="1166" w:type="dxa"/>
+                  <w:tcBorders>
+                    <w:top w:val="nil"/>
+                    <w:left w:val="nil"/>
+                    <w:bottom w:val="nil"/>
+                    <w:right w:val="nil"/>
+                  </w:tcBorders>
+                  <w:vAlign w:val="bottom"/>
+                </w:tcPr>
+                <w:p>
+                  <w:pPr>
+                    <w:pStyle w:val="21"/>
+                    <w:tabs>
+                      <w:tab w:val="left" w:pos="318"/>
+                      <w:tab w:val="left" w:pos="426"/>
+                      <w:tab w:val="left" w:pos="595"/>
+                      <w:tab w:val="left" w:pos="5529"/>
+                    </w:tabs>
+                    <w:jc w:val="left"/>
+                    <w:rPr>
+                      <w:b/>
+                      <w:sz w:val="14"/>
+                      <w:szCs w:val="14"/>
+                      <w:lang w:val="kk-KZ"/>
+                    </w:rPr>
+                  </w:pPr>
+                  <w:r>
+                    <w:rPr>
+                      <w:sz w:val="14"/>
+                      <w:szCs w:val="14"/>
+                      <w:lang w:val="kk-KZ"/>
+                    </w:rPr>
+                    <w:t>кезеңінде кемінде</w:t>
+                  </w:r>
+                </w:p>
+              </w:tc>
+              <w:tc>
+                <w:tcPr>
+                  <w:tcW w:w="567" w:type="dxa"/>
+                  <w:tcBorders>
+                    <w:top w:val="nil"/>
+                    <w:left w:val="nil"/>
+                    <w:bottom w:val="single" w:sz="4" w:space="0" w:color="auto"/>
+                    <w:right w:val="nil"/>
+                  </w:tcBorders>
+                  <w:vAlign w:val="bottom"/>
+                </w:tcPr>
+                <w:p>
+                  <w:pPr>
+                    <w:pStyle w:val="21"/>
+                    <w:tabs>
+                      <w:tab w:val="left" w:pos="318"/>
+                      <w:tab w:val="left" w:pos="426"/>
+                      <w:tab w:val="left" w:pos="595"/>
+                      <w:tab w:val="left" w:pos="5529"/>
+                    </w:tabs>
+                    <w:jc w:val="center"/>
+                    <w:rPr>
+                      <w:b/>
+                      <w:sz w:val="14"/>
+                      <w:szCs w:val="14"/>
+                      <w:lang w:val="kk-KZ"/>
+                    </w:rPr>
+                  </w:pPr>
+                  <w:r>
+                    <w:rPr>
+                      <w:sz w:val="14"/>
+                      <w:szCs w:val="14"/>
+                      <w:lang w:val="kk-KZ"/>
+                    </w:rPr>
+                    <w:t>${</w:t>
+                  </w:r>
+                  <w:r>
+                    <w:rPr>
+                      <w:sz w:val="14"/>
+                      <w:szCs w:val="14"/>
+                      <w:lang w:val="kk-KZ"/>
+                    </w:rPr>
+                    <w:t>cr</w:t>
+                  </w:r>
+                  <w:r>
+                    <w:rPr>
+                      <w:sz w:val="14"/>
+                      <w:szCs w:val="14"/>
+                      <w:lang w:val="kk-KZ"/>
+                    </w:rPr>
+                    <w:t>}</w:t>
+                  </w:r>
+                </w:p>
+              </w:tc>
+              <w:tc>
+                <w:tcPr>
+                  <w:tcW w:w="3488" w:type="dxa"/>
+                  <w:tcBorders>
+                    <w:top w:val="nil"/>
+                    <w:left w:val="nil"/>
+                    <w:bottom w:val="nil"/>
+                    <w:right w:val="nil"/>
+                  </w:tcBorders>
+                  <w:vAlign w:val="bottom"/>
+                </w:tcPr>
+                <w:p>
+                  <w:pPr>
+                    <w:pStyle w:val="21"/>
+                    <w:tabs>
+                      <w:tab w:val="left" w:pos="318"/>
+                      <w:tab w:val="left" w:pos="426"/>
+                      <w:tab w:val="left" w:pos="595"/>
+                      <w:tab w:val="left" w:pos="5529"/>
+                    </w:tabs>
+                    <w:jc w:val="left"/>
+                    <w:rPr>
+                      <w:b/>
+                      <w:sz w:val="14"/>
+                      <w:szCs w:val="14"/>
+                      <w:lang w:val="kk-KZ"/>
+                    </w:rPr>
+                  </w:pPr>
+                  <w:r>
+                    <w:rPr>
+                      <w:b/>
+                      <w:sz w:val="14"/>
+                      <w:szCs w:val="14"/>
+                      <w:lang w:val="kk-KZ"/>
+                    </w:rPr>
+                    <w:t xml:space="preserve"> </w:t>
+                  </w:r>
+                  <w:r>
+                    <w:rPr>
+                      <w:sz w:val="14"/>
+                      <w:szCs w:val="14"/>
+                      <w:lang w:val="kk-KZ"/>
+                    </w:rPr>
+                    <w:t>академиялық кредитті игеруі болып табылады.</w:t>
+                  </w:r>
+                </w:p>
+              </w:tc>
+            </w:tr>
+          </w:tbl>
+          <w:p>
+            <w:pPr>
+              <w:shd w:val="clear" w:color="auto" w:fill="FFFFFF" w:themeFill="background1"/>
+              <w:tabs>
+                <w:tab w:val="right" w:pos="5670"/>
+              </w:tabs>
+              <w:jc w:val="both"/>
               <w:rPr>
                 <w:b/>
                 <w:sz w:val="14"/>
@@ -2847,7 +2993,7 @@
                       <w:tab w:val="left" w:pos="595"/>
                       <w:tab w:val="left" w:pos="5529"/>
                     </w:tabs>
-                    <w:jc w:val="left"/>
+                    <w:jc w:val="center"/>
                     <w:rPr>
                       <w:b/>
                       <w:sz w:val="14"/>
@@ -22064,7 +22210,6 @@
                 <w:bCs/>
                 <w:sz w:val="14"/>
                 <w:szCs w:val="14"/>
-                <w:lang w:val="en-US"/>
               </w:rPr>
             </w:pPr>
             <w:r>
@@ -22073,7 +22218,6 @@
                 <w:bCs/>
                 <w:sz w:val="14"/>
                 <w:szCs w:val="14"/>
-                <w:lang w:val="en-US"/>
               </w:rPr>
               <w:t>(</w:t>
             </w:r>
@@ -22094,7 +22238,6 @@
                 <w:bCs/>
                 <w:sz w:val="14"/>
                 <w:szCs w:val="14"/>
-                <w:lang w:val="en-US"/>
               </w:rPr>
               <w:t>/</w:t>
             </w:r>
@@ -22114,7 +22257,6 @@
                 <w:bCs/>
                 <w:sz w:val="14"/>
                 <w:szCs w:val="14"/>
-                <w:lang w:val="en-US"/>
               </w:rPr>
               <w:t xml:space="preserve">)   </w:t>
             </w:r>
@@ -22125,7 +22267,6 @@
                 <w:bCs/>
                 <w:sz w:val="14"/>
                 <w:szCs w:val="14"/>
-                <w:lang w:val="en-US"/>
               </w:rPr>
               <w:t xml:space="preserve">                            </w:t>
             </w:r>
@@ -22135,7 +22276,6 @@
                 <w:bCs/>
                 <w:sz w:val="14"/>
                 <w:szCs w:val="14"/>
-                <w:lang w:val="en-US"/>
               </w:rPr>
               <w:t>(</w:t>
             </w:r>
@@ -22156,7 +22296,6 @@
                 <w:bCs/>
                 <w:sz w:val="14"/>
                 <w:szCs w:val="14"/>
-                <w:lang w:val="en-US"/>
               </w:rPr>
               <w:t xml:space="preserve">, </w:t>
             </w:r>
@@ -22177,7 +22316,6 @@
                 <w:bCs/>
                 <w:sz w:val="14"/>
                 <w:szCs w:val="14"/>
-                <w:lang w:val="en-US"/>
               </w:rPr>
               <w:t xml:space="preserve">, </w:t>
             </w:r>
@@ -22198,7 +22336,6 @@
                 <w:bCs/>
                 <w:sz w:val="14"/>
                 <w:szCs w:val="14"/>
-                <w:lang w:val="en-US"/>
               </w:rPr>
               <w:t xml:space="preserve"> </w:t>
             </w:r>
@@ -22219,7 +22356,6 @@
                 <w:bCs/>
                 <w:sz w:val="14"/>
                 <w:szCs w:val="14"/>
-                <w:lang w:val="en-US"/>
               </w:rPr>
               <w:t>/</w:t>
             </w:r>
@@ -22238,7 +22374,6 @@
                 <w:bCs/>
                 <w:sz w:val="14"/>
                 <w:szCs w:val="14"/>
-                <w:lang w:val="en-US"/>
               </w:rPr>
               <w:t>.</w:t>
             </w:r>
@@ -22257,7 +22392,6 @@
                 <w:bCs/>
                 <w:sz w:val="14"/>
                 <w:szCs w:val="14"/>
-                <w:lang w:val="en-US"/>
               </w:rPr>
               <w:t>.</w:t>
             </w:r>
@@ -22276,7 +22410,6 @@
                 <w:bCs/>
                 <w:sz w:val="14"/>
                 <w:szCs w:val="14"/>
-                <w:lang w:val="en-US"/>
               </w:rPr>
               <w:t>.)</w:t>
             </w:r>
@@ -22291,7 +22424,6 @@
                 <w:bCs/>
                 <w:sz w:val="14"/>
                 <w:szCs w:val="14"/>
-                <w:lang w:val="en-US"/>
               </w:rPr>
             </w:pPr>
           </w:p>
@@ -27466,6 +27598,7 @@
     <w:lsdException w:name="HTML Sample" w:semiHidden="1" w:unhideWhenUsed="1"/>
     <w:lsdException w:name="HTML Typewriter" w:semiHidden="1" w:unhideWhenUsed="1"/>
     <w:lsdException w:name="HTML Variable" w:semiHidden="1" w:unhideWhenUsed="1"/>
+    <w:lsdException w:name="Normal Table" w:semiHidden="1" w:unhideWhenUsed="1"/>
     <w:lsdException w:name="annotation subject" w:semiHidden="1" w:unhideWhenUsed="1"/>
     <w:lsdException w:name="No List" w:semiHidden="1" w:unhideWhenUsed="1"/>
     <w:lsdException w:name="Outline List 1" w:semiHidden="1" w:unhideWhenUsed="1"/>
@@ -27512,8 +27645,10 @@
     <w:lsdException w:name="Table Subtle 2" w:semiHidden="1" w:unhideWhenUsed="1"/>
     <w:lsdException w:name="Table Web 1" w:semiHidden="1" w:unhideWhenUsed="1"/>
     <w:lsdException w:name="Table Web 2" w:semiHidden="1" w:unhideWhenUsed="1"/>
+    <w:lsdException w:name="Table Web 3" w:semiHidden="1" w:unhideWhenUsed="1"/>
     <w:lsdException w:name="Balloon Text" w:semiHidden="1" w:unhideWhenUsed="1"/>
     <w:lsdException w:name="Table Grid" w:uiPriority="0"/>
+    <w:lsdException w:name="Table Theme" w:semiHidden="1" w:unhideWhenUsed="1"/>
     <w:lsdException w:name="Placeholder Text" w:semiHidden="1"/>
     <w:lsdException w:name="No Spacing" w:uiPriority="1" w:qFormat="1"/>
     <w:lsdException w:name="Light Shading" w:uiPriority="60"/>

</xml_diff>

<commit_message>
update bilateral agreement and update price on agreement
</commit_message>
<xml_diff>
--- a/public/word-templates/BilateralAgreement.docx
+++ b/public/word-templates/BilateralAgreement.docx
@@ -442,7 +442,7 @@
                 <w:szCs w:val="14"/>
                 <w:lang w:val="kk-KZ" w:eastAsia="en-US"/>
               </w:rPr>
-              <w:t xml:space="preserve">Академия» деп аталған,  атынан </w:t>
+              <w:t>Академия» деп аталған,  атынан 2</w:t>
             </w:r>
             <w:r>
               <w:rPr>
@@ -452,7 +452,7 @@
                 <w:szCs w:val="14"/>
                 <w:lang w:val="kk-KZ" w:eastAsia="en-US"/>
               </w:rPr>
-              <w:t>01</w:t>
+              <w:t>4</w:t>
             </w:r>
             <w:r>
               <w:rPr>
@@ -462,7 +462,7 @@
                 <w:szCs w:val="14"/>
                 <w:lang w:val="kk-KZ" w:eastAsia="en-US"/>
               </w:rPr>
-              <w:t>.0</w:t>
+              <w:t>.01.2022 күнгі № </w:t>
             </w:r>
             <w:r>
               <w:rPr>
@@ -472,47 +472,7 @@
                 <w:szCs w:val="14"/>
                 <w:lang w:val="kk-KZ" w:eastAsia="en-US"/>
               </w:rPr>
-              <w:t>7</w:t>
-            </w:r>
-            <w:r>
-              <w:rPr>
-                <w:rFonts w:ascii="Times New Roman" w:hAnsi="Times New Roman"/>
-                <w:color w:val="000000" w:themeColor="text1"/>
-                <w:sz w:val="14"/>
-                <w:szCs w:val="14"/>
-                <w:lang w:val="kk-KZ" w:eastAsia="en-US"/>
-              </w:rPr>
-              <w:t>.202</w:t>
-            </w:r>
-            <w:r>
-              <w:rPr>
-                <w:rFonts w:ascii="Times New Roman" w:hAnsi="Times New Roman"/>
-                <w:color w:val="000000" w:themeColor="text1"/>
-                <w:sz w:val="14"/>
-                <w:szCs w:val="14"/>
-                <w:lang w:val="kk-KZ" w:eastAsia="en-US"/>
-              </w:rPr>
-              <w:t>3</w:t>
-            </w:r>
-            <w:r>
-              <w:rPr>
-                <w:rFonts w:ascii="Times New Roman" w:hAnsi="Times New Roman"/>
-                <w:color w:val="000000" w:themeColor="text1"/>
-                <w:sz w:val="14"/>
-                <w:szCs w:val="14"/>
-                <w:lang w:val="kk-KZ" w:eastAsia="en-US"/>
-              </w:rPr>
-              <w:t xml:space="preserve"> күнгі № </w:t>
-            </w:r>
-            <w:r>
-              <w:rPr>
-                <w:rFonts w:ascii="Times New Roman" w:hAnsi="Times New Roman"/>
-                <w:color w:val="000000" w:themeColor="text1"/>
-                <w:sz w:val="14"/>
-                <w:szCs w:val="14"/>
-                <w:lang w:val="kk-KZ" w:eastAsia="en-US"/>
-              </w:rPr>
-              <w:t>147</w:t>
+              <w:t>8</w:t>
             </w:r>
             <w:r>
               <w:rPr>
@@ -820,7 +780,7 @@
                 <w:szCs w:val="14"/>
                 <w:lang w:val="ru-RU"/>
               </w:rPr>
-              <w:t>п</w:t>
+              <w:t>П</w:t>
             </w:r>
             <w:proofErr w:type="spellStart"/>
             <w:r>
@@ -829,15 +789,43 @@
                 <w:sz w:val="14"/>
                 <w:szCs w:val="14"/>
               </w:rPr>
-              <w:t>ро</w:t>
-            </w:r>
+              <w:t>роректора</w:t>
+            </w:r>
+            <w:proofErr w:type="spellEnd"/>
             <w:r>
               <w:rPr>
                 <w:color w:val="000000" w:themeColor="text1"/>
                 <w:sz w:val="14"/>
                 <w:szCs w:val="14"/>
               </w:rPr>
-              <w:t>ректора</w:t>
+              <w:t xml:space="preserve"> по </w:t>
+            </w:r>
+            <w:r>
+              <w:rPr>
+                <w:color w:val="000000" w:themeColor="text1"/>
+                <w:sz w:val="14"/>
+                <w:szCs w:val="14"/>
+                <w:lang w:val="kk-KZ"/>
+              </w:rPr>
+              <w:t>академической деятельности</w:t>
+            </w:r>
+            <w:r>
+              <w:rPr>
+                <w:color w:val="000000" w:themeColor="text1"/>
+                <w:sz w:val="14"/>
+                <w:szCs w:val="14"/>
+              </w:rPr>
+              <w:t xml:space="preserve"> </w:t>
+            </w:r>
+            <w:proofErr w:type="spellStart"/>
+            <w:r>
+              <w:rPr>
+                <w:color w:val="000000" w:themeColor="text1"/>
+                <w:sz w:val="14"/>
+                <w:szCs w:val="14"/>
+                <w:lang w:val="ru-RU"/>
+              </w:rPr>
+              <w:t>Жакупова</w:t>
             </w:r>
             <w:proofErr w:type="spellEnd"/>
             <w:r>
@@ -845,37 +833,35 @@
                 <w:color w:val="000000" w:themeColor="text1"/>
                 <w:sz w:val="14"/>
                 <w:szCs w:val="14"/>
-              </w:rPr>
-              <w:t xml:space="preserve"> по </w:t>
+                <w:lang w:val="ru-RU"/>
+              </w:rPr>
+              <w:t xml:space="preserve"> К.Б.</w:t>
             </w:r>
             <w:r>
               <w:rPr>
                 <w:color w:val="000000" w:themeColor="text1"/>
                 <w:sz w:val="14"/>
                 <w:szCs w:val="14"/>
-                <w:lang w:val="kk-KZ"/>
-              </w:rPr>
-              <w:t>академической деятельности</w:t>
+              </w:rPr>
+              <w:t xml:space="preserve">, действующего на основании </w:t>
             </w:r>
             <w:r>
               <w:rPr>
                 <w:color w:val="000000" w:themeColor="text1"/>
                 <w:sz w:val="14"/>
                 <w:szCs w:val="14"/>
-              </w:rPr>
-              <w:t xml:space="preserve"> </w:t>
-            </w:r>
-            <w:proofErr w:type="spellStart"/>
+                <w:lang w:val="ru-RU"/>
+              </w:rPr>
+              <w:t>приказа</w:t>
+            </w:r>
             <w:r>
               <w:rPr>
                 <w:color w:val="000000" w:themeColor="text1"/>
                 <w:sz w:val="14"/>
                 <w:szCs w:val="14"/>
-                <w:lang w:val="ru-RU"/>
-              </w:rPr>
-              <w:t>Жакупова</w:t>
-            </w:r>
-            <w:proofErr w:type="spellEnd"/>
+              </w:rPr>
+              <w:t xml:space="preserve"> от </w:t>
+            </w:r>
             <w:r>
               <w:rPr>
                 <w:color w:val="000000" w:themeColor="text1"/>
@@ -883,7 +869,7 @@
                 <w:szCs w:val="14"/>
                 <w:lang w:val="ru-RU"/>
               </w:rPr>
-              <w:t xml:space="preserve"> К.Б.</w:t>
+              <w:t>01</w:t>
             </w:r>
             <w:r>
               <w:rPr>
@@ -891,74 +877,40 @@
                 <w:sz w:val="14"/>
                 <w:szCs w:val="14"/>
               </w:rPr>
-              <w:t xml:space="preserve">, действующего на основании </w:t>
+              <w:t>.</w:t>
             </w:r>
             <w:r>
               <w:rPr>
                 <w:color w:val="000000" w:themeColor="text1"/>
                 <w:sz w:val="14"/>
                 <w:szCs w:val="14"/>
-                <w:lang w:val="ru-RU"/>
-              </w:rPr>
-              <w:t>приказа</w:t>
+                <w:lang w:val="kk-KZ"/>
+              </w:rPr>
+              <w:t>0</w:t>
             </w:r>
             <w:r>
               <w:rPr>
                 <w:color w:val="000000" w:themeColor="text1"/>
                 <w:sz w:val="14"/>
                 <w:szCs w:val="14"/>
-              </w:rPr>
-              <w:t xml:space="preserve"> от </w:t>
+                <w:lang w:val="kk-KZ"/>
+              </w:rPr>
+              <w:t>7</w:t>
             </w:r>
             <w:r>
               <w:rPr>
                 <w:color w:val="000000" w:themeColor="text1"/>
                 <w:sz w:val="14"/>
                 <w:szCs w:val="14"/>
-                <w:lang w:val="ru-RU"/>
-              </w:rPr>
-              <w:t>01</w:t>
+              </w:rPr>
+              <w:t>.202</w:t>
             </w:r>
             <w:r>
               <w:rPr>
                 <w:color w:val="000000" w:themeColor="text1"/>
                 <w:sz w:val="14"/>
                 <w:szCs w:val="14"/>
-              </w:rPr>
-              <w:t>.</w:t>
-            </w:r>
-            <w:r>
-              <w:rPr>
-                <w:color w:val="000000" w:themeColor="text1"/>
-                <w:sz w:val="14"/>
-                <w:szCs w:val="14"/>
-                <w:lang w:val="kk-KZ"/>
-              </w:rPr>
-              <w:t>0</w:t>
-            </w:r>
-            <w:r>
-              <w:rPr>
-                <w:color w:val="000000" w:themeColor="text1"/>
-                <w:sz w:val="14"/>
-                <w:szCs w:val="14"/>
-                <w:lang w:val="kk-KZ"/>
-              </w:rPr>
-              <w:t>7</w:t>
-            </w:r>
-            <w:r>
-              <w:rPr>
-                <w:color w:val="000000" w:themeColor="text1"/>
-                <w:sz w:val="14"/>
-                <w:szCs w:val="14"/>
-              </w:rPr>
-              <w:t>.202</w:t>
-            </w:r>
-            <w:r>
-              <w:rPr>
-                <w:color w:val="000000" w:themeColor="text1"/>
-                <w:sz w:val="14"/>
-                <w:szCs w:val="14"/>
-                <w:lang w:val="ru-RU"/>
+                <w:lang w:val="kk-KZ"/>
               </w:rPr>
               <w:t>3</w:t>
             </w:r>
@@ -1112,7 +1064,7 @@
               <w:rPr>
                 <w:sz w:val="10"/>
                 <w:szCs w:val="10"/>
-                <w:lang w:val="en-US"/>
+                <w:lang w:val="ru-RU"/>
               </w:rPr>
               <w:t xml:space="preserve">                     </w:t>
             </w:r>
@@ -1124,6 +1076,7 @@
               </w:rPr>
               <w:t xml:space="preserve">(фамилия, имя, </w:t>
             </w:r>
+            <w:proofErr w:type="gramStart"/>
             <w:r>
               <w:rPr>
                 <w:sz w:val="10"/>
@@ -1153,7 +1106,16 @@
                 <w:szCs w:val="14"/>
                 <w:lang w:val="ru-RU"/>
               </w:rPr>
-              <w:t xml:space="preserve">                                                          </w:t>
+              <w:t xml:space="preserve"> </w:t>
+            </w:r>
+            <w:proofErr w:type="gramEnd"/>
+            <w:r>
+              <w:rPr>
+                <w:sz w:val="14"/>
+                <w:szCs w:val="14"/>
+                <w:lang w:val="ru-RU"/>
+              </w:rPr>
+              <w:t xml:space="preserve">                                                        </w:t>
             </w:r>
             <w:r>
               <w:rPr>
@@ -2056,186 +2018,32 @@
               <w:jc w:val="both"/>
               <w:rPr>
                 <w:rFonts w:ascii="Times New Roman" w:hAnsi="Times New Roman"/>
-                <w:sz w:val="14"/>
-                <w:szCs w:val="14"/>
-                <w:lang w:val="kk-KZ"/>
-              </w:rPr>
-            </w:pPr>
-            <w:r>
-              <w:rPr>
-                <w:rFonts w:ascii="Times New Roman" w:hAnsi="Times New Roman"/>
-                <w:sz w:val="14"/>
-                <w:szCs w:val="14"/>
-                <w:lang w:val="kk-KZ"/>
-              </w:rPr>
-              <w:t xml:space="preserve">оқуды аяқтаудың негізгі критерийі бұрын қол жеткізілген формальды және формальды емес білім беру нәтижелерін тануды ескере отырып, білім алушының оқу қызметінің барлық түрлерін қоса алғанда, білім алушының барлық оқу </w:t>
-            </w:r>
-          </w:p>
-          <w:tbl>
-            <w:tblPr>
-              <w:tblStyle w:val="a3"/>
-              <w:tblW w:w="5221" w:type="dxa"/>
-              <w:tblLayout w:type="fixed"/>
-              <w:tblCellMar>
-                <w:left w:w="0" w:type="dxa"/>
-                <w:right w:w="0" w:type="dxa"/>
-              </w:tblCellMar>
-              <w:tblLook w:val="04A0" w:firstRow="1" w:lastRow="0" w:firstColumn="1" w:lastColumn="0" w:noHBand="0" w:noVBand="1"/>
-            </w:tblPr>
-            <w:tblGrid>
-              <w:gridCol w:w="1166"/>
-              <w:gridCol w:w="567"/>
-              <w:gridCol w:w="3488"/>
-            </w:tblGrid>
-            <w:tr>
-              <w:tc>
-                <w:tcPr>
-                  <w:tcW w:w="1166" w:type="dxa"/>
-                  <w:tcBorders>
-                    <w:top w:val="nil"/>
-                    <w:left w:val="nil"/>
-                    <w:bottom w:val="nil"/>
-                    <w:right w:val="nil"/>
-                  </w:tcBorders>
-                  <w:vAlign w:val="bottom"/>
-                </w:tcPr>
-                <w:p>
-                  <w:pPr>
-                    <w:pStyle w:val="21"/>
-                    <w:tabs>
-                      <w:tab w:val="left" w:pos="318"/>
-                      <w:tab w:val="left" w:pos="426"/>
-                      <w:tab w:val="left" w:pos="595"/>
-                      <w:tab w:val="left" w:pos="5529"/>
-                    </w:tabs>
-                    <w:jc w:val="left"/>
-                    <w:rPr>
-                      <w:b/>
-                      <w:sz w:val="14"/>
-                      <w:szCs w:val="14"/>
-                      <w:lang w:val="kk-KZ"/>
-                    </w:rPr>
-                  </w:pPr>
-                  <w:r>
-                    <w:rPr>
-                      <w:sz w:val="14"/>
-                      <w:szCs w:val="14"/>
-                      <w:lang w:val="kk-KZ"/>
-                    </w:rPr>
-                    <w:t>кезеңінде кемінде</w:t>
-                  </w:r>
-                </w:p>
-              </w:tc>
-              <w:tc>
-                <w:tcPr>
-                  <w:tcW w:w="567" w:type="dxa"/>
-                  <w:tcBorders>
-                    <w:top w:val="nil"/>
-                    <w:left w:val="nil"/>
-                    <w:bottom w:val="single" w:sz="4" w:space="0" w:color="auto"/>
-                    <w:right w:val="nil"/>
-                  </w:tcBorders>
-                  <w:vAlign w:val="bottom"/>
-                </w:tcPr>
-                <w:p>
-                  <w:pPr>
-                    <w:pStyle w:val="21"/>
-                    <w:tabs>
-                      <w:tab w:val="left" w:pos="318"/>
-                      <w:tab w:val="left" w:pos="426"/>
-                      <w:tab w:val="left" w:pos="595"/>
-                      <w:tab w:val="left" w:pos="5529"/>
-                    </w:tabs>
-                    <w:jc w:val="center"/>
-                    <w:rPr>
-                      <w:b/>
-                      <w:sz w:val="14"/>
-                      <w:szCs w:val="14"/>
-                      <w:lang w:val="kk-KZ"/>
-                    </w:rPr>
-                  </w:pPr>
-                  <w:r>
-                    <w:rPr>
-                      <w:sz w:val="14"/>
-                      <w:szCs w:val="14"/>
-                      <w:lang w:val="kk-KZ"/>
-                    </w:rPr>
-                    <w:t>${</w:t>
-                  </w:r>
-                  <w:r>
-                    <w:rPr>
-                      <w:sz w:val="14"/>
-                      <w:szCs w:val="14"/>
-                      <w:lang w:val="kk-KZ"/>
-                    </w:rPr>
-                    <w:t>cr</w:t>
-                  </w:r>
-                  <w:r>
-                    <w:rPr>
-                      <w:sz w:val="14"/>
-                      <w:szCs w:val="14"/>
-                      <w:lang w:val="kk-KZ"/>
-                    </w:rPr>
-                    <w:t>}</w:t>
-                  </w:r>
-                </w:p>
-              </w:tc>
-              <w:tc>
-                <w:tcPr>
-                  <w:tcW w:w="3488" w:type="dxa"/>
-                  <w:tcBorders>
-                    <w:top w:val="nil"/>
-                    <w:left w:val="nil"/>
-                    <w:bottom w:val="nil"/>
-                    <w:right w:val="nil"/>
-                  </w:tcBorders>
-                  <w:vAlign w:val="bottom"/>
-                </w:tcPr>
-                <w:p>
-                  <w:pPr>
-                    <w:pStyle w:val="21"/>
-                    <w:tabs>
-                      <w:tab w:val="left" w:pos="318"/>
-                      <w:tab w:val="left" w:pos="426"/>
-                      <w:tab w:val="left" w:pos="595"/>
-                      <w:tab w:val="left" w:pos="5529"/>
-                    </w:tabs>
-                    <w:jc w:val="left"/>
-                    <w:rPr>
-                      <w:b/>
-                      <w:sz w:val="14"/>
-                      <w:szCs w:val="14"/>
-                      <w:lang w:val="kk-KZ"/>
-                    </w:rPr>
-                  </w:pPr>
-                  <w:r>
-                    <w:rPr>
-                      <w:b/>
-                      <w:sz w:val="14"/>
-                      <w:szCs w:val="14"/>
-                      <w:lang w:val="kk-KZ"/>
-                    </w:rPr>
-                    <w:t xml:space="preserve"> </w:t>
-                  </w:r>
-                  <w:r>
-                    <w:rPr>
-                      <w:sz w:val="14"/>
-                      <w:szCs w:val="14"/>
-                      <w:lang w:val="kk-KZ"/>
-                    </w:rPr>
-                    <w:t>академиялық кредитті игеруі болып табылады.</w:t>
-                  </w:r>
-                </w:p>
-              </w:tc>
-            </w:tr>
-          </w:tbl>
-          <w:p>
-            <w:pPr>
-              <w:shd w:val="clear" w:color="auto" w:fill="FFFFFF" w:themeFill="background1"/>
-              <w:tabs>
-                <w:tab w:val="right" w:pos="5670"/>
-              </w:tabs>
-              <w:jc w:val="both"/>
+                <w:b/>
+                <w:sz w:val="14"/>
+                <w:szCs w:val="14"/>
+                <w:lang w:val="kk-KZ"/>
+              </w:rPr>
+            </w:pPr>
+            <w:r>
+              <w:rPr>
+                <w:rFonts w:ascii="Times New Roman" w:hAnsi="Times New Roman"/>
+                <w:sz w:val="14"/>
+                <w:szCs w:val="14"/>
+                <w:lang w:val="kk-KZ"/>
+              </w:rPr>
+              <w:t>оқуды аяқтаудың негізгі критерийі бұрын қол жеткізілген формальды және формальды емес білім беру нәтижелерін тануды ескере отырып, білім алушының оқу қызметінің барлық түрлерін қоса алғанда, білім алушының барлық оқу кезеңінде кемінде ________ академиялық кредитті игеруі болып табылады.</w:t>
+            </w:r>
+          </w:p>
+          <w:p>
+            <w:pPr>
+              <w:pStyle w:val="21"/>
+              <w:shd w:val="clear" w:color="auto" w:fill="FFFFFF" w:themeFill="background1"/>
+              <w:tabs>
+                <w:tab w:val="left" w:pos="318"/>
+                <w:tab w:val="left" w:pos="426"/>
+                <w:tab w:val="left" w:pos="595"/>
+                <w:tab w:val="left" w:pos="5529"/>
+              </w:tabs>
               <w:rPr>
                 <w:b/>
                 <w:sz w:val="14"/>
@@ -3142,7 +2950,36 @@
                 <w:szCs w:val="14"/>
                 <w:vertAlign w:val="superscript"/>
               </w:rPr>
-              <w:t>(бакалавриата, магистратуры, докторантуры PhD)</w:t>
+              <w:t xml:space="preserve">(бакалавриата, магистратуры, докторантуры </w:t>
+            </w:r>
+            <w:proofErr w:type="gramStart"/>
+            <w:r>
+              <w:rPr>
+                <w:rFonts w:ascii="Times New Roman" w:eastAsia="Times New Roman" w:hAnsi="Times New Roman"/>
+                <w:sz w:val="16"/>
+                <w:szCs w:val="14"/>
+                <w:vertAlign w:val="superscript"/>
+              </w:rPr>
+              <w:t>PhD)</w:t>
+            </w:r>
+            <w:r>
+              <w:rPr>
+                <w:rFonts w:ascii="Times New Roman" w:eastAsia="Times New Roman" w:hAnsi="Times New Roman"/>
+                <w:sz w:val="16"/>
+                <w:szCs w:val="14"/>
+                <w:vertAlign w:val="superscript"/>
+              </w:rPr>
+              <w:t>_</w:t>
+            </w:r>
+            <w:proofErr w:type="gramEnd"/>
+            <w:r>
+              <w:rPr>
+                <w:rFonts w:ascii="Times New Roman" w:eastAsia="Times New Roman" w:hAnsi="Times New Roman"/>
+                <w:sz w:val="16"/>
+                <w:szCs w:val="14"/>
+                <w:vertAlign w:val="superscript"/>
+              </w:rPr>
+              <w:t>_______________________________________________________</w:t>
             </w:r>
           </w:p>
           <w:p>
@@ -7198,7 +7035,7 @@
                 <w:rFonts w:eastAsia="Calibri"/>
                 <w:sz w:val="14"/>
                 <w:szCs w:val="14"/>
-                <w:lang w:val="ru-RU" w:eastAsia="en-US"/>
+                <w:lang w:val="kk-KZ" w:eastAsia="en-US"/>
               </w:rPr>
             </w:pPr>
             <w:r>
@@ -7206,9 +7043,9 @@
                 <w:rFonts w:eastAsia="Calibri"/>
                 <w:sz w:val="14"/>
                 <w:szCs w:val="14"/>
-                <w:lang w:val="ru-RU" w:eastAsia="en-US"/>
-              </w:rPr>
-              <w:t>Алматы қаласында және ҚР аумағында шектеу шаралары енгізілген жағдайда (Карантин, ТЖ) оқу процесін қашықтықтан оқыту нысанын қолдана отырып, Академия пайдаланатын автоматтандырылған ақпараттық жүйе арқылы жүзеге асыруға (бұл ретте білім алушы өз бетінше, өз қаражаты есебінен жеке оқу кеңістігін техникалық құралдармен және телекоммуникация (интернет) құралдарымен ұйымдастырады. Академия коммуналдық шығындарды өтемейді);</w:t>
+                <w:lang w:val="kk-KZ" w:eastAsia="en-US"/>
+              </w:rPr>
+              <w:t>шетелдік студенттер Қазақстан Республикасының аумағына келгеннен кейін күнтізбелік 5 күн ішінде көші-қон есебіне қою рәсімінен дербес өтеді, бұл ретте шетелдік азаматтың паспорты Академия өкілдерінің көмегімен тұрақты немесе уақытша тұратын жері бойынша күнтізбелік 5 күн ішінде болатын жері бойынша ішкі істер органдарында тіркелуге тиіс. Шетелдік студенттердің паспорттары бір оқу жылына тіркеледі;</w:t>
             </w:r>
           </w:p>
           <w:p>
@@ -7239,9 +7076,78 @@
                 <w:rFonts w:eastAsia="Calibri"/>
                 <w:sz w:val="14"/>
                 <w:szCs w:val="14"/>
+                <w:lang w:val="kk-KZ" w:eastAsia="en-US"/>
+              </w:rPr>
+              <w:t xml:space="preserve">Алматы қаласында және ҚР аумағында шектеу шаралары енгізілген жағдайда (Карантин, ТЖ) оқу процесін қашықтықтан оқыту нысанын қолдана отырып, Академия пайдаланатын автоматтандырылған ақпараттық жүйе арқылы жүзеге асыруға (бұл ретте білім алушы өз бетінше, өз қаражаты есебінен жеке оқу кеңістігін техникалық құралдармен және телекоммуникация (интернет) құралдарымен ұйымдастырады. </w:t>
+            </w:r>
+            <w:r>
+              <w:rPr>
+                <w:rFonts w:eastAsia="Calibri"/>
+                <w:sz w:val="14"/>
+                <w:szCs w:val="14"/>
                 <w:lang w:val="ru-RU" w:eastAsia="en-US"/>
               </w:rPr>
-              <w:t>өз қаражаты есебінен нысанды киім кию және сыртқы түрі туралы Ережеге сәйкес нысанды киім сатып алуға;</w:t>
+              <w:t xml:space="preserve">Академия </w:t>
+            </w:r>
+            <w:proofErr w:type="spellStart"/>
+            <w:r>
+              <w:rPr>
+                <w:rFonts w:eastAsia="Calibri"/>
+                <w:sz w:val="14"/>
+                <w:szCs w:val="14"/>
+                <w:lang w:val="ru-RU" w:eastAsia="en-US"/>
+              </w:rPr>
+              <w:t>коммуналдық</w:t>
+            </w:r>
+            <w:proofErr w:type="spellEnd"/>
+            <w:r>
+              <w:rPr>
+                <w:rFonts w:eastAsia="Calibri"/>
+                <w:sz w:val="14"/>
+                <w:szCs w:val="14"/>
+                <w:lang w:val="ru-RU" w:eastAsia="en-US"/>
+              </w:rPr>
+              <w:t xml:space="preserve"> </w:t>
+            </w:r>
+            <w:proofErr w:type="spellStart"/>
+            <w:r>
+              <w:rPr>
+                <w:rFonts w:eastAsia="Calibri"/>
+                <w:sz w:val="14"/>
+                <w:szCs w:val="14"/>
+                <w:lang w:val="ru-RU" w:eastAsia="en-US"/>
+              </w:rPr>
+              <w:t>шығындарды</w:t>
+            </w:r>
+            <w:proofErr w:type="spellEnd"/>
+            <w:r>
+              <w:rPr>
+                <w:rFonts w:eastAsia="Calibri"/>
+                <w:sz w:val="14"/>
+                <w:szCs w:val="14"/>
+                <w:lang w:val="ru-RU" w:eastAsia="en-US"/>
+              </w:rPr>
+              <w:t xml:space="preserve"> </w:t>
+            </w:r>
+            <w:proofErr w:type="spellStart"/>
+            <w:r>
+              <w:rPr>
+                <w:rFonts w:eastAsia="Calibri"/>
+                <w:sz w:val="14"/>
+                <w:szCs w:val="14"/>
+                <w:lang w:val="ru-RU" w:eastAsia="en-US"/>
+              </w:rPr>
+              <w:t>өтемейді</w:t>
+            </w:r>
+            <w:proofErr w:type="spellEnd"/>
+            <w:r>
+              <w:rPr>
+                <w:rFonts w:eastAsia="Calibri"/>
+                <w:sz w:val="14"/>
+                <w:szCs w:val="14"/>
+                <w:lang w:val="ru-RU" w:eastAsia="en-US"/>
+              </w:rPr>
+              <w:t>);</w:t>
             </w:r>
           </w:p>
           <w:p>
@@ -7274,7 +7180,7 @@
                 <w:szCs w:val="14"/>
                 <w:lang w:val="ru-RU" w:eastAsia="en-US"/>
               </w:rPr>
-              <w:t>Академия оқу процесін ұйымдастыру үшін пайдаланатын автоматтандырылған ақпараттық жүйеде өзінің жеке деректеріне қатысты оған берілген ақпаратқа (логиндер, парольдер) қатысты құпиялылықты сақтауға (оның ішінде үлгерімге бақылау жүргізу үшін - емтихандар, тесттер);</w:t>
+              <w:t>өз қаражаты есебінен нысанды киім кию және сыртқы түрі туралы Ережеге сәйкес нысанды киім сатып алуға;</w:t>
             </w:r>
           </w:p>
           <w:p>
@@ -7307,7 +7213,7 @@
                 <w:szCs w:val="14"/>
                 <w:lang w:val="ru-RU" w:eastAsia="en-US"/>
               </w:rPr>
-              <w:t>ICAO тілдерінің бірінде базалық және бейіндік пәндерді меңгеру: орыс немесе ағылшын;</w:t>
+              <w:t>Академия оқу процесін ұйымдастыру үшін пайдаланатын автоматтандырылған ақпараттық жүйеде өзінің жеке деректеріне қатысты оған берілген ақпаратқа (логиндер, парольдер) қатысты құпиялылықты сақтауға (оның ішінде үлгерімге бақылау жүргізу үшін - емтихандар, тесттер);</w:t>
             </w:r>
           </w:p>
           <w:p>
@@ -7333,6 +7239,39 @@
                 <w:lang w:val="ru-RU" w:eastAsia="en-US"/>
               </w:rPr>
             </w:pPr>
+            <w:r>
+              <w:rPr>
+                <w:rFonts w:eastAsia="Calibri"/>
+                <w:sz w:val="14"/>
+                <w:szCs w:val="14"/>
+                <w:lang w:val="ru-RU" w:eastAsia="en-US"/>
+              </w:rPr>
+              <w:t>ICAO тілдерінің бірінде базалық және бейіндік пәндерді меңгеру: орыс немесе ағылшын;</w:t>
+            </w:r>
+          </w:p>
+          <w:p>
+            <w:pPr>
+              <w:pStyle w:val="21"/>
+              <w:numPr>
+                <w:ilvl w:val="2"/>
+                <w:numId w:val="24"/>
+              </w:numPr>
+              <w:shd w:val="clear" w:color="auto" w:fill="FFFFFF" w:themeFill="background1"/>
+              <w:tabs>
+                <w:tab w:val="left" w:pos="176"/>
+                <w:tab w:val="left" w:pos="318"/>
+                <w:tab w:val="left" w:pos="567"/>
+                <w:tab w:val="left" w:pos="601"/>
+                <w:tab w:val="left" w:pos="1133"/>
+              </w:tabs>
+              <w:ind w:left="0" w:firstLine="0"/>
+              <w:rPr>
+                <w:rFonts w:eastAsia="Calibri"/>
+                <w:sz w:val="14"/>
+                <w:szCs w:val="14"/>
+                <w:lang w:val="ru-RU" w:eastAsia="en-US"/>
+              </w:rPr>
+            </w:pPr>
             <w:proofErr w:type="spellStart"/>
             <w:r>
               <w:rPr>
@@ -8223,6 +8162,7 @@
                 <w:szCs w:val="14"/>
                 <w:lang w:val="kk-KZ"/>
               </w:rPr>
+              <w:lastRenderedPageBreak/>
               <w:t>Оқу жоспары мен ҚР БҒМ-нің нормативтік құқықтық актілерінің және Академияның ішкі нормативтік құжаттарының талаптарына сәйкес, оқып жүрген курсы бойынша аттестациялық рәсімдер жүргізу</w:t>
             </w:r>
             <w:r>
@@ -8260,16 +8200,7 @@
                 <w:szCs w:val="14"/>
                 <w:lang w:val="kk-KZ"/>
               </w:rPr>
-              <w:t xml:space="preserve">білім алушының бастамасы бойынша шарт бұзылған кезде білім алушы бүкіл оқу кезеңі үшін алдын ала ақы төлеген жағдайда, оқудан шығару туралы бұйрық шыққан кезге дейін ағымдағы оқу кезеңі үшін шығыстарды шегеруді </w:t>
-            </w:r>
-            <w:r>
-              <w:rPr>
-                <w:sz w:val="14"/>
-                <w:szCs w:val="14"/>
-                <w:lang w:val="kk-KZ"/>
-              </w:rPr>
-              <w:lastRenderedPageBreak/>
-              <w:t xml:space="preserve">ескере отырып, өзара есеп айырысуды жүргізуге және төленген ақшаны қайтаруға </w:t>
+              <w:t xml:space="preserve">білім алушының бастамасы бойынша шарт бұзылған кезде білім алушы бүкіл оқу кезеңі үшін алдын ала ақы төлеген жағдайда, оқудан шығару туралы бұйрық шыққан кезге дейін ағымдағы оқу кезеңі үшін шығыстарды шегеруді ескере отырып, өзара есеп айырысуды жүргізуге және төленген ақшаны қайтаруға </w:t>
             </w:r>
             <w:r>
               <w:rPr>
@@ -8300,6 +8231,24 @@
               </w:tabs>
               <w:ind w:left="34"/>
               <w:rPr>
+                <w:sz w:val="14"/>
+                <w:szCs w:val="14"/>
+                <w:lang w:val="kk-KZ"/>
+              </w:rPr>
+            </w:pPr>
+          </w:p>
+          <w:p>
+            <w:pPr>
+              <w:pStyle w:val="ab"/>
+              <w:shd w:val="clear" w:color="auto" w:fill="FFFFFF" w:themeFill="background1"/>
+              <w:tabs>
+                <w:tab w:val="left" w:pos="426"/>
+                <w:tab w:val="left" w:pos="5529"/>
+              </w:tabs>
+              <w:jc w:val="center"/>
+              <w:rPr>
+                <w:rFonts w:ascii="Times New Roman" w:hAnsi="Times New Roman"/>
+                <w:b/>
                 <w:sz w:val="14"/>
                 <w:szCs w:val="14"/>
                 <w:lang w:val="kk-KZ"/>
@@ -8688,7 +8637,7 @@
                 <w:szCs w:val="14"/>
                 <w:lang w:val="kk-KZ"/>
               </w:rPr>
-              <w:t>4.4. Осы Келісім-шартта көзделген оқу ақысы негізгі болып табылады және өзгертілуі мүмкін, бірақ оқу жылына 1 (бір) реттен көп емес, оқу ақысының жылдық өсімі өткен оқу жылының төлем деңгейінен инфляция деңгейі бойынша асып кетуі мүмкін. немесе объективті экономикалық факторлар болған жағдайда.</w:t>
+              <w:t>4.4. Осы Шартта көзделген оқу құны базалық болып табылады және оны оқу жылы ішінде 1 (бір) реттен аспайтын және жыл сайынғы өзгеріспен ( яғни 2-4 курстан кейінгі оқу жылдары ) алдыңғы оқу жылының құнынан 10% кем емес өзгертуге болады.</w:t>
             </w:r>
           </w:p>
           <w:p>
@@ -10794,31 +10743,127 @@
                 <w:szCs w:val="14"/>
                 <w:lang w:val="ru-RU"/>
               </w:rPr>
-              <w:t>в</w:t>
-            </w:r>
-            <w:r>
-              <w:rPr>
-                <w:sz w:val="14"/>
-                <w:szCs w:val="14"/>
-                <w:lang w:val="ru-RU"/>
-              </w:rPr>
-              <w:t xml:space="preserve"> случае введения ограничительных мер в г. Алматы и на территории РК (Карантин, ЧП) осуществлять учебный процесс с применением дистанционной формы обучения посредством автоматизированной информационной системы, используемой А</w:t>
-            </w:r>
-            <w:r>
-              <w:rPr>
-                <w:sz w:val="14"/>
-                <w:szCs w:val="14"/>
-                <w:lang w:val="ru-RU"/>
-              </w:rPr>
-              <w:t>кадемией. При этом, Обучающийся</w:t>
-            </w:r>
-            <w:r>
-              <w:rPr>
-                <w:sz w:val="14"/>
-                <w:szCs w:val="14"/>
-                <w:lang w:val="ru-RU"/>
-              </w:rPr>
-              <w:t xml:space="preserve"> самостоятельно, за счет собственных средств организовывает личное учебное пространство техническими средствами и средствами телекоммуникаций (интернет). Коммунальные расходы Академией не возмещаются</w:t>
+              <w:t>иностранные студенты в течении 5-</w:t>
+            </w:r>
+            <w:r>
+              <w:rPr>
+                <w:sz w:val="14"/>
+                <w:szCs w:val="14"/>
+                <w:lang w:val="ru-RU"/>
+              </w:rPr>
+              <w:t xml:space="preserve">ти календарных </w:t>
+            </w:r>
+            <w:r>
+              <w:rPr>
+                <w:sz w:val="14"/>
+                <w:szCs w:val="14"/>
+                <w:lang w:val="ru-RU"/>
+              </w:rPr>
+              <w:t>дней, после прибытия</w:t>
+            </w:r>
+            <w:r>
+              <w:rPr>
+                <w:sz w:val="14"/>
+                <w:szCs w:val="14"/>
+                <w:lang w:val="ru-RU"/>
+              </w:rPr>
+              <w:t xml:space="preserve"> </w:t>
+            </w:r>
+            <w:r>
+              <w:rPr>
+                <w:sz w:val="14"/>
+                <w:szCs w:val="14"/>
+                <w:lang w:val="ru-RU"/>
+              </w:rPr>
+              <w:t>на территорию Республики Казахстан, самостоятельно проходят процедуру</w:t>
+            </w:r>
+            <w:r>
+              <w:rPr>
+                <w:sz w:val="14"/>
+                <w:szCs w:val="14"/>
+                <w:lang w:val="ru-RU"/>
+              </w:rPr>
+              <w:t xml:space="preserve"> </w:t>
+            </w:r>
+            <w:r>
+              <w:rPr>
+                <w:sz w:val="14"/>
+                <w:szCs w:val="14"/>
+                <w:lang w:val="ru-RU"/>
+              </w:rPr>
+              <w:t xml:space="preserve">постановке на </w:t>
+            </w:r>
+            <w:r>
+              <w:rPr>
+                <w:sz w:val="14"/>
+                <w:szCs w:val="14"/>
+                <w:lang w:val="ru-RU"/>
+              </w:rPr>
+              <w:t>миграционный учет, при этом паспорт иностранного гражданина</w:t>
+            </w:r>
+            <w:r>
+              <w:rPr>
+                <w:sz w:val="14"/>
+                <w:szCs w:val="14"/>
+                <w:lang w:val="ru-RU"/>
+              </w:rPr>
+              <w:t xml:space="preserve"> </w:t>
+            </w:r>
+            <w:r>
+              <w:rPr>
+                <w:sz w:val="14"/>
+                <w:szCs w:val="14"/>
+                <w:lang w:val="ru-RU"/>
+              </w:rPr>
+              <w:t>подлежит регистрации в органах внутренних дел по месту пребывания в течении</w:t>
+            </w:r>
+            <w:r>
+              <w:rPr>
+                <w:sz w:val="14"/>
+                <w:szCs w:val="14"/>
+                <w:lang w:val="ru-RU"/>
+              </w:rPr>
+              <w:t xml:space="preserve"> </w:t>
+            </w:r>
+            <w:r>
+              <w:rPr>
+                <w:sz w:val="14"/>
+                <w:szCs w:val="14"/>
+                <w:lang w:val="ru-RU"/>
+              </w:rPr>
+              <w:t>5-ти календарных дней по месту постоянного или временного проживания, при</w:t>
+            </w:r>
+            <w:r>
+              <w:rPr>
+                <w:sz w:val="14"/>
+                <w:szCs w:val="14"/>
+                <w:lang w:val="ru-RU"/>
+              </w:rPr>
+              <w:t xml:space="preserve"> </w:t>
+            </w:r>
+            <w:r>
+              <w:rPr>
+                <w:sz w:val="14"/>
+                <w:szCs w:val="14"/>
+                <w:lang w:val="ru-RU"/>
+              </w:rPr>
+              <w:t>содействии представителей Академии. Паспорта иностранных студентов</w:t>
+            </w:r>
+            <w:r>
+              <w:rPr>
+                <w:sz w:val="14"/>
+                <w:szCs w:val="14"/>
+                <w:lang w:val="ru-RU"/>
+              </w:rPr>
+              <w:t xml:space="preserve"> </w:t>
+            </w:r>
+            <w:r>
+              <w:rPr>
+                <w:sz w:val="14"/>
+                <w:szCs w:val="14"/>
+                <w:lang w:val="ru-RU"/>
+              </w:rPr>
+              <w:t>регистрируются на один учебный год</w:t>
             </w:r>
             <w:r>
               <w:rPr>
@@ -10856,15 +10901,39 @@
                 <w:szCs w:val="14"/>
                 <w:lang w:val="ru-RU"/>
               </w:rPr>
-              <w:t>з</w:t>
-            </w:r>
-            <w:r>
-              <w:rPr>
-                <w:sz w:val="14"/>
-                <w:szCs w:val="14"/>
-                <w:lang w:val="ru-RU"/>
-              </w:rPr>
-              <w:t>а счет собственных средств приобрести форменную одежду, в соответствии с Положением о ношении форменной одежды и внешнем виде.</w:t>
+              <w:t>в</w:t>
+            </w:r>
+            <w:r>
+              <w:rPr>
+                <w:sz w:val="14"/>
+                <w:szCs w:val="14"/>
+                <w:lang w:val="ru-RU"/>
+              </w:rPr>
+              <w:t xml:space="preserve"> случае введения ограничительных мер в г. Алматы и на территории РК (Карантин, ЧП) осуществлять учебный процесс с применением дистанционной формы обучения посредством автоматизированной информационной системы, используемой А</w:t>
+            </w:r>
+            <w:r>
+              <w:rPr>
+                <w:sz w:val="14"/>
+                <w:szCs w:val="14"/>
+                <w:lang w:val="ru-RU"/>
+              </w:rPr>
+              <w:t>кадемией. При этом, Обучающийся</w:t>
+            </w:r>
+            <w:r>
+              <w:rPr>
+                <w:sz w:val="14"/>
+                <w:szCs w:val="14"/>
+                <w:lang w:val="ru-RU"/>
+              </w:rPr>
+              <w:t xml:space="preserve"> самостоятельно, за счет собственных средств организовывает личное учебное пространство техническими средствами и средствами телекоммуникаций (интернет). Коммунальные расходы Академией не возмещаются</w:t>
+            </w:r>
+            <w:r>
+              <w:rPr>
+                <w:sz w:val="14"/>
+                <w:szCs w:val="14"/>
+                <w:lang w:val="ru-RU"/>
+              </w:rPr>
+              <w:t>;</w:t>
             </w:r>
           </w:p>
           <w:p>
@@ -10894,23 +10963,15 @@
                 <w:szCs w:val="14"/>
                 <w:lang w:val="ru-RU"/>
               </w:rPr>
-              <w:t>с</w:t>
-            </w:r>
-            <w:r>
-              <w:rPr>
-                <w:sz w:val="14"/>
-                <w:szCs w:val="14"/>
-                <w:lang w:val="ru-RU"/>
-              </w:rPr>
-              <w:t>облюдать конфиденциальность в отношении предоставленной ему информации, касающейся его личных данных (логины, пароли) в автоматизированной информационной системе, используемой Академией для организации учебного процесса (в том числе для проведения контроля успеваемости - экзамены, тесты)</w:t>
-            </w:r>
-            <w:r>
-              <w:rPr>
-                <w:sz w:val="14"/>
-                <w:szCs w:val="14"/>
-                <w:lang w:val="ru-RU"/>
-              </w:rPr>
-              <w:t>;</w:t>
+              <w:t>з</w:t>
+            </w:r>
+            <w:r>
+              <w:rPr>
+                <w:sz w:val="14"/>
+                <w:szCs w:val="14"/>
+                <w:lang w:val="ru-RU"/>
+              </w:rPr>
+              <w:t>а счет собственных средств приобрести форменную одежду, в соответствии с Положением о ношении форменной одежды и внешнем виде.</w:t>
             </w:r>
           </w:p>
           <w:p>
@@ -10940,55 +11001,15 @@
                 <w:szCs w:val="14"/>
                 <w:lang w:val="ru-RU"/>
               </w:rPr>
-              <w:t>о</w:t>
-            </w:r>
-            <w:r>
-              <w:rPr>
-                <w:sz w:val="14"/>
-                <w:szCs w:val="14"/>
-                <w:lang w:val="ru-RU"/>
-              </w:rPr>
-              <w:t>св</w:t>
-            </w:r>
-            <w:r>
-              <w:rPr>
-                <w:sz w:val="14"/>
-                <w:szCs w:val="14"/>
-                <w:lang w:val="ru-RU"/>
-              </w:rPr>
-              <w:t>оить</w:t>
-            </w:r>
-            <w:r>
-              <w:rPr>
-                <w:sz w:val="14"/>
-                <w:szCs w:val="14"/>
-                <w:lang w:val="ru-RU"/>
-              </w:rPr>
-              <w:t xml:space="preserve"> </w:t>
-            </w:r>
-            <w:r>
-              <w:rPr>
-                <w:sz w:val="14"/>
-                <w:szCs w:val="14"/>
-                <w:lang w:val="ru-RU"/>
-              </w:rPr>
-              <w:t>профилирующие и базовые дисциплины на одном из языков ICAO: русском и</w:t>
-            </w:r>
-            <w:r>
-              <w:rPr>
-                <w:sz w:val="14"/>
-                <w:szCs w:val="14"/>
-                <w:lang w:val="ru-RU"/>
-              </w:rPr>
-              <w:t>ли</w:t>
-            </w:r>
-            <w:r>
-              <w:rPr>
-                <w:sz w:val="14"/>
-                <w:szCs w:val="14"/>
-                <w:lang w:val="ru-RU"/>
-              </w:rPr>
-              <w:t xml:space="preserve"> английском</w:t>
+              <w:t>с</w:t>
+            </w:r>
+            <w:r>
+              <w:rPr>
+                <w:sz w:val="14"/>
+                <w:szCs w:val="14"/>
+                <w:lang w:val="ru-RU"/>
+              </w:rPr>
+              <w:t>облюдать конфиденциальность в отношении предоставленной ему информации, касающейся его личных данных (логины, пароли) в автоматизированной информационной системе, используемой Академией для организации учебного процесса (в том числе для проведения контроля успеваемости - экзамены, тесты)</w:t>
             </w:r>
             <w:r>
               <w:rPr>
@@ -11022,6 +11043,92 @@
             </w:pPr>
             <w:r>
               <w:rPr>
+                <w:sz w:val="14"/>
+                <w:szCs w:val="14"/>
+                <w:lang w:val="ru-RU"/>
+              </w:rPr>
+              <w:t>о</w:t>
+            </w:r>
+            <w:r>
+              <w:rPr>
+                <w:sz w:val="14"/>
+                <w:szCs w:val="14"/>
+                <w:lang w:val="ru-RU"/>
+              </w:rPr>
+              <w:t>св</w:t>
+            </w:r>
+            <w:r>
+              <w:rPr>
+                <w:sz w:val="14"/>
+                <w:szCs w:val="14"/>
+                <w:lang w:val="ru-RU"/>
+              </w:rPr>
+              <w:t>оить</w:t>
+            </w:r>
+            <w:r>
+              <w:rPr>
+                <w:sz w:val="14"/>
+                <w:szCs w:val="14"/>
+                <w:lang w:val="ru-RU"/>
+              </w:rPr>
+              <w:t xml:space="preserve"> </w:t>
+            </w:r>
+            <w:r>
+              <w:rPr>
+                <w:sz w:val="14"/>
+                <w:szCs w:val="14"/>
+                <w:lang w:val="ru-RU"/>
+              </w:rPr>
+              <w:t>профилирующие и базовые дисциплины на одном из языков ICAO: русском и</w:t>
+            </w:r>
+            <w:r>
+              <w:rPr>
+                <w:sz w:val="14"/>
+                <w:szCs w:val="14"/>
+                <w:lang w:val="ru-RU"/>
+              </w:rPr>
+              <w:t>ли</w:t>
+            </w:r>
+            <w:r>
+              <w:rPr>
+                <w:sz w:val="14"/>
+                <w:szCs w:val="14"/>
+                <w:lang w:val="ru-RU"/>
+              </w:rPr>
+              <w:t xml:space="preserve"> английском</w:t>
+            </w:r>
+            <w:r>
+              <w:rPr>
+                <w:sz w:val="14"/>
+                <w:szCs w:val="14"/>
+                <w:lang w:val="ru-RU"/>
+              </w:rPr>
+              <w:t>;</w:t>
+            </w:r>
+          </w:p>
+          <w:p>
+            <w:pPr>
+              <w:pStyle w:val="21"/>
+              <w:numPr>
+                <w:ilvl w:val="2"/>
+                <w:numId w:val="37"/>
+              </w:numPr>
+              <w:shd w:val="clear" w:color="auto" w:fill="FFFFFF" w:themeFill="background1"/>
+              <w:tabs>
+                <w:tab w:val="left" w:pos="161"/>
+                <w:tab w:val="left" w:pos="493"/>
+                <w:tab w:val="left" w:pos="567"/>
+                <w:tab w:val="left" w:pos="1133"/>
+              </w:tabs>
+              <w:ind w:left="0" w:firstLine="0"/>
+              <w:rPr>
+                <w:sz w:val="14"/>
+                <w:szCs w:val="14"/>
+                <w:lang w:val="ru-RU"/>
+              </w:rPr>
+            </w:pPr>
+            <w:r>
+              <w:rPr>
                 <w:b/>
                 <w:bCs/>
                 <w:sz w:val="14"/>
@@ -11503,6 +11610,7 @@
                 <w:szCs w:val="14"/>
                 <w:lang w:val="ru-RU"/>
               </w:rPr>
+              <w:lastRenderedPageBreak/>
               <w:t>о</w:t>
             </w:r>
             <w:proofErr w:type="spellStart"/>
@@ -11703,15 +11811,7 @@
                 <w:sz w:val="14"/>
                 <w:szCs w:val="14"/>
               </w:rPr>
-              <w:t xml:space="preserve"> вернуть выплаченные деньги с учетом вычета расходов за текущий </w:t>
-            </w:r>
-            <w:r>
-              <w:rPr>
-                <w:sz w:val="14"/>
-                <w:szCs w:val="14"/>
-              </w:rPr>
-              <w:lastRenderedPageBreak/>
-              <w:t xml:space="preserve">период обучения </w:t>
+              <w:t xml:space="preserve"> вернуть выплаченные деньги с учетом вычета расходов за текущий период обучения </w:t>
             </w:r>
             <w:r>
               <w:rPr>
@@ -12099,6 +12199,10 @@
           </w:tbl>
           <w:p>
             <w:pPr>
+              <w:numPr>
+                <w:ilvl w:val="1"/>
+                <w:numId w:val="25"/>
+              </w:numPr>
               <w:shd w:val="clear" w:color="auto" w:fill="FFFFFF" w:themeFill="background1"/>
               <w:tabs>
                 <w:tab w:val="left" w:pos="352"/>
@@ -12117,14 +12221,6 @@
                 <w:sz w:val="14"/>
                 <w:szCs w:val="14"/>
               </w:rPr>
-              <w:t xml:space="preserve">4.2. </w:t>
-            </w:r>
-            <w:r>
-              <w:rPr>
-                <w:rFonts w:ascii="Times New Roman" w:hAnsi="Times New Roman"/>
-                <w:sz w:val="14"/>
-                <w:szCs w:val="14"/>
-              </w:rPr>
               <w:t>В</w:t>
             </w:r>
             <w:r>
@@ -12149,7 +12245,24 @@
                 <w:sz w:val="14"/>
                 <w:szCs w:val="14"/>
               </w:rPr>
-              <w:t>, а также прочие расходы, связанные с э</w:t>
+              <w:t>, а</w:t>
+            </w:r>
+            <w:r>
+              <w:rPr>
+                <w:rFonts w:ascii="Times New Roman" w:hAnsi="Times New Roman"/>
+                <w:sz w:val="14"/>
+                <w:szCs w:val="14"/>
+                <w:lang w:val="kk-KZ"/>
+              </w:rPr>
+              <w:t xml:space="preserve"> </w:t>
+            </w:r>
+            <w:r>
+              <w:rPr>
+                <w:rFonts w:ascii="Times New Roman" w:hAnsi="Times New Roman"/>
+                <w:sz w:val="14"/>
+                <w:szCs w:val="14"/>
+              </w:rPr>
+              <w:t>также прочие расходы, связанные с э</w:t>
             </w:r>
             <w:r>
               <w:rPr>
@@ -12186,17 +12299,15 @@
           </w:p>
           <w:p>
             <w:pPr>
-              <w:pStyle w:val="a8"/>
               <w:numPr>
                 <w:ilvl w:val="1"/>
-                <w:numId w:val="40"/>
+                <w:numId w:val="25"/>
               </w:numPr>
               <w:shd w:val="clear" w:color="auto" w:fill="FFFFFF" w:themeFill="background1"/>
               <w:tabs>
                 <w:tab w:val="left" w:pos="352"/>
                 <w:tab w:val="left" w:pos="567"/>
               </w:tabs>
-              <w:spacing w:after="0" w:line="240" w:lineRule="auto"/>
               <w:jc w:val="both"/>
               <w:rPr>
                 <w:rFonts w:ascii="Times New Roman" w:hAnsi="Times New Roman"/>
@@ -12231,17 +12342,14 @@
           </w:p>
           <w:p>
             <w:pPr>
-              <w:pStyle w:val="a8"/>
               <w:numPr>
                 <w:ilvl w:val="1"/>
-                <w:numId w:val="40"/>
+                <w:numId w:val="25"/>
               </w:numPr>
-              <w:shd w:val="clear" w:color="auto" w:fill="FFFFFF" w:themeFill="background1"/>
               <w:tabs>
                 <w:tab w:val="left" w:pos="352"/>
                 <w:tab w:val="left" w:pos="567"/>
               </w:tabs>
-              <w:spacing w:after="0" w:line="240" w:lineRule="auto"/>
               <w:jc w:val="both"/>
               <w:rPr>
                 <w:rFonts w:ascii="Times New Roman" w:hAnsi="Times New Roman"/>
@@ -12271,7 +12379,47 @@
                 <w:sz w:val="14"/>
                 <w:szCs w:val="14"/>
               </w:rPr>
-              <w:t>,</w:t>
+              <w:t xml:space="preserve"> и</w:t>
+            </w:r>
+            <w:r>
+              <w:rPr>
+                <w:rFonts w:ascii="Times New Roman" w:hAnsi="Times New Roman"/>
+                <w:sz w:val="14"/>
+                <w:szCs w:val="14"/>
+              </w:rPr>
+              <w:t xml:space="preserve"> с ежегодным изменением </w:t>
+            </w:r>
+            <w:r>
+              <w:rPr>
+                <w:rFonts w:ascii="Times New Roman" w:hAnsi="Times New Roman"/>
+                <w:sz w:val="14"/>
+                <w:szCs w:val="14"/>
+              </w:rPr>
+              <w:t>(т.е.</w:t>
+            </w:r>
+            <w:r>
+              <w:rPr>
+                <w:rFonts w:ascii="Times New Roman" w:hAnsi="Times New Roman"/>
+                <w:sz w:val="14"/>
+                <w:szCs w:val="14"/>
+              </w:rPr>
+              <w:t xml:space="preserve"> последующие учебные года</w:t>
+            </w:r>
+            <w:r>
+              <w:rPr>
+                <w:rFonts w:ascii="Times New Roman" w:hAnsi="Times New Roman"/>
+                <w:sz w:val="14"/>
+                <w:szCs w:val="14"/>
+              </w:rPr>
+              <w:t xml:space="preserve"> с 2 - 4 </w:t>
+            </w:r>
+            <w:r>
+              <w:rPr>
+                <w:rFonts w:ascii="Times New Roman" w:hAnsi="Times New Roman"/>
+                <w:sz w:val="14"/>
+                <w:szCs w:val="14"/>
+              </w:rPr>
+              <w:t>курсы)</w:t>
             </w:r>
             <w:r>
               <w:rPr>
@@ -12287,47 +12435,46 @@
                 <w:sz w:val="14"/>
                 <w:szCs w:val="14"/>
               </w:rPr>
-              <w:t>е</w:t>
-            </w:r>
-            <w:r>
-              <w:rPr>
-                <w:rFonts w:ascii="Times New Roman" w:hAnsi="Times New Roman"/>
-                <w:sz w:val="14"/>
-                <w:szCs w:val="14"/>
-              </w:rPr>
-              <w:t>жегодный рост стоимости обучения может превысить уровень оплаты предыдущего года обучения на коэффициент инфляции</w:t>
-            </w:r>
-            <w:r>
-              <w:rPr>
-                <w:rFonts w:ascii="Times New Roman" w:hAnsi="Times New Roman"/>
-                <w:sz w:val="14"/>
-                <w:szCs w:val="14"/>
-              </w:rPr>
-              <w:t xml:space="preserve"> </w:t>
-            </w:r>
-            <w:r>
-              <w:rPr>
-                <w:rFonts w:ascii="Times New Roman" w:hAnsi="Times New Roman"/>
-                <w:sz w:val="14"/>
-                <w:szCs w:val="14"/>
-                <w:lang w:val="kk-KZ"/>
-              </w:rPr>
-              <w:t>или</w:t>
-            </w:r>
-            <w:r>
-              <w:rPr>
-                <w:rFonts w:ascii="Times New Roman" w:hAnsi="Times New Roman"/>
-                <w:sz w:val="14"/>
-                <w:szCs w:val="14"/>
-              </w:rPr>
-              <w:t xml:space="preserve"> при наличии объективных экономических факторов.</w:t>
+              <w:t xml:space="preserve">не </w:t>
+            </w:r>
+            <w:r>
+              <w:rPr>
+                <w:rFonts w:ascii="Times New Roman" w:hAnsi="Times New Roman"/>
+                <w:sz w:val="14"/>
+                <w:szCs w:val="14"/>
+              </w:rPr>
+              <w:t>менее 10</w:t>
+            </w:r>
+            <w:r>
+              <w:rPr>
+                <w:rFonts w:ascii="Times New Roman" w:hAnsi="Times New Roman"/>
+                <w:sz w:val="14"/>
+                <w:szCs w:val="14"/>
+              </w:rPr>
+              <w:t>%</w:t>
+            </w:r>
+            <w:r>
+              <w:rPr>
+                <w:rFonts w:ascii="Times New Roman" w:hAnsi="Times New Roman"/>
+                <w:sz w:val="14"/>
+                <w:szCs w:val="14"/>
+              </w:rPr>
+              <w:t xml:space="preserve"> от стоимости предыдущего учебного года</w:t>
+            </w:r>
+            <w:r>
+              <w:rPr>
+                <w:rFonts w:ascii="Times New Roman" w:hAnsi="Times New Roman"/>
+                <w:sz w:val="14"/>
+                <w:szCs w:val="14"/>
+              </w:rPr>
+              <w:t>.</w:t>
             </w:r>
           </w:p>
           <w:p>
             <w:pPr>
               <w:numPr>
                 <w:ilvl w:val="1"/>
-                <w:numId w:val="40"/>
+                <w:numId w:val="25"/>
               </w:numPr>
               <w:shd w:val="clear" w:color="auto" w:fill="FFFFFF" w:themeFill="background1"/>
               <w:tabs>
@@ -12388,7 +12535,7 @@
             <w:pPr>
               <w:numPr>
                 <w:ilvl w:val="1"/>
-                <w:numId w:val="40"/>
+                <w:numId w:val="25"/>
               </w:numPr>
               <w:shd w:val="clear" w:color="auto" w:fill="FFFFFF" w:themeFill="background1"/>
               <w:tabs>
@@ -12432,14 +12579,22 @@
                 <w:sz w:val="14"/>
                 <w:szCs w:val="14"/>
               </w:rPr>
-              <w:t>оплата за обучение производится в порядке и размерах, действующих на момент восстановления.</w:t>
+              <w:t xml:space="preserve">оплата за обучение производится в порядке и </w:t>
+            </w:r>
+            <w:r>
+              <w:rPr>
+                <w:rFonts w:ascii="Times New Roman" w:hAnsi="Times New Roman"/>
+                <w:sz w:val="14"/>
+                <w:szCs w:val="14"/>
+              </w:rPr>
+              <w:t>размерах, действующих на момент восстановления.</w:t>
             </w:r>
           </w:p>
           <w:p>
             <w:pPr>
               <w:numPr>
                 <w:ilvl w:val="1"/>
-                <w:numId w:val="40"/>
+                <w:numId w:val="25"/>
               </w:numPr>
               <w:shd w:val="clear" w:color="auto" w:fill="FFFFFF" w:themeFill="background1"/>
               <w:tabs>
@@ -12476,7 +12631,6 @@
                 <w:bCs/>
                 <w:sz w:val="14"/>
                 <w:szCs w:val="14"/>
-                <w:lang w:val="kk-KZ"/>
               </w:rPr>
               <w:t>Обучающимся</w:t>
             </w:r>
@@ -12486,9 +12640,32 @@
                 <w:bCs/>
                 <w:sz w:val="14"/>
                 <w:szCs w:val="14"/>
-                <w:lang w:val="kk-KZ"/>
-              </w:rPr>
-              <w:t xml:space="preserve"> </w:t>
+              </w:rPr>
+              <w:t xml:space="preserve"> финансовых обязательств перед Академией </w:t>
+            </w:r>
+            <w:r>
+              <w:rPr>
+                <w:rFonts w:ascii="Times New Roman" w:hAnsi="Times New Roman"/>
+                <w:sz w:val="14"/>
+                <w:szCs w:val="14"/>
+              </w:rPr>
+              <w:t>в течение 1 (</w:t>
+            </w:r>
+            <w:r>
+              <w:rPr>
+                <w:rFonts w:ascii="Times New Roman" w:hAnsi="Times New Roman"/>
+                <w:sz w:val="14"/>
+                <w:szCs w:val="14"/>
+              </w:rPr>
+              <w:t>о</w:t>
+            </w:r>
+            <w:r>
+              <w:rPr>
+                <w:rFonts w:ascii="Times New Roman" w:hAnsi="Times New Roman"/>
+                <w:sz w:val="14"/>
+                <w:szCs w:val="14"/>
+              </w:rPr>
+              <w:t>дного) месяца после срока</w:t>
             </w:r>
             <w:r>
               <w:rPr>
@@ -12497,31 +12674,7 @@
                 <w:sz w:val="14"/>
                 <w:szCs w:val="14"/>
               </w:rPr>
-              <w:t xml:space="preserve">финансовых обязательств перед Академией </w:t>
-            </w:r>
-            <w:r>
-              <w:rPr>
-                <w:rFonts w:ascii="Times New Roman" w:hAnsi="Times New Roman"/>
-                <w:sz w:val="14"/>
-                <w:szCs w:val="14"/>
-              </w:rPr>
-              <w:t>в течение 1 (</w:t>
-            </w:r>
-            <w:r>
-              <w:rPr>
-                <w:rFonts w:ascii="Times New Roman" w:hAnsi="Times New Roman"/>
-                <w:sz w:val="14"/>
-                <w:szCs w:val="14"/>
-              </w:rPr>
-              <w:t>о</w:t>
-            </w:r>
-            <w:r>
-              <w:rPr>
-                <w:rFonts w:ascii="Times New Roman" w:hAnsi="Times New Roman"/>
-                <w:sz w:val="14"/>
-                <w:szCs w:val="14"/>
-              </w:rPr>
-              <w:t>дного) месяца после срока</w:t>
+              <w:t xml:space="preserve">, указанного в Приложении №1 к Договору, Академия имеет право расторгнуть Договор в одностороннем порядке и отчислить </w:t>
             </w:r>
             <w:r>
               <w:rPr>
@@ -12529,59 +12682,9 @@
                 <w:bCs/>
                 <w:sz w:val="14"/>
                 <w:szCs w:val="14"/>
-              </w:rPr>
-              <w:t xml:space="preserve">, указанного в Приложении №1 к Договору, </w:t>
-            </w:r>
-            <w:r>
-              <w:rPr>
-                <w:rFonts w:ascii="Times New Roman" w:hAnsi="Times New Roman"/>
-                <w:bCs/>
-                <w:sz w:val="14"/>
-                <w:szCs w:val="14"/>
-                <w:lang w:val="kk-KZ"/>
-              </w:rPr>
-              <w:t xml:space="preserve">Академия имеет право расторгнуть Договор в одностороннем порядке и </w:t>
-            </w:r>
-            <w:proofErr w:type="spellStart"/>
-            <w:r>
-              <w:rPr>
-                <w:rFonts w:ascii="Times New Roman" w:hAnsi="Times New Roman"/>
-                <w:bCs/>
-                <w:sz w:val="14"/>
-                <w:szCs w:val="14"/>
-              </w:rPr>
-              <w:t>отчисл</w:t>
-            </w:r>
-            <w:proofErr w:type="spellEnd"/>
-            <w:r>
-              <w:rPr>
-                <w:rFonts w:ascii="Times New Roman" w:hAnsi="Times New Roman"/>
-                <w:bCs/>
-                <w:sz w:val="14"/>
-                <w:szCs w:val="14"/>
-                <w:lang w:val="kk-KZ"/>
-              </w:rPr>
-              <w:t xml:space="preserve">ить </w:t>
-            </w:r>
-            <w:r>
-              <w:rPr>
-                <w:rFonts w:ascii="Times New Roman" w:hAnsi="Times New Roman"/>
-                <w:bCs/>
-                <w:sz w:val="14"/>
-                <w:szCs w:val="14"/>
-                <w:lang w:val="kk-KZ" w:eastAsia="en-US"/>
-              </w:rPr>
-              <w:t xml:space="preserve">Обучающегося </w:t>
-            </w:r>
-            <w:r>
-              <w:rPr>
-                <w:rFonts w:ascii="Times New Roman" w:hAnsi="Times New Roman"/>
-                <w:bCs/>
-                <w:sz w:val="14"/>
-                <w:szCs w:val="14"/>
                 <w:lang w:eastAsia="en-US"/>
               </w:rPr>
-              <w:t>без предварительного уведомления</w:t>
+              <w:t>Обучающегося без предварительного уведомления</w:t>
             </w:r>
             <w:r>
               <w:rPr>
@@ -12597,7 +12700,7 @@
             <w:pPr>
               <w:numPr>
                 <w:ilvl w:val="1"/>
-                <w:numId w:val="40"/>
+                <w:numId w:val="25"/>
               </w:numPr>
               <w:shd w:val="clear" w:color="auto" w:fill="FFFFFF" w:themeFill="background1"/>
               <w:tabs>
@@ -12617,7 +12720,15 @@
                 <w:sz w:val="14"/>
                 <w:szCs w:val="14"/>
               </w:rPr>
-              <w:t>За обучающимся до даты выхода приказа об отчислении сохраняются договорные обязательства по оплате за обучение и денежные средства возврату не подлежат</w:t>
+              <w:t xml:space="preserve">За обучающимся до даты выхода приказа об отчислении сохраняются договорные </w:t>
+            </w:r>
+            <w:r>
+              <w:rPr>
+                <w:rFonts w:ascii="Times New Roman" w:hAnsi="Times New Roman"/>
+                <w:sz w:val="14"/>
+                <w:szCs w:val="14"/>
+              </w:rPr>
+              <w:t>обязательства по оплате за обучение и денежные средства возврату не подлежат</w:t>
             </w:r>
             <w:r>
               <w:rPr>
@@ -12633,7 +12744,7 @@
               <w:pStyle w:val="21"/>
               <w:numPr>
                 <w:ilvl w:val="1"/>
-                <w:numId w:val="40"/>
+                <w:numId w:val="25"/>
               </w:numPr>
               <w:shd w:val="clear" w:color="auto" w:fill="FFFFFF" w:themeFill="background1"/>
               <w:tabs>
@@ -12743,7 +12854,7 @@
             <w:pPr>
               <w:numPr>
                 <w:ilvl w:val="1"/>
-                <w:numId w:val="40"/>
+                <w:numId w:val="25"/>
               </w:numPr>
               <w:shd w:val="clear" w:color="auto" w:fill="FFFFFF" w:themeFill="background1"/>
               <w:tabs>
@@ -12818,7 +12929,7 @@
             <w:pPr>
               <w:numPr>
                 <w:ilvl w:val="1"/>
-                <w:numId w:val="40"/>
+                <w:numId w:val="25"/>
               </w:numPr>
               <w:shd w:val="clear" w:color="auto" w:fill="FFFFFF" w:themeFill="background1"/>
               <w:tabs>
@@ -13123,22 +13234,26 @@
           <w:p>
             <w:pPr>
               <w:pStyle w:val="21"/>
-              <w:numPr>
-                <w:ilvl w:val="1"/>
-                <w:numId w:val="31"/>
-              </w:numPr>
               <w:shd w:val="clear" w:color="auto" w:fill="FFFFFF" w:themeFill="background1"/>
               <w:tabs>
                 <w:tab w:val="left" w:pos="601"/>
                 <w:tab w:val="left" w:pos="5529"/>
               </w:tabs>
-              <w:ind w:left="34" w:hanging="34"/>
-              <w:rPr>
-                <w:sz w:val="14"/>
-                <w:szCs w:val="14"/>
-                <w:lang w:val="kk-KZ"/>
-              </w:rPr>
-            </w:pPr>
+              <w:ind w:left="35"/>
+              <w:rPr>
+                <w:sz w:val="14"/>
+                <w:szCs w:val="14"/>
+                <w:lang w:val="kk-KZ"/>
+              </w:rPr>
+            </w:pPr>
+            <w:r>
+              <w:rPr>
+                <w:sz w:val="14"/>
+                <w:szCs w:val="14"/>
+                <w:lang w:val="kk-KZ"/>
+              </w:rPr>
+              <w:t xml:space="preserve">6.1. </w:t>
+            </w:r>
             <w:r>
               <w:rPr>
                 <w:sz w:val="14"/>
@@ -13216,52 +13331,76 @@
           <w:p>
             <w:pPr>
               <w:pStyle w:val="21"/>
-              <w:numPr>
-                <w:ilvl w:val="1"/>
-                <w:numId w:val="31"/>
-              </w:numPr>
+              <w:shd w:val="clear" w:color="auto" w:fill="FFFFFF" w:themeFill="background1"/>
+              <w:tabs>
+                <w:tab w:val="left" w:pos="601"/>
+                <w:tab w:val="left" w:pos="5529"/>
+              </w:tabs>
+              <w:ind w:left="35"/>
+              <w:rPr>
+                <w:sz w:val="14"/>
+                <w:szCs w:val="14"/>
+                <w:lang w:val="kk-KZ"/>
+              </w:rPr>
+            </w:pPr>
+            <w:r>
+              <w:rPr>
+                <w:sz w:val="14"/>
+                <w:szCs w:val="14"/>
+                <w:lang w:val="kk-KZ"/>
+              </w:rPr>
+              <w:t xml:space="preserve">6.2. </w:t>
+            </w:r>
+            <w:r>
+              <w:rPr>
+                <w:sz w:val="14"/>
+                <w:szCs w:val="14"/>
+                <w:lang w:val="kk-KZ"/>
+              </w:rPr>
+              <w:t>Жоғарыда көрсетілген мән-жайларға байланысты міндеттемелерді орындамау жөніндегі талаптар туындаған Тарап осындай мән-жайлардың басталуы туралы екінші Тарапты жазбаша нысанда дереу хабардар етуге міндетті, бұл ретте Тараптардың кез келгенінің талап етуі бойынша осы Келісі-</w:t>
+            </w:r>
+            <w:r>
+              <w:rPr>
+                <w:sz w:val="14"/>
+                <w:szCs w:val="14"/>
+                <w:lang w:val="kk-KZ"/>
+              </w:rPr>
+              <w:t>ш</w:t>
+            </w:r>
+            <w:r>
+              <w:rPr>
+                <w:sz w:val="14"/>
+                <w:szCs w:val="14"/>
+                <w:lang w:val="kk-KZ"/>
+              </w:rPr>
+              <w:t>арттың талаптарын орындау бойынша кедергілердің туындағанын растайтын кез келген сипаттағы куәландырушы құжат ұсынылуға тиіс.</w:t>
+            </w:r>
+          </w:p>
+          <w:p>
+            <w:pPr>
+              <w:pStyle w:val="21"/>
               <w:shd w:val="clear" w:color="auto" w:fill="FFFFFF" w:themeFill="background1"/>
               <w:tabs>
                 <w:tab w:val="left" w:pos="426"/>
                 <w:tab w:val="left" w:pos="459"/>
+                <w:tab w:val="left" w:pos="601"/>
                 <w:tab w:val="left" w:pos="5529"/>
               </w:tabs>
-              <w:ind w:left="0" w:firstLine="0"/>
-              <w:rPr>
-                <w:sz w:val="14"/>
-                <w:szCs w:val="14"/>
-                <w:lang w:val="kk-KZ"/>
-              </w:rPr>
-            </w:pPr>
-            <w:r>
-              <w:rPr>
-                <w:sz w:val="14"/>
-                <w:szCs w:val="14"/>
-                <w:lang w:val="kk-KZ"/>
-              </w:rPr>
-              <w:t>Жоғарыда аталған міндеттерді орындауға мүмкіндігі болмаған Тарап, келесі Тарапқа осындай жағдайлардың орын алғаны туралы жазбаша түрде тез арада хабарлауға міндетті, оның үстіне кез келген жақтың талабы бойынша осы Келісім-шарттың шарттарын орындау кезінде кедергілердің болғандығын растаушы қандай да болмасын куәландырушы құжат берілуі тиіс.</w:t>
-            </w:r>
-          </w:p>
-          <w:p>
-            <w:pPr>
-              <w:pStyle w:val="21"/>
-              <w:numPr>
-                <w:ilvl w:val="1"/>
-                <w:numId w:val="31"/>
-              </w:numPr>
-              <w:shd w:val="clear" w:color="auto" w:fill="FFFFFF" w:themeFill="background1"/>
-              <w:tabs>
-                <w:tab w:val="left" w:pos="426"/>
-                <w:tab w:val="left" w:pos="459"/>
-                <w:tab w:val="left" w:pos="5529"/>
-              </w:tabs>
-              <w:ind w:left="0" w:firstLine="0"/>
-              <w:rPr>
-                <w:sz w:val="14"/>
-                <w:szCs w:val="14"/>
-                <w:lang w:val="kk-KZ"/>
-              </w:rPr>
-            </w:pPr>
+              <w:ind w:left="35"/>
+              <w:rPr>
+                <w:sz w:val="14"/>
+                <w:szCs w:val="14"/>
+                <w:lang w:val="kk-KZ"/>
+              </w:rPr>
+            </w:pPr>
+            <w:r>
+              <w:rPr>
+                <w:sz w:val="14"/>
+                <w:szCs w:val="14"/>
+                <w:lang w:val="kk-KZ"/>
+              </w:rPr>
+              <w:t xml:space="preserve">6.3. </w:t>
+            </w:r>
             <w:r>
               <w:rPr>
                 <w:sz w:val="14"/>
@@ -13378,7 +13517,14 @@
                 <w:sz w:val="14"/>
                 <w:szCs w:val="14"/>
               </w:rPr>
-              <w:t xml:space="preserve">Сторона, для которой </w:t>
+              <w:t xml:space="preserve">Сторона, для </w:t>
+            </w:r>
+            <w:r>
+              <w:rPr>
+                <w:sz w:val="14"/>
+                <w:szCs w:val="14"/>
+              </w:rPr>
+              <w:t xml:space="preserve">которой </w:t>
             </w:r>
             <w:r>
               <w:rPr>
@@ -13909,7 +14055,16 @@
                 <w:szCs w:val="14"/>
                 <w:lang w:val="kk-KZ"/>
               </w:rPr>
-              <w:t xml:space="preserve"> осы Келісім-Шартты орындаудан біржақты бас тартқан жағдайда, оқудан шығару туралы бұйрық шыққан күннен бастап осы шарт бұзылды деп есептеледі. Бұл мерзімге дейін оқу ақысын төлеу бойынша шарттық міндеттемелер сақталады.</w:t>
+              <w:t xml:space="preserve"> осы Келісім-Шартты орындаудан біржақты бас тартқан жағдайда, оқудан шығару туралы бұйрық </w:t>
+            </w:r>
+            <w:r>
+              <w:rPr>
+                <w:sz w:val="14"/>
+                <w:szCs w:val="14"/>
+                <w:lang w:val="kk-KZ"/>
+              </w:rPr>
+              <w:lastRenderedPageBreak/>
+              <w:t>шыққан күннен бастап осы шарт бұзылды деп есептеледі. Бұл мерзімге дейін оқу ақысын төлеу бойынша шарттық міндеттемелер сақталады.</w:t>
             </w:r>
           </w:p>
           <w:p>
@@ -13978,7 +14133,6 @@
                 <w:szCs w:val="14"/>
                 <w:lang w:val="kk-KZ"/>
               </w:rPr>
-              <w:lastRenderedPageBreak/>
               <w:t>2) таңдаған білім беру бағдарламасында қосымша ақы төлеу арқылы қалуға. Бұл жағдайда Тараптар осы Келісім-шартқа қосымша келісім жасайды.</w:t>
             </w:r>
           </w:p>
@@ -14814,7 +14968,16 @@
                 <w:sz w:val="14"/>
                 <w:szCs w:val="14"/>
               </w:rPr>
-              <w:t>, настоящий Договор считается расторгнутым со дня издания приказа об отчислении</w:t>
+              <w:t xml:space="preserve">, настоящий Договор </w:t>
+            </w:r>
+            <w:r>
+              <w:rPr>
+                <w:rFonts w:ascii="Times New Roman" w:hAnsi="Times New Roman"/>
+                <w:sz w:val="14"/>
+                <w:szCs w:val="14"/>
+              </w:rPr>
+              <w:lastRenderedPageBreak/>
+              <w:t>считается расторгнутым со дня издания приказа об отчислении</w:t>
             </w:r>
             <w:r>
               <w:rPr>
@@ -14911,7 +15074,6 @@
                 <w:sz w:val="14"/>
                 <w:szCs w:val="14"/>
               </w:rPr>
-              <w:lastRenderedPageBreak/>
               <w:t>2) оставаться на выбранной им образовательной программе с дополнительной оплатой. При этом Сторонами заключается дополнительное соглашение к Договору.</w:t>
             </w:r>
           </w:p>
@@ -16260,7 +16422,27 @@
                 <w:sz w:val="14"/>
                 <w:szCs w:val="14"/>
               </w:rPr>
-              <w:t xml:space="preserve">ҚР ӘМ/ ІІМ  «___»_____20___ж. </w:t>
+              <w:t xml:space="preserve">ҚР ӘМ/ </w:t>
+            </w:r>
+            <w:proofErr w:type="gramStart"/>
+            <w:r>
+              <w:rPr>
+                <w:rFonts w:ascii="Times New Roman" w:eastAsia="Times New Roman" w:hAnsi="Times New Roman"/>
+                <w:bCs/>
+                <w:sz w:val="14"/>
+                <w:szCs w:val="14"/>
+              </w:rPr>
+              <w:t>ІІМ  «</w:t>
+            </w:r>
+            <w:proofErr w:type="gramEnd"/>
+            <w:r>
+              <w:rPr>
+                <w:rFonts w:ascii="Times New Roman" w:eastAsia="Times New Roman" w:hAnsi="Times New Roman"/>
+                <w:bCs/>
+                <w:sz w:val="14"/>
+                <w:szCs w:val="14"/>
+              </w:rPr>
+              <w:t xml:space="preserve">___»_____20___ж. </w:t>
             </w:r>
             <w:proofErr w:type="spellStart"/>
             <w:r>
@@ -17458,7 +17640,29 @@
                 <w:szCs w:val="14"/>
                 <w:lang w:val="ru-RU"/>
               </w:rPr>
-              <w:t>выдано МЮ/ МВД РК от «___»_____________20___г.</w:t>
+              <w:t>выдано МЮ/ МВД РК от «__</w:t>
+            </w:r>
+            <w:proofErr w:type="gramStart"/>
+            <w:r>
+              <w:rPr>
+                <w:b w:val="0"/>
+                <w:bCs/>
+                <w:sz w:val="14"/>
+                <w:szCs w:val="14"/>
+                <w:lang w:val="ru-RU"/>
+              </w:rPr>
+              <w:t>_»_</w:t>
+            </w:r>
+            <w:proofErr w:type="gramEnd"/>
+            <w:r>
+              <w:rPr>
+                <w:b w:val="0"/>
+                <w:bCs/>
+                <w:sz w:val="14"/>
+                <w:szCs w:val="14"/>
+                <w:lang w:val="ru-RU"/>
+              </w:rPr>
+              <w:t>____________20___г.</w:t>
             </w:r>
           </w:p>
           <w:p>
@@ -17505,6 +17709,7 @@
                 <w:lang w:val="kk-KZ"/>
               </w:rPr>
             </w:pPr>
+            <w:proofErr w:type="gramStart"/>
             <w:r>
               <w:rPr>
                 <w:rFonts w:ascii="Times New Roman" w:hAnsi="Times New Roman"/>
@@ -17521,7 +17726,17 @@
                 <w:sz w:val="14"/>
                 <w:szCs w:val="14"/>
               </w:rPr>
-              <w:t>_________________________</w:t>
+              <w:t>_</w:t>
+            </w:r>
+            <w:proofErr w:type="gramEnd"/>
+            <w:r>
+              <w:rPr>
+                <w:rFonts w:ascii="Times New Roman" w:eastAsia="Times New Roman" w:hAnsi="Times New Roman"/>
+                <w:bCs/>
+                <w:sz w:val="14"/>
+                <w:szCs w:val="14"/>
+              </w:rPr>
+              <w:t>________________________</w:t>
             </w:r>
           </w:p>
           <w:p>
@@ -17859,7 +18074,27 @@
                 <w:szCs w:val="14"/>
                 <w:lang w:val="kk-KZ"/>
               </w:rPr>
-              <w:t xml:space="preserve">Аадемиялық қызмет </w:t>
+              <w:t>А</w:t>
+            </w:r>
+            <w:r>
+              <w:rPr>
+                <w:rFonts w:ascii="Times New Roman" w:hAnsi="Times New Roman"/>
+                <w:b/>
+                <w:sz w:val="14"/>
+                <w:szCs w:val="14"/>
+                <w:lang w:val="kk-KZ"/>
+              </w:rPr>
+              <w:t>к</w:t>
+            </w:r>
+            <w:r>
+              <w:rPr>
+                <w:rFonts w:ascii="Times New Roman" w:hAnsi="Times New Roman"/>
+                <w:b/>
+                <w:sz w:val="14"/>
+                <w:szCs w:val="14"/>
+                <w:lang w:val="kk-KZ"/>
+              </w:rPr>
+              <w:t xml:space="preserve">адемиялық қызмет </w:t>
             </w:r>
             <w:proofErr w:type="spellStart"/>
             <w:r>
@@ -18988,7 +19223,27 @@
                 <w:sz w:val="12"/>
                 <w:szCs w:val="24"/>
               </w:rPr>
-              <w:t>/подпись)                                        (</w:t>
+              <w:t>/</w:t>
+            </w:r>
+            <w:proofErr w:type="gramStart"/>
+            <w:r>
+              <w:rPr>
+                <w:rFonts w:ascii="Times New Roman" w:hAnsi="Times New Roman"/>
+                <w:bCs/>
+                <w:sz w:val="12"/>
+                <w:szCs w:val="24"/>
+              </w:rPr>
+              <w:t xml:space="preserve">подпись)   </w:t>
+            </w:r>
+            <w:proofErr w:type="gramEnd"/>
+            <w:r>
+              <w:rPr>
+                <w:rFonts w:ascii="Times New Roman" w:hAnsi="Times New Roman"/>
+                <w:bCs/>
+                <w:sz w:val="12"/>
+                <w:szCs w:val="24"/>
+              </w:rPr>
+              <w:t xml:space="preserve">                                     (</w:t>
             </w:r>
             <w:proofErr w:type="spellStart"/>
             <w:r>
@@ -20673,22 +20928,6 @@
                 <w:tab w:val="left" w:pos="7920"/>
               </w:tabs>
               <w:spacing w:after="0" w:line="240" w:lineRule="auto"/>
-              <w:ind w:left="34"/>
-              <w:jc w:val="both"/>
-              <w:rPr>
-                <w:rFonts w:ascii="Times New Roman" w:hAnsi="Times New Roman"/>
-                <w:sz w:val="14"/>
-                <w:szCs w:val="14"/>
-              </w:rPr>
-            </w:pPr>
-          </w:p>
-          <w:p>
-            <w:pPr>
-              <w:shd w:val="clear" w:color="auto" w:fill="FFFFFF" w:themeFill="background1"/>
-              <w:tabs>
-                <w:tab w:val="left" w:pos="7920"/>
-              </w:tabs>
-              <w:spacing w:after="0" w:line="240" w:lineRule="auto"/>
               <w:ind w:left="284"/>
               <w:jc w:val="both"/>
               <w:rPr>
@@ -21757,6 +21996,14 @@
           </w:p>
           <w:p>
             <w:pPr>
+              <w:rPr>
+                <w:lang w:val="x-none" w:eastAsia="ru-RU"/>
+              </w:rPr>
+            </w:pPr>
+          </w:p>
+          <w:p>
+            <w:pPr>
+              <w:shd w:val="clear" w:color="auto" w:fill="FFFFFF" w:themeFill="background1"/>
               <w:tabs>
                 <w:tab w:val="right" w:pos="5670"/>
               </w:tabs>
@@ -21774,6 +22021,7 @@
                 <w:b/>
                 <w:sz w:val="14"/>
                 <w:szCs w:val="14"/>
+                <w:lang w:val="kk-KZ"/>
               </w:rPr>
               <w:t>А</w:t>
             </w:r>
@@ -21785,7 +22033,37 @@
                 <w:szCs w:val="14"/>
                 <w:lang w:val="kk-KZ"/>
               </w:rPr>
-              <w:t>кадемиялық қызмет жөніндегі проректор</w:t>
+              <w:t>к</w:t>
+            </w:r>
+            <w:r>
+              <w:rPr>
+                <w:rFonts w:ascii="Times New Roman" w:hAnsi="Times New Roman"/>
+                <w:b/>
+                <w:sz w:val="14"/>
+                <w:szCs w:val="14"/>
+                <w:lang w:val="kk-KZ"/>
+              </w:rPr>
+              <w:t xml:space="preserve">адемиялық қызмет </w:t>
+            </w:r>
+            <w:proofErr w:type="spellStart"/>
+            <w:r>
+              <w:rPr>
+                <w:rFonts w:ascii="Times New Roman" w:hAnsi="Times New Roman"/>
+                <w:b/>
+                <w:sz w:val="14"/>
+                <w:szCs w:val="14"/>
+              </w:rPr>
+              <w:t>жөніндегі</w:t>
+            </w:r>
+            <w:proofErr w:type="spellEnd"/>
+            <w:r>
+              <w:rPr>
+                <w:rFonts w:ascii="Times New Roman" w:hAnsi="Times New Roman"/>
+                <w:b/>
+                <w:sz w:val="14"/>
+                <w:szCs w:val="14"/>
+              </w:rPr>
+              <w:t xml:space="preserve"> проректор</w:t>
             </w:r>
             <w:r>
               <w:rPr>
@@ -21795,8 +22073,22 @@
                 <w:sz w:val="14"/>
                 <w:szCs w:val="24"/>
               </w:rPr>
-              <w:t>/</w:t>
-            </w:r>
+              <w:t xml:space="preserve"> </w:t>
+            </w:r>
+          </w:p>
+          <w:p>
+            <w:pPr>
+              <w:tabs>
+                <w:tab w:val="right" w:pos="5670"/>
+              </w:tabs>
+              <w:rPr>
+                <w:rFonts w:ascii="Times New Roman" w:hAnsi="Times New Roman"/>
+                <w:b/>
+                <w:bCs/>
+                <w:sz w:val="14"/>
+                <w:szCs w:val="24"/>
+              </w:rPr>
+            </w:pPr>
             <w:r>
               <w:rPr>
                 <w:rFonts w:ascii="Times New Roman" w:hAnsi="Times New Roman"/>
@@ -21805,7 +22097,7 @@
                 <w:sz w:val="14"/>
                 <w:szCs w:val="14"/>
               </w:rPr>
-              <w:t xml:space="preserve"> Проректор </w:t>
+              <w:t xml:space="preserve">Проректор </w:t>
             </w:r>
             <w:r>
               <w:rPr>
@@ -21816,6 +22108,16 @@
                 <w:szCs w:val="14"/>
               </w:rPr>
               <w:t>по академической деятельности</w:t>
+            </w:r>
+            <w:r>
+              <w:rPr>
+                <w:rFonts w:ascii="Times New Roman" w:hAnsi="Times New Roman"/>
+                <w:b/>
+                <w:color w:val="000000" w:themeColor="text1"/>
+                <w:sz w:val="14"/>
+                <w:szCs w:val="14"/>
+              </w:rPr>
+              <w:t xml:space="preserve"> </w:t>
             </w:r>
           </w:p>
           <w:p>
@@ -21933,8 +22235,9 @@
                 <w:sz w:val="14"/>
                 <w:szCs w:val="14"/>
               </w:rPr>
-              <w:t>»/</w:t>
-            </w:r>
+              <w:t>»</w:t>
+            </w:r>
+            <w:proofErr w:type="gramStart"/>
             <w:r>
               <w:rPr>
                 <w:rFonts w:ascii="Times New Roman" w:hAnsi="Times New Roman"/>
@@ -21943,8 +22246,19 @@
                 <w:sz w:val="14"/>
                 <w:szCs w:val="14"/>
               </w:rPr>
+              <w:t>/</w:t>
+            </w:r>
+            <w:r>
+              <w:rPr>
+                <w:rFonts w:ascii="Times New Roman" w:hAnsi="Times New Roman"/>
+                <w:b/>
+                <w:bCs/>
+                <w:sz w:val="14"/>
+                <w:szCs w:val="14"/>
+              </w:rPr>
               <w:t>«</w:t>
             </w:r>
+            <w:proofErr w:type="gramEnd"/>
             <w:r>
               <w:rPr>
                 <w:rFonts w:ascii="Times New Roman" w:hAnsi="Times New Roman"/>
@@ -22114,6 +22428,7 @@
                 <w:bCs/>
                 <w:sz w:val="14"/>
                 <w:szCs w:val="14"/>
+                <w:lang w:val="en-US"/>
               </w:rPr>
             </w:pPr>
             <w:r>
@@ -22122,6 +22437,7 @@
                 <w:bCs/>
                 <w:sz w:val="14"/>
                 <w:szCs w:val="14"/>
+                <w:lang w:val="en-US"/>
               </w:rPr>
               <w:t>(</w:t>
             </w:r>
@@ -22142,9 +22458,11 @@
                 <w:bCs/>
                 <w:sz w:val="14"/>
                 <w:szCs w:val="14"/>
+                <w:lang w:val="en-US"/>
               </w:rPr>
               <w:t>/</w:t>
             </w:r>
+            <w:proofErr w:type="gramStart"/>
             <w:r>
               <w:rPr>
                 <w:rFonts w:ascii="Times New Roman" w:hAnsi="Times New Roman"/>
@@ -22160,15 +22478,28 @@
                 <w:bCs/>
                 <w:sz w:val="14"/>
                 <w:szCs w:val="14"/>
-              </w:rPr>
-              <w:t xml:space="preserve">)                               </w:t>
-            </w:r>
+                <w:lang w:val="en-US"/>
+              </w:rPr>
+              <w:t xml:space="preserve">)   </w:t>
+            </w:r>
+            <w:proofErr w:type="gramEnd"/>
             <w:r>
               <w:rPr>
                 <w:rFonts w:ascii="Times New Roman" w:hAnsi="Times New Roman"/>
                 <w:bCs/>
                 <w:sz w:val="14"/>
                 <w:szCs w:val="14"/>
+                <w:lang w:val="en-US"/>
+              </w:rPr>
+              <w:t xml:space="preserve">                            </w:t>
+            </w:r>
+            <w:r>
+              <w:rPr>
+                <w:rFonts w:ascii="Times New Roman" w:hAnsi="Times New Roman"/>
+                <w:bCs/>
+                <w:sz w:val="14"/>
+                <w:szCs w:val="14"/>
+                <w:lang w:val="en-US"/>
               </w:rPr>
               <w:t>(</w:t>
             </w:r>
@@ -22189,6 +22520,7 @@
                 <w:bCs/>
                 <w:sz w:val="14"/>
                 <w:szCs w:val="14"/>
+                <w:lang w:val="en-US"/>
               </w:rPr>
               <w:t xml:space="preserve">, </w:t>
             </w:r>
@@ -22209,6 +22541,7 @@
                 <w:bCs/>
                 <w:sz w:val="14"/>
                 <w:szCs w:val="14"/>
+                <w:lang w:val="en-US"/>
               </w:rPr>
               <w:t xml:space="preserve">, </w:t>
             </w:r>
@@ -22229,6 +22562,7 @@
                 <w:bCs/>
                 <w:sz w:val="14"/>
                 <w:szCs w:val="14"/>
+                <w:lang w:val="en-US"/>
               </w:rPr>
               <w:t xml:space="preserve"> </w:t>
             </w:r>
@@ -22249,6 +22583,7 @@
                 <w:bCs/>
                 <w:sz w:val="14"/>
                 <w:szCs w:val="14"/>
+                <w:lang w:val="en-US"/>
               </w:rPr>
               <w:t>/</w:t>
             </w:r>
@@ -22267,6 +22602,7 @@
                 <w:bCs/>
                 <w:sz w:val="14"/>
                 <w:szCs w:val="14"/>
+                <w:lang w:val="en-US"/>
               </w:rPr>
               <w:t>.</w:t>
             </w:r>
@@ -22285,6 +22621,7 @@
                 <w:bCs/>
                 <w:sz w:val="14"/>
                 <w:szCs w:val="14"/>
+                <w:lang w:val="en-US"/>
               </w:rPr>
               <w:t>.</w:t>
             </w:r>
@@ -22303,6 +22640,7 @@
                 <w:bCs/>
                 <w:sz w:val="14"/>
                 <w:szCs w:val="14"/>
+                <w:lang w:val="en-US"/>
               </w:rPr>
               <w:t>.)</w:t>
             </w:r>
@@ -22317,6 +22655,7 @@
                 <w:bCs/>
                 <w:sz w:val="14"/>
                 <w:szCs w:val="14"/>
+                <w:lang w:val="en-US"/>
               </w:rPr>
             </w:pPr>
           </w:p>
@@ -24003,119 +24342,6 @@
     </w:lvl>
   </w:abstractNum>
   <w:abstractNum w:abstractNumId="12" w15:restartNumberingAfterBreak="0">
-    <w:nsid w:val="1FE66881"/>
-    <w:multiLevelType w:val="multilevel"/>
-    <w:tmpl w:val="A036CF4C"/>
-    <w:lvl w:ilvl="0">
-      <w:start w:val="4"/>
-      <w:numFmt w:val="decimal"/>
-      <w:lvlText w:val="%1."/>
-      <w:lvlJc w:val="left"/>
-      <w:pPr>
-        <w:ind w:left="360" w:hanging="360"/>
-      </w:pPr>
-      <w:rPr>
-        <w:rFonts w:hint="default"/>
-      </w:rPr>
-    </w:lvl>
-    <w:lvl w:ilvl="1">
-      <w:start w:val="3"/>
-      <w:numFmt w:val="decimal"/>
-      <w:lvlText w:val="%1.%2."/>
-      <w:lvlJc w:val="left"/>
-      <w:pPr>
-        <w:ind w:left="0" w:firstLine="0"/>
-      </w:pPr>
-      <w:rPr>
-        <w:rFonts w:hint="default"/>
-      </w:rPr>
-    </w:lvl>
-    <w:lvl w:ilvl="2">
-      <w:start w:val="1"/>
-      <w:numFmt w:val="decimal"/>
-      <w:lvlText w:val="%1.%2.%3."/>
-      <w:lvlJc w:val="left"/>
-      <w:pPr>
-        <w:ind w:left="360" w:hanging="360"/>
-      </w:pPr>
-      <w:rPr>
-        <w:rFonts w:hint="default"/>
-      </w:rPr>
-    </w:lvl>
-    <w:lvl w:ilvl="3">
-      <w:start w:val="1"/>
-      <w:numFmt w:val="decimal"/>
-      <w:lvlText w:val="%1.%2.%3.%4."/>
-      <w:lvlJc w:val="left"/>
-      <w:pPr>
-        <w:ind w:left="720" w:hanging="720"/>
-      </w:pPr>
-      <w:rPr>
-        <w:rFonts w:hint="default"/>
-      </w:rPr>
-    </w:lvl>
-    <w:lvl w:ilvl="4">
-      <w:start w:val="1"/>
-      <w:numFmt w:val="decimal"/>
-      <w:lvlText w:val="%1.%2.%3.%4.%5."/>
-      <w:lvlJc w:val="left"/>
-      <w:pPr>
-        <w:ind w:left="720" w:hanging="720"/>
-      </w:pPr>
-      <w:rPr>
-        <w:rFonts w:hint="default"/>
-      </w:rPr>
-    </w:lvl>
-    <w:lvl w:ilvl="5">
-      <w:start w:val="1"/>
-      <w:numFmt w:val="decimal"/>
-      <w:lvlText w:val="%1.%2.%3.%4.%5.%6."/>
-      <w:lvlJc w:val="left"/>
-      <w:pPr>
-        <w:ind w:left="720" w:hanging="720"/>
-      </w:pPr>
-      <w:rPr>
-        <w:rFonts w:hint="default"/>
-      </w:rPr>
-    </w:lvl>
-    <w:lvl w:ilvl="6">
-      <w:start w:val="1"/>
-      <w:numFmt w:val="decimal"/>
-      <w:lvlText w:val="%1.%2.%3.%4.%5.%6.%7."/>
-      <w:lvlJc w:val="left"/>
-      <w:pPr>
-        <w:ind w:left="1080" w:hanging="1080"/>
-      </w:pPr>
-      <w:rPr>
-        <w:rFonts w:hint="default"/>
-      </w:rPr>
-    </w:lvl>
-    <w:lvl w:ilvl="7">
-      <w:start w:val="1"/>
-      <w:numFmt w:val="decimal"/>
-      <w:lvlText w:val="%1.%2.%3.%4.%5.%6.%7.%8."/>
-      <w:lvlJc w:val="left"/>
-      <w:pPr>
-        <w:ind w:left="1080" w:hanging="1080"/>
-      </w:pPr>
-      <w:rPr>
-        <w:rFonts w:hint="default"/>
-      </w:rPr>
-    </w:lvl>
-    <w:lvl w:ilvl="8">
-      <w:start w:val="1"/>
-      <w:numFmt w:val="decimal"/>
-      <w:lvlText w:val="%1.%2.%3.%4.%5.%6.%7.%8.%9."/>
-      <w:lvlJc w:val="left"/>
-      <w:pPr>
-        <w:ind w:left="1080" w:hanging="1080"/>
-      </w:pPr>
-      <w:rPr>
-        <w:rFonts w:hint="default"/>
-      </w:rPr>
-    </w:lvl>
-  </w:abstractNum>
-  <w:abstractNum w:abstractNumId="13" w15:restartNumberingAfterBreak="0">
     <w:nsid w:val="249B0CA7"/>
     <w:multiLevelType w:val="multilevel"/>
     <w:tmpl w:val="0F0C90BC"/>
@@ -24229,7 +24455,7 @@
       </w:rPr>
     </w:lvl>
   </w:abstractNum>
-  <w:abstractNum w:abstractNumId="14" w15:restartNumberingAfterBreak="0">
+  <w:abstractNum w:abstractNumId="13" w15:restartNumberingAfterBreak="0">
     <w:nsid w:val="24DF420E"/>
     <w:multiLevelType w:val="multilevel"/>
     <w:tmpl w:val="56CC5B1C"/>
@@ -24380,7 +24606,7 @@
       </w:rPr>
     </w:lvl>
   </w:abstractNum>
-  <w:abstractNum w:abstractNumId="15" w15:restartNumberingAfterBreak="0">
+  <w:abstractNum w:abstractNumId="14" w15:restartNumberingAfterBreak="0">
     <w:nsid w:val="27CF7C1B"/>
     <w:multiLevelType w:val="multilevel"/>
     <w:tmpl w:val="9D881002"/>
@@ -24494,7 +24720,7 @@
       </w:rPr>
     </w:lvl>
   </w:abstractNum>
-  <w:abstractNum w:abstractNumId="16" w15:restartNumberingAfterBreak="0">
+  <w:abstractNum w:abstractNumId="15" w15:restartNumberingAfterBreak="0">
     <w:nsid w:val="293B6DC6"/>
     <w:multiLevelType w:val="hybridMultilevel"/>
     <w:tmpl w:val="52C492BE"/>
@@ -24584,7 +24810,7 @@
       </w:pPr>
     </w:lvl>
   </w:abstractNum>
-  <w:abstractNum w:abstractNumId="17" w15:restartNumberingAfterBreak="0">
+  <w:abstractNum w:abstractNumId="16" w15:restartNumberingAfterBreak="0">
     <w:nsid w:val="29B82129"/>
     <w:multiLevelType w:val="multilevel"/>
     <w:tmpl w:val="C84812DA"/>
@@ -24697,7 +24923,7 @@
       </w:rPr>
     </w:lvl>
   </w:abstractNum>
-  <w:abstractNum w:abstractNumId="18" w15:restartNumberingAfterBreak="0">
+  <w:abstractNum w:abstractNumId="17" w15:restartNumberingAfterBreak="0">
     <w:nsid w:val="29CA62F1"/>
     <w:multiLevelType w:val="multilevel"/>
     <w:tmpl w:val="42A4188C"/>
@@ -24811,7 +25037,7 @@
       </w:rPr>
     </w:lvl>
   </w:abstractNum>
-  <w:abstractNum w:abstractNumId="19" w15:restartNumberingAfterBreak="0">
+  <w:abstractNum w:abstractNumId="18" w15:restartNumberingAfterBreak="0">
     <w:nsid w:val="2DFB3B1B"/>
     <w:multiLevelType w:val="multilevel"/>
     <w:tmpl w:val="5CE2BE92"/>
@@ -24924,7 +25150,7 @@
       </w:rPr>
     </w:lvl>
   </w:abstractNum>
-  <w:abstractNum w:abstractNumId="20" w15:restartNumberingAfterBreak="0">
+  <w:abstractNum w:abstractNumId="19" w15:restartNumberingAfterBreak="0">
     <w:nsid w:val="326B745A"/>
     <w:multiLevelType w:val="multilevel"/>
     <w:tmpl w:val="389ACDDA"/>
@@ -25037,7 +25263,7 @@
       </w:rPr>
     </w:lvl>
   </w:abstractNum>
-  <w:abstractNum w:abstractNumId="21" w15:restartNumberingAfterBreak="0">
+  <w:abstractNum w:abstractNumId="20" w15:restartNumberingAfterBreak="0">
     <w:nsid w:val="34FA18E4"/>
     <w:multiLevelType w:val="multilevel"/>
     <w:tmpl w:val="389ACDDA"/>
@@ -25150,7 +25376,7 @@
       </w:rPr>
     </w:lvl>
   </w:abstractNum>
-  <w:abstractNum w:abstractNumId="22" w15:restartNumberingAfterBreak="0">
+  <w:abstractNum w:abstractNumId="21" w15:restartNumberingAfterBreak="0">
     <w:nsid w:val="37C42B91"/>
     <w:multiLevelType w:val="multilevel"/>
     <w:tmpl w:val="FF0ABB5E"/>
@@ -25264,7 +25490,7 @@
       </w:rPr>
     </w:lvl>
   </w:abstractNum>
-  <w:abstractNum w:abstractNumId="23" w15:restartNumberingAfterBreak="0">
+  <w:abstractNum w:abstractNumId="22" w15:restartNumberingAfterBreak="0">
     <w:nsid w:val="3AFA5A40"/>
     <w:multiLevelType w:val="multilevel"/>
     <w:tmpl w:val="9A24D1C6"/>
@@ -25379,7 +25605,7 @@
       </w:rPr>
     </w:lvl>
   </w:abstractNum>
-  <w:abstractNum w:abstractNumId="24" w15:restartNumberingAfterBreak="0">
+  <w:abstractNum w:abstractNumId="23" w15:restartNumberingAfterBreak="0">
     <w:nsid w:val="401A78BC"/>
     <w:multiLevelType w:val="multilevel"/>
     <w:tmpl w:val="6A8E2B66"/>
@@ -25493,7 +25719,7 @@
       </w:rPr>
     </w:lvl>
   </w:abstractNum>
-  <w:abstractNum w:abstractNumId="25" w15:restartNumberingAfterBreak="0">
+  <w:abstractNum w:abstractNumId="24" w15:restartNumberingAfterBreak="0">
     <w:nsid w:val="429A610C"/>
     <w:multiLevelType w:val="multilevel"/>
     <w:tmpl w:val="92684AEC"/>
@@ -25606,10 +25832,10 @@
       </w:rPr>
     </w:lvl>
   </w:abstractNum>
-  <w:abstractNum w:abstractNumId="26" w15:restartNumberingAfterBreak="0">
+  <w:abstractNum w:abstractNumId="25" w15:restartNumberingAfterBreak="0">
     <w:nsid w:val="4BA24FE8"/>
     <w:multiLevelType w:val="multilevel"/>
-    <w:tmpl w:val="42A4188C"/>
+    <w:tmpl w:val="0F1E451E"/>
     <w:lvl w:ilvl="0">
       <w:start w:val="4"/>
       <w:numFmt w:val="decimal"/>
@@ -25623,12 +25849,12 @@
       </w:rPr>
     </w:lvl>
     <w:lvl w:ilvl="1">
-      <w:start w:val="1"/>
+      <w:start w:val="2"/>
       <w:numFmt w:val="decimal"/>
       <w:lvlText w:val="%1.%2."/>
       <w:lvlJc w:val="left"/>
       <w:pPr>
-        <w:ind w:left="862" w:hanging="720"/>
+        <w:ind w:left="0" w:firstLine="0"/>
       </w:pPr>
       <w:rPr>
         <w:rFonts w:hint="default"/>
@@ -25720,7 +25946,7 @@
       </w:rPr>
     </w:lvl>
   </w:abstractNum>
-  <w:abstractNum w:abstractNumId="27" w15:restartNumberingAfterBreak="0">
+  <w:abstractNum w:abstractNumId="26" w15:restartNumberingAfterBreak="0">
     <w:nsid w:val="55310702"/>
     <w:multiLevelType w:val="multilevel"/>
     <w:tmpl w:val="891A214E"/>
@@ -25834,7 +26060,7 @@
       </w:rPr>
     </w:lvl>
   </w:abstractNum>
-  <w:abstractNum w:abstractNumId="28" w15:restartNumberingAfterBreak="0">
+  <w:abstractNum w:abstractNumId="27" w15:restartNumberingAfterBreak="0">
     <w:nsid w:val="565008AA"/>
     <w:multiLevelType w:val="multilevel"/>
     <w:tmpl w:val="483A2B1A"/>
@@ -25947,7 +26173,7 @@
       </w:rPr>
     </w:lvl>
   </w:abstractNum>
-  <w:abstractNum w:abstractNumId="29" w15:restartNumberingAfterBreak="0">
+  <w:abstractNum w:abstractNumId="28" w15:restartNumberingAfterBreak="0">
     <w:nsid w:val="58BE30FA"/>
     <w:multiLevelType w:val="multilevel"/>
     <w:tmpl w:val="6B448D3E"/>
@@ -26060,7 +26286,7 @@
       </w:rPr>
     </w:lvl>
   </w:abstractNum>
-  <w:abstractNum w:abstractNumId="30" w15:restartNumberingAfterBreak="0">
+  <w:abstractNum w:abstractNumId="29" w15:restartNumberingAfterBreak="0">
     <w:nsid w:val="594B6BD0"/>
     <w:multiLevelType w:val="multilevel"/>
     <w:tmpl w:val="891A214E"/>
@@ -26174,7 +26400,7 @@
       </w:rPr>
     </w:lvl>
   </w:abstractNum>
-  <w:abstractNum w:abstractNumId="31" w15:restartNumberingAfterBreak="0">
+  <w:abstractNum w:abstractNumId="30" w15:restartNumberingAfterBreak="0">
     <w:nsid w:val="5D0D7C08"/>
     <w:multiLevelType w:val="multilevel"/>
     <w:tmpl w:val="0E7E4D16"/>
@@ -26287,7 +26513,7 @@
       </w:rPr>
     </w:lvl>
   </w:abstractNum>
-  <w:abstractNum w:abstractNumId="32" w15:restartNumberingAfterBreak="0">
+  <w:abstractNum w:abstractNumId="31" w15:restartNumberingAfterBreak="0">
     <w:nsid w:val="6139010C"/>
     <w:multiLevelType w:val="multilevel"/>
     <w:tmpl w:val="BA40D05A"/>
@@ -26400,7 +26626,7 @@
       </w:rPr>
     </w:lvl>
   </w:abstractNum>
-  <w:abstractNum w:abstractNumId="33" w15:restartNumberingAfterBreak="0">
+  <w:abstractNum w:abstractNumId="32" w15:restartNumberingAfterBreak="0">
     <w:nsid w:val="617F019F"/>
     <w:multiLevelType w:val="multilevel"/>
     <w:tmpl w:val="EDF09996"/>
@@ -26549,7 +26775,7 @@
       </w:rPr>
     </w:lvl>
   </w:abstractNum>
-  <w:abstractNum w:abstractNumId="34" w15:restartNumberingAfterBreak="0">
+  <w:abstractNum w:abstractNumId="33" w15:restartNumberingAfterBreak="0">
     <w:nsid w:val="62523A7A"/>
     <w:multiLevelType w:val="multilevel"/>
     <w:tmpl w:val="2C2E4FFC"/>
@@ -26662,7 +26888,7 @@
       </w:rPr>
     </w:lvl>
   </w:abstractNum>
-  <w:abstractNum w:abstractNumId="35" w15:restartNumberingAfterBreak="0">
+  <w:abstractNum w:abstractNumId="34" w15:restartNumberingAfterBreak="0">
     <w:nsid w:val="64975251"/>
     <w:multiLevelType w:val="multilevel"/>
     <w:tmpl w:val="48042F62"/>
@@ -26775,7 +27001,7 @@
       </w:rPr>
     </w:lvl>
   </w:abstractNum>
-  <w:abstractNum w:abstractNumId="36" w15:restartNumberingAfterBreak="0">
+  <w:abstractNum w:abstractNumId="35" w15:restartNumberingAfterBreak="0">
     <w:nsid w:val="67270ED5"/>
     <w:multiLevelType w:val="multilevel"/>
     <w:tmpl w:val="72A48454"/>
@@ -26888,7 +27114,7 @@
       </w:rPr>
     </w:lvl>
   </w:abstractNum>
-  <w:abstractNum w:abstractNumId="37" w15:restartNumberingAfterBreak="0">
+  <w:abstractNum w:abstractNumId="36" w15:restartNumberingAfterBreak="0">
     <w:nsid w:val="6ACC584E"/>
     <w:multiLevelType w:val="multilevel"/>
     <w:tmpl w:val="23E2F08E"/>
@@ -27001,7 +27227,7 @@
       </w:rPr>
     </w:lvl>
   </w:abstractNum>
-  <w:abstractNum w:abstractNumId="38" w15:restartNumberingAfterBreak="0">
+  <w:abstractNum w:abstractNumId="37" w15:restartNumberingAfterBreak="0">
     <w:nsid w:val="6C647FA4"/>
     <w:multiLevelType w:val="multilevel"/>
     <w:tmpl w:val="9FE49AD0"/>
@@ -27114,7 +27340,7 @@
       </w:rPr>
     </w:lvl>
   </w:abstractNum>
-  <w:abstractNum w:abstractNumId="39" w15:restartNumberingAfterBreak="0">
+  <w:abstractNum w:abstractNumId="38" w15:restartNumberingAfterBreak="0">
     <w:nsid w:val="76FA2EFB"/>
     <w:multiLevelType w:val="multilevel"/>
     <w:tmpl w:val="03425C0E"/>
@@ -27228,19 +27454,19 @@
     </w:lvl>
   </w:abstractNum>
   <w:num w:numId="1">
-    <w:abstractNumId w:val="33"/>
+    <w:abstractNumId w:val="32"/>
   </w:num>
   <w:num w:numId="2">
-    <w:abstractNumId w:val="25"/>
+    <w:abstractNumId w:val="24"/>
   </w:num>
   <w:num w:numId="3">
-    <w:abstractNumId w:val="23"/>
+    <w:abstractNumId w:val="22"/>
   </w:num>
   <w:num w:numId="4">
     <w:abstractNumId w:val="6"/>
   </w:num>
   <w:num w:numId="5">
-    <w:abstractNumId w:val="35"/>
+    <w:abstractNumId w:val="34"/>
   </w:num>
   <w:num w:numId="6">
     <w:abstractNumId w:val="9"/>
@@ -27249,79 +27475,79 @@
     <w:abstractNumId w:val="8"/>
   </w:num>
   <w:num w:numId="8">
-    <w:abstractNumId w:val="15"/>
+    <w:abstractNumId w:val="14"/>
   </w:num>
   <w:num w:numId="9">
-    <w:abstractNumId w:val="37"/>
+    <w:abstractNumId w:val="36"/>
   </w:num>
   <w:num w:numId="10">
     <w:abstractNumId w:val="5"/>
   </w:num>
   <w:num w:numId="11">
-    <w:abstractNumId w:val="14"/>
+    <w:abstractNumId w:val="13"/>
   </w:num>
   <w:num w:numId="12">
     <w:abstractNumId w:val="3"/>
   </w:num>
   <w:num w:numId="13">
-    <w:abstractNumId w:val="31"/>
+    <w:abstractNumId w:val="30"/>
   </w:num>
   <w:num w:numId="14">
-    <w:abstractNumId w:val="38"/>
+    <w:abstractNumId w:val="37"/>
   </w:num>
   <w:num w:numId="15">
-    <w:abstractNumId w:val="13"/>
+    <w:abstractNumId w:val="12"/>
   </w:num>
   <w:num w:numId="16">
     <w:abstractNumId w:val="7"/>
   </w:num>
   <w:num w:numId="17">
-    <w:abstractNumId w:val="34"/>
+    <w:abstractNumId w:val="33"/>
   </w:num>
   <w:num w:numId="18">
     <w:abstractNumId w:val="11"/>
   </w:num>
   <w:num w:numId="19">
-    <w:abstractNumId w:val="36"/>
+    <w:abstractNumId w:val="35"/>
   </w:num>
   <w:num w:numId="20">
+    <w:abstractNumId w:val="27"/>
+  </w:num>
+  <w:num w:numId="21">
+    <w:abstractNumId w:val="15"/>
+  </w:num>
+  <w:num w:numId="22">
+    <w:abstractNumId w:val="16"/>
+  </w:num>
+  <w:num w:numId="23">
     <w:abstractNumId w:val="28"/>
   </w:num>
-  <w:num w:numId="21">
-    <w:abstractNumId w:val="16"/>
-  </w:num>
-  <w:num w:numId="22">
-    <w:abstractNumId w:val="17"/>
-  </w:num>
-  <w:num w:numId="23">
-    <w:abstractNumId w:val="29"/>
-  </w:num>
   <w:num w:numId="24">
-    <w:abstractNumId w:val="27"/>
+    <w:abstractNumId w:val="26"/>
   </w:num>
   <w:num w:numId="25">
-    <w:abstractNumId w:val="26"/>
+    <w:abstractNumId w:val="25"/>
   </w:num>
   <w:num w:numId="26">
-    <w:abstractNumId w:val="19"/>
+    <w:abstractNumId w:val="18"/>
   </w:num>
   <w:num w:numId="27">
-    <w:abstractNumId w:val="24"/>
+    <w:abstractNumId w:val="23"/>
   </w:num>
   <w:num w:numId="28">
-    <w:abstractNumId w:val="22"/>
+    <w:abstractNumId w:val="21"/>
   </w:num>
   <w:num w:numId="29">
     <w:abstractNumId w:val="2"/>
   </w:num>
   <w:num w:numId="30">
-    <w:abstractNumId w:val="32"/>
+    <w:abstractNumId w:val="31"/>
   </w:num>
   <w:num w:numId="31">
-    <w:abstractNumId w:val="39"/>
+    <w:abstractNumId w:val="38"/>
   </w:num>
   <w:num w:numId="32">
-    <w:abstractNumId w:val="21"/>
+    <w:abstractNumId w:val="20"/>
   </w:num>
   <w:num w:numId="33">
     <w:abstractNumId w:val="4"/>
@@ -27333,19 +27559,16 @@
     <w:abstractNumId w:val="10"/>
   </w:num>
   <w:num w:numId="36">
-    <w:abstractNumId w:val="18"/>
+    <w:abstractNumId w:val="17"/>
   </w:num>
   <w:num w:numId="37">
-    <w:abstractNumId w:val="30"/>
+    <w:abstractNumId w:val="29"/>
   </w:num>
   <w:num w:numId="38">
-    <w:abstractNumId w:val="20"/>
+    <w:abstractNumId w:val="19"/>
   </w:num>
   <w:num w:numId="39">
     <w:abstractNumId w:val="1"/>
-  </w:num>
-  <w:num w:numId="40">
-    <w:abstractNumId w:val="12"/>
   </w:num>
 </w:numbering>
 </file>
@@ -27473,7 +27696,6 @@
     <w:lsdException w:name="HTML Sample" w:semiHidden="1" w:unhideWhenUsed="1"/>
     <w:lsdException w:name="HTML Typewriter" w:semiHidden="1" w:unhideWhenUsed="1"/>
     <w:lsdException w:name="HTML Variable" w:semiHidden="1" w:unhideWhenUsed="1"/>
-    <w:lsdException w:name="Normal Table" w:semiHidden="1" w:unhideWhenUsed="1"/>
     <w:lsdException w:name="annotation subject" w:semiHidden="1" w:unhideWhenUsed="1"/>
     <w:lsdException w:name="No List" w:semiHidden="1" w:unhideWhenUsed="1"/>
     <w:lsdException w:name="Outline List 1" w:semiHidden="1" w:unhideWhenUsed="1"/>
@@ -27520,10 +27742,8 @@
     <w:lsdException w:name="Table Subtle 2" w:semiHidden="1" w:unhideWhenUsed="1"/>
     <w:lsdException w:name="Table Web 1" w:semiHidden="1" w:unhideWhenUsed="1"/>
     <w:lsdException w:name="Table Web 2" w:semiHidden="1" w:unhideWhenUsed="1"/>
-    <w:lsdException w:name="Table Web 3" w:semiHidden="1" w:unhideWhenUsed="1"/>
     <w:lsdException w:name="Balloon Text" w:semiHidden="1" w:unhideWhenUsed="1"/>
     <w:lsdException w:name="Table Grid" w:uiPriority="0"/>
-    <w:lsdException w:name="Table Theme" w:semiHidden="1" w:unhideWhenUsed="1"/>
     <w:lsdException w:name="Placeholder Text" w:semiHidden="1"/>
     <w:lsdException w:name="No Spacing" w:uiPriority="1" w:qFormat="1"/>
     <w:lsdException w:name="Light Shading" w:uiPriority="60"/>
@@ -28466,7 +28686,7 @@
 </file>
 
 <file path=customXml/itemProps1.xml><?xml version="1.0" encoding="utf-8"?>
-<ds:datastoreItem xmlns:ds="http://schemas.openxmlformats.org/officeDocument/2006/customXml" ds:itemID="{973DA7BF-D1A5-4415-A272-2991F2963980}">
+<ds:datastoreItem xmlns:ds="http://schemas.openxmlformats.org/officeDocument/2006/customXml" ds:itemID="{C2DCA4A8-A2CC-4DDF-907D-8B826E9504D6}">
   <ds:schemaRefs>
     <ds:schemaRef ds:uri="http://schemas.openxmlformats.org/officeDocument/2006/bibliography"/>
   </ds:schemaRefs>

</xml_diff>